<commit_message>
Update with the latest resources which for designing Vibration Iaolator.
</commit_message>
<xml_diff>
--- a/Drafts and Notes/Rough_Draft_Imp_Notes.docx
+++ b/Drafts and Notes/Rough_Draft_Imp_Notes.docx
@@ -1167,16 +1167,7 @@
               <w:rPr>
                 <w:rFonts w:ascii="Cambria Math" w:hAnsi="Cambria Math"/>
               </w:rPr>
-              <m:t xml:space="preserve"> </m:t>
-            </m:r>
-            <m:r>
-              <m:rPr>
-                <m:sty m:val="p"/>
-              </m:rPr>
-              <w:rPr>
-                <w:rFonts w:ascii="Cambria Math" w:hAnsi="Cambria Math"/>
-              </w:rPr>
-              <m:t>f</m:t>
+              <m:t xml:space="preserve"> f</m:t>
             </m:r>
             <m:ctrlPr>
               <w:rPr>
@@ -1359,7 +1350,11 @@
         <w:t xml:space="preserve">should be much lower than 50 Hz, </w:t>
       </w:r>
       <w:r>
-        <w:t xml:space="preserve">for suppose its consider the frequency to be </w:t>
+        <w:t xml:space="preserve">for suppose its consider the frequency to </w:t>
+      </w:r>
+      <w:proofErr w:type="gramStart"/>
+      <w:r>
+        <w:t xml:space="preserve">be </w:t>
       </w:r>
       <w:r>
         <w:t xml:space="preserve"> </w:t>
@@ -1369,7 +1364,15 @@
           <w:b/>
           <w:bCs/>
         </w:rPr>
-        <w:t>10 Hz</w:t>
+        <w:t>10</w:t>
+      </w:r>
+      <w:proofErr w:type="gramEnd"/>
+      <w:r>
+        <w:rPr>
+          <w:b/>
+          <w:bCs/>
+        </w:rPr>
+        <w:t xml:space="preserve"> Hz</w:t>
       </w:r>
       <w:r>
         <w:t>.</w:t>
@@ -1577,16 +1580,7 @@
               <w:rPr>
                 <w:rFonts w:ascii="Cambria Math" w:hAnsi="Cambria Math"/>
               </w:rPr>
-              <m:t xml:space="preserve"> </m:t>
-            </m:r>
-            <m:r>
-              <m:rPr>
-                <m:sty m:val="p"/>
-              </m:rPr>
-              <w:rPr>
-                <w:rFonts w:ascii="Cambria Math" w:hAnsi="Cambria Math"/>
-              </w:rPr>
-              <m:t>f</m:t>
+              <m:t xml:space="preserve"> f</m:t>
             </m:r>
             <m:ctrlPr>
               <w:rPr>
@@ -1690,13 +1684,7 @@
             <w:rPr>
               <w:rFonts w:ascii="Cambria Math" w:hAnsi="Cambria Math"/>
             </w:rPr>
-            <m:t>100=39,478.4</m:t>
-          </m:r>
-          <m:r>
-            <w:rPr>
-              <w:rFonts w:ascii="Cambria Math" w:hAnsi="Cambria Math"/>
-            </w:rPr>
-            <m:t> </m:t>
+            <m:t>100=39,478.4 </m:t>
           </m:r>
           <m:r>
             <m:rPr>
@@ -2062,13 +2050,7 @@
             <w:rPr>
               <w:rFonts w:ascii="Cambria Math" w:hAnsi="Cambria Math"/>
             </w:rPr>
-            <m:t>0.025</m:t>
-          </m:r>
-          <m:r>
-            <w:rPr>
-              <w:rFonts w:ascii="Cambria Math" w:hAnsi="Cambria Math"/>
-            </w:rPr>
-            <m:t> </m:t>
+            <m:t>0.025 </m:t>
           </m:r>
           <m:r>
             <m:rPr>
@@ -2496,11 +2478,3145 @@
     </w:p>
     <w:p>
       <w:pPr>
+        <w:pStyle w:val="Heading1"/>
         <w:rPr>
           <w:lang w:val="en-IN"/>
         </w:rPr>
       </w:pPr>
-    </w:p>
+      <w:r>
+        <w:rPr>
+          <w:lang w:val="en-IN"/>
+        </w:rPr>
+        <w:lastRenderedPageBreak/>
+        <w:t>State of Art Optimizing Techniques for Designing the Folded Beam Structures.</w:t>
+      </w:r>
+    </w:p>
+    <w:p>
+      <w:pPr>
+        <w:rPr>
+          <w:lang w:val="en-IN"/>
+        </w:rPr>
+      </w:pPr>
+    </w:p>
+    <w:p>
+      <w:r>
+        <w:rPr>
+          <w:b/>
+          <w:bCs/>
+        </w:rPr>
+        <w:t>1. Genetic Algorithms (GAs):</w:t>
+      </w:r>
+      <w:r>
+        <w:t xml:space="preserve"> GAs are evolutionary algorithms that simulate natural selection processes to find optimal solutions. In the context of folded beam structures, GAs have been employed to optimize design parameters for improved performance. For instance, a two-stage genetic algorithm was proposed for beam–slab structure optimization, focusing on layout and component dimensions to achieve optimal designs. </w:t>
+      </w:r>
+    </w:p>
+    <w:p>
+      <w:hyperlink r:id="rId5" w:tgtFrame="_blank" w:history="1">
+        <w:r>
+          <w:rPr>
+            <w:rStyle w:val="Hyperlink"/>
+          </w:rPr>
+          <w:t>MDPI</w:t>
+        </w:r>
+      </w:hyperlink>
+    </w:p>
+    <w:p>
+      <w:r>
+        <w:rPr>
+          <w:b/>
+          <w:bCs/>
+        </w:rPr>
+        <w:t>2. Bi-Directional Evolutionary Structural Optimization (BESO):</w:t>
+      </w:r>
+      <w:r>
+        <w:t xml:space="preserve"> BESO iteratively removes inefficient material and adds material to high-stress regions, refining the structure's topology. This method has been applied to enhance the mechanical properties of beams, leading to designs with controlled deflections and improved performance. </w:t>
+      </w:r>
+    </w:p>
+    <w:p>
+      <w:hyperlink r:id="rId6" w:tgtFrame="_blank" w:history="1">
+        <w:r>
+          <w:rPr>
+            <w:rStyle w:val="Hyperlink"/>
+          </w:rPr>
+          <w:t>Nature</w:t>
+        </w:r>
+      </w:hyperlink>
+    </w:p>
+    <w:p>
+      <w:r>
+        <w:rPr>
+          <w:b/>
+          <w:bCs/>
+        </w:rPr>
+        <w:t>3. Principal Stress Line Method:</w:t>
+      </w:r>
+      <w:r>
+        <w:t xml:space="preserve"> This technique involves designing beam structures based on principal stress lines, ensuring that material is placed along paths of maximum stress. It considers size, topology, and shape optimization simultaneously, resulting in structures with minimal compliance and maximum stiffness. </w:t>
+      </w:r>
+    </w:p>
+    <w:p>
+      <w:hyperlink r:id="rId7" w:tgtFrame="_blank" w:history="1">
+        <w:r>
+          <w:rPr>
+            <w:rStyle w:val="Hyperlink"/>
+          </w:rPr>
+          <w:t>UT Web</w:t>
+        </w:r>
+      </w:hyperlink>
+    </w:p>
+    <w:p>
+      <w:r>
+        <w:rPr>
+          <w:b/>
+          <w:bCs/>
+        </w:rPr>
+        <w:t>4. Variational Asymptotic Method (VAM):</w:t>
+      </w:r>
+      <w:r>
+        <w:t xml:space="preserve"> VAM is used for dimensional reduction in structural problems, such as beams, plates, and shells, to find stresses and strains based on small parameters. It's applicable in both macro and micro mechanics, aiding in the design and analysis of composite materials and multifunctional structures. </w:t>
+      </w:r>
+    </w:p>
+    <w:p>
+      <w:hyperlink r:id="rId8" w:tgtFrame="_blank" w:history="1">
+        <w:r>
+          <w:rPr>
+            <w:rStyle w:val="Hyperlink"/>
+          </w:rPr>
+          <w:t>Wikipedia</w:t>
+        </w:r>
+      </w:hyperlink>
+    </w:p>
+    <w:p>
+      <w:r>
+        <w:rPr>
+          <w:b/>
+          <w:bCs/>
+        </w:rPr>
+        <w:t xml:space="preserve">5. </w:t>
+      </w:r>
+      <w:proofErr w:type="spellStart"/>
+      <w:r>
+        <w:rPr>
+          <w:b/>
+          <w:bCs/>
+        </w:rPr>
+        <w:t>Isogeometric</w:t>
+      </w:r>
+      <w:proofErr w:type="spellEnd"/>
+      <w:r>
+        <w:rPr>
+          <w:b/>
+          <w:bCs/>
+        </w:rPr>
+        <w:t xml:space="preserve"> Analysis (IGA):</w:t>
+      </w:r>
+      <w:r>
+        <w:t xml:space="preserve"> IGA integrates finite element analysis (FEA) with computer-aided design (CAD) tools, allowing for precise geometry representation and analysis. It's particularly effective in optimizing three-dimensional curved beam structures for maximal fundamental frequency, enhancing their dynamic performance. </w:t>
+      </w:r>
+    </w:p>
+    <w:p>
+      <w:hyperlink r:id="rId9" w:tgtFrame="_blank" w:history="1">
+        <w:proofErr w:type="spellStart"/>
+        <w:r>
+          <w:rPr>
+            <w:rStyle w:val="Hyperlink"/>
+          </w:rPr>
+          <w:t>arXiv</w:t>
+        </w:r>
+        <w:proofErr w:type="spellEnd"/>
+      </w:hyperlink>
+    </w:p>
+    <w:p>
+      <w:r>
+        <w:rPr>
+          <w:b/>
+          <w:bCs/>
+        </w:rPr>
+        <w:t>6. Topology Optimization with Beam Element Recognition:</w:t>
+      </w:r>
+      <w:r>
+        <w:t xml:space="preserve"> This method focuses on explicit topology optimization by recognizing beam elements within a structure. It adjusts node locations, element lengths, orientations, and sizes to minimize compliance, leading to efficient beam assemblies. </w:t>
+      </w:r>
+    </w:p>
+    <w:p>
+      <w:hyperlink r:id="rId10" w:tgtFrame="_blank" w:history="1">
+        <w:proofErr w:type="spellStart"/>
+        <w:r>
+          <w:rPr>
+            <w:rStyle w:val="Hyperlink"/>
+          </w:rPr>
+          <w:t>arXiv</w:t>
+        </w:r>
+        <w:proofErr w:type="spellEnd"/>
+      </w:hyperlink>
+    </w:p>
+    <w:p>
+      <w:r>
+        <w:rPr>
+          <w:b/>
+          <w:bCs/>
+        </w:rPr>
+        <w:lastRenderedPageBreak/>
+        <w:t>7. Multi-Objective Optimization:</w:t>
+      </w:r>
+      <w:r>
+        <w:t xml:space="preserve"> In certain applications, such as the design of multi-resonant folded beam piezoelectric energy harvesters, optimization involves balancing multiple objectives. Techniques like global evolutionary algorithms are used to explore the design space, followed by local optimization methods to fine-tune the design for optimal performance. </w:t>
+      </w:r>
+    </w:p>
+    <w:p>
+      <w:pPr>
+        <w:rPr>
+          <w:lang w:val="en-IN"/>
+        </w:rPr>
+      </w:pPr>
+      <w:hyperlink r:id="rId11" w:tgtFrame="_blank" w:history="1">
+        <w:r>
+          <w:rPr>
+            <w:rStyle w:val="Hyperlink"/>
+          </w:rPr>
+          <w:t>IEEE X</w:t>
+        </w:r>
+        <w:r>
+          <w:rPr>
+            <w:rStyle w:val="Hyperlink"/>
+          </w:rPr>
+          <w:t>p</w:t>
+        </w:r>
+        <w:r>
+          <w:rPr>
+            <w:rStyle w:val="Hyperlink"/>
+          </w:rPr>
+          <w:t>lore</w:t>
+        </w:r>
+      </w:hyperlink>
+    </w:p>
+    <w:p>
+      <w:pPr>
+        <w:rPr>
+          <w:lang w:val="en-IN"/>
+        </w:rPr>
+      </w:pPr>
+    </w:p>
+    <w:p>
+      <w:r>
+        <w:rPr>
+          <w:b/>
+          <w:bCs/>
+        </w:rPr>
+        <w:t>Based on the seven methods listed,</w:t>
+      </w:r>
+      <w:r>
+        <w:rPr>
+          <w:b/>
+          <w:bCs/>
+        </w:rPr>
+        <w:t xml:space="preserve"> </w:t>
+      </w:r>
+      <w:r>
+        <w:rPr>
+          <w:b/>
+          <w:bCs/>
+        </w:rPr>
+        <w:t>Multi-Objective Optimization</w:t>
+      </w:r>
+      <w:r>
+        <w:t xml:space="preserve"> stands out as one of the most recent and promising techniques, particularly for designing complex folded beam structures, such as in MEMS devices or vibration isolation platforms.</w:t>
+      </w:r>
+    </w:p>
+    <w:p>
+      <w:r>
+        <w:t xml:space="preserve">Here’s why </w:t>
+      </w:r>
+      <w:r>
+        <w:rPr>
+          <w:b/>
+          <w:bCs/>
+        </w:rPr>
+        <w:t>Multi-Objective Optimization</w:t>
+      </w:r>
+      <w:r>
+        <w:t xml:space="preserve"> is noteworthy:</w:t>
+      </w:r>
+    </w:p>
+    <w:p>
+      <w:pPr>
+        <w:ind w:left="432"/>
+        <w:rPr>
+          <w:b/>
+          <w:bCs/>
+        </w:rPr>
+      </w:pPr>
+      <w:r>
+        <w:rPr>
+          <w:b/>
+          <w:bCs/>
+        </w:rPr>
+        <w:t>Key Reasons:</w:t>
+      </w:r>
+    </w:p>
+    <w:p>
+      <w:pPr>
+        <w:numPr>
+          <w:ilvl w:val="0"/>
+          <w:numId w:val="43"/>
+        </w:numPr>
+      </w:pPr>
+      <w:r>
+        <w:rPr>
+          <w:b/>
+          <w:bCs/>
+        </w:rPr>
+        <w:t>Balancing Multiple Objectives:</w:t>
+      </w:r>
+    </w:p>
+    <w:p>
+      <w:pPr>
+        <w:numPr>
+          <w:ilvl w:val="1"/>
+          <w:numId w:val="43"/>
+        </w:numPr>
+      </w:pPr>
+      <w:r>
+        <w:t>Unlike single-objective optimization (e.g., minimizing natural frequency or displacement), multi-objective optimization simultaneously considers conflicting objectives, such as:</w:t>
+      </w:r>
+    </w:p>
+    <w:p>
+      <w:pPr>
+        <w:numPr>
+          <w:ilvl w:val="2"/>
+          <w:numId w:val="43"/>
+        </w:numPr>
+      </w:pPr>
+      <w:r>
+        <w:t>Minimizing weight while maximizing stiffness.</w:t>
+      </w:r>
+    </w:p>
+    <w:p>
+      <w:pPr>
+        <w:numPr>
+          <w:ilvl w:val="2"/>
+          <w:numId w:val="43"/>
+        </w:numPr>
+      </w:pPr>
+      <w:r>
+        <w:t>Maximizing vibration isolation while maintaining structural integrity.</w:t>
+      </w:r>
+    </w:p>
+    <w:p>
+      <w:pPr>
+        <w:numPr>
+          <w:ilvl w:val="1"/>
+          <w:numId w:val="43"/>
+        </w:numPr>
+      </w:pPr>
+      <w:r>
+        <w:t xml:space="preserve">This holistic approach produces a </w:t>
+      </w:r>
+      <w:r>
+        <w:rPr>
+          <w:b/>
+          <w:bCs/>
+        </w:rPr>
+        <w:t>Pareto front</w:t>
+      </w:r>
+      <w:r>
+        <w:t>, allowing designers to choose the best trade-off among competing objectives.</w:t>
+      </w:r>
+    </w:p>
+    <w:p>
+      <w:pPr>
+        <w:numPr>
+          <w:ilvl w:val="0"/>
+          <w:numId w:val="43"/>
+        </w:numPr>
+      </w:pPr>
+      <w:r>
+        <w:rPr>
+          <w:b/>
+          <w:bCs/>
+        </w:rPr>
+        <w:t>Recent Research and Applications:</w:t>
+      </w:r>
+    </w:p>
+    <w:p>
+      <w:pPr>
+        <w:numPr>
+          <w:ilvl w:val="1"/>
+          <w:numId w:val="43"/>
+        </w:numPr>
+      </w:pPr>
+      <w:r>
+        <w:t xml:space="preserve">For instance, a </w:t>
+      </w:r>
+      <w:r>
+        <w:rPr>
+          <w:b/>
+          <w:bCs/>
+        </w:rPr>
+        <w:t>2020 study on multi-resonant folded beam piezoelectric energy harvesters</w:t>
+      </w:r>
+      <w:r>
+        <w:t xml:space="preserve"> used </w:t>
+      </w:r>
+      <w:r>
+        <w:rPr>
+          <w:b/>
+          <w:bCs/>
+        </w:rPr>
+        <w:t>global evolutionary algorithms</w:t>
+      </w:r>
+      <w:r>
+        <w:t xml:space="preserve"> followed by local optimization for precise tuning. This approach achieved </w:t>
+      </w:r>
+      <w:r>
+        <w:rPr>
+          <w:b/>
+          <w:bCs/>
+        </w:rPr>
+        <w:t>higher energy harvesting efficiency</w:t>
+      </w:r>
+      <w:r>
+        <w:t xml:space="preserve"> and </w:t>
+      </w:r>
+      <w:r>
+        <w:rPr>
+          <w:b/>
+          <w:bCs/>
+        </w:rPr>
+        <w:t>improved dynamic performance</w:t>
+      </w:r>
+      <w:r>
+        <w:t>. (</w:t>
+      </w:r>
+      <w:hyperlink r:id="rId12" w:tgtFrame="_new" w:history="1">
+        <w:r>
+          <w:rPr>
+            <w:rStyle w:val="Hyperlink"/>
+          </w:rPr>
+          <w:t>IEEE Xplore</w:t>
+        </w:r>
+      </w:hyperlink>
+      <w:r>
+        <w:t>)</w:t>
+      </w:r>
+    </w:p>
+    <w:p>
+      <w:pPr>
+        <w:numPr>
+          <w:ilvl w:val="1"/>
+          <w:numId w:val="43"/>
+        </w:numPr>
+      </w:pPr>
+      <w:r>
+        <w:t>This technique is often paired with advanced numerical methods, such as Finite Element Analysis (FEA), to ensure realistic designs.</w:t>
+      </w:r>
+    </w:p>
+    <w:p>
+      <w:pPr>
+        <w:numPr>
+          <w:ilvl w:val="0"/>
+          <w:numId w:val="43"/>
+        </w:numPr>
+      </w:pPr>
+      <w:r>
+        <w:rPr>
+          <w:b/>
+          <w:bCs/>
+        </w:rPr>
+        <w:t>Integration with Modern Tools:</w:t>
+      </w:r>
+    </w:p>
+    <w:p>
+      <w:pPr>
+        <w:numPr>
+          <w:ilvl w:val="1"/>
+          <w:numId w:val="43"/>
+        </w:numPr>
+      </w:pPr>
+      <w:r>
+        <w:t xml:space="preserve">Multi-objective optimization is widely integrated into platforms like </w:t>
+      </w:r>
+      <w:r>
+        <w:rPr>
+          <w:b/>
+          <w:bCs/>
+        </w:rPr>
+        <w:t>MATLAB</w:t>
+      </w:r>
+      <w:r>
+        <w:t xml:space="preserve">, </w:t>
+      </w:r>
+      <w:r>
+        <w:rPr>
+          <w:b/>
+          <w:bCs/>
+        </w:rPr>
+        <w:t>ANSYS</w:t>
+      </w:r>
+      <w:r>
+        <w:t xml:space="preserve">, or </w:t>
+      </w:r>
+      <w:r>
+        <w:rPr>
+          <w:b/>
+          <w:bCs/>
+        </w:rPr>
+        <w:t>COMSOL Multiphysics</w:t>
+      </w:r>
+      <w:r>
+        <w:t>, making it accessible for real-world engineering problems.</w:t>
+      </w:r>
+    </w:p>
+    <w:p>
+      <w:pPr>
+        <w:numPr>
+          <w:ilvl w:val="0"/>
+          <w:numId w:val="43"/>
+        </w:numPr>
+      </w:pPr>
+      <w:r>
+        <w:rPr>
+          <w:b/>
+          <w:bCs/>
+        </w:rPr>
+        <w:t>Flexibility Across Applications:</w:t>
+      </w:r>
+    </w:p>
+    <w:p>
+      <w:pPr>
+        <w:numPr>
+          <w:ilvl w:val="1"/>
+          <w:numId w:val="43"/>
+        </w:numPr>
+      </w:pPr>
+      <w:r>
+        <w:t xml:space="preserve">It adapts to diverse applications, from </w:t>
+      </w:r>
+      <w:r>
+        <w:rPr>
+          <w:b/>
+          <w:bCs/>
+        </w:rPr>
+        <w:t>vibration isolation platforms</w:t>
+      </w:r>
+      <w:r>
+        <w:t xml:space="preserve"> to </w:t>
+      </w:r>
+      <w:r>
+        <w:rPr>
+          <w:b/>
+          <w:bCs/>
+        </w:rPr>
+        <w:t>energy harvesting devices</w:t>
+      </w:r>
+      <w:r>
+        <w:t xml:space="preserve"> and </w:t>
+      </w:r>
+      <w:r>
+        <w:rPr>
+          <w:b/>
+          <w:bCs/>
+        </w:rPr>
+        <w:t>lightweight aerospace structures</w:t>
+      </w:r>
+      <w:r>
+        <w:t>.</w:t>
+      </w:r>
+    </w:p>
+    <w:p/>
+    <w:p>
+      <w:pPr>
+        <w:rPr>
+          <w:b/>
+          <w:bCs/>
+        </w:rPr>
+      </w:pPr>
+      <w:r>
+        <w:rPr>
+          <w:b/>
+          <w:bCs/>
+        </w:rPr>
+        <w:lastRenderedPageBreak/>
+        <w:t>Which Other Method is Promising?</w:t>
+      </w:r>
+    </w:p>
+    <w:p>
+      <w:r>
+        <w:t xml:space="preserve">If you're looking for </w:t>
+      </w:r>
+      <w:r>
+        <w:rPr>
+          <w:b/>
+          <w:bCs/>
+        </w:rPr>
+        <w:t>cutting-edge advancements in geometry-specific design</w:t>
+      </w:r>
+      <w:r>
+        <w:t xml:space="preserve">, </w:t>
+      </w:r>
+      <w:proofErr w:type="spellStart"/>
+      <w:r>
+        <w:rPr>
+          <w:b/>
+          <w:bCs/>
+        </w:rPr>
+        <w:t>Isogeometric</w:t>
+      </w:r>
+      <w:proofErr w:type="spellEnd"/>
+      <w:r>
+        <w:rPr>
+          <w:b/>
+          <w:bCs/>
+        </w:rPr>
+        <w:t xml:space="preserve"> Analysis (IGA)</w:t>
+      </w:r>
+      <w:r>
+        <w:t xml:space="preserve"> is another powerful technique. While slightly older than multi-objective optimization, its integration of CAD and FEA yields </w:t>
+      </w:r>
+      <w:r>
+        <w:rPr>
+          <w:b/>
+          <w:bCs/>
+        </w:rPr>
+        <w:t>outstanding precision</w:t>
+      </w:r>
+      <w:r>
+        <w:t>, particularly in optimizing 3D curved structures and highly complex beam geometries.</w:t>
+      </w:r>
+    </w:p>
+    <w:p/>
+    <w:p>
+      <w:pPr>
+        <w:rPr>
+          <w:b/>
+          <w:bCs/>
+        </w:rPr>
+      </w:pPr>
+      <w:r>
+        <w:rPr>
+          <w:b/>
+          <w:bCs/>
+        </w:rPr>
+        <w:t>Final Recommendation:</w:t>
+      </w:r>
+    </w:p>
+    <w:p>
+      <w:r>
+        <w:t xml:space="preserve">For optimizing folded beams, start with </w:t>
+      </w:r>
+      <w:r>
+        <w:rPr>
+          <w:b/>
+          <w:bCs/>
+        </w:rPr>
+        <w:t>Multi-Objective Optimization</w:t>
+      </w:r>
+      <w:r>
+        <w:t xml:space="preserve"> for its </w:t>
+      </w:r>
+      <w:r>
+        <w:rPr>
+          <w:b/>
+          <w:bCs/>
+        </w:rPr>
+        <w:t>versatility</w:t>
+      </w:r>
+      <w:r>
+        <w:t xml:space="preserve">, </w:t>
+      </w:r>
+      <w:r>
+        <w:rPr>
+          <w:b/>
+          <w:bCs/>
+        </w:rPr>
+        <w:t>recent success in research</w:t>
+      </w:r>
+      <w:r>
+        <w:t xml:space="preserve">, and ability to handle trade-offs. Use </w:t>
+      </w:r>
+      <w:r>
+        <w:rPr>
+          <w:b/>
+          <w:bCs/>
+        </w:rPr>
+        <w:t>IGA</w:t>
+      </w:r>
+      <w:r>
+        <w:t xml:space="preserve"> as a complementary tool if the folded beam geometry becomes highly intricate and demands precision </w:t>
+      </w:r>
+      <w:proofErr w:type="spellStart"/>
+      <w:r>
+        <w:t>modeling</w:t>
+      </w:r>
+      <w:proofErr w:type="spellEnd"/>
+      <w:r>
+        <w:t>.</w:t>
+      </w:r>
+    </w:p>
+    <w:p/>
+    <w:p>
+      <w:pPr>
+        <w:rPr>
+          <w:lang w:val="en-IN"/>
+        </w:rPr>
+      </w:pPr>
+      <w:r>
+        <w:rPr>
+          <w:lang w:val="en-IN"/>
+        </w:rPr>
+        <w:t>For Isometric Analysis</w:t>
+      </w:r>
+      <w:r>
+        <w:rPr>
+          <w:lang w:val="en-IN"/>
+        </w:rPr>
+        <w:t xml:space="preserve"> recommended resources:</w:t>
+      </w:r>
+    </w:p>
+    <w:p>
+      <w:pPr>
+        <w:pStyle w:val="ListParagraph"/>
+        <w:numPr>
+          <w:ilvl w:val="1"/>
+          <w:numId w:val="42"/>
+        </w:numPr>
+        <w:rPr>
+          <w:lang w:val="en-IN"/>
+        </w:rPr>
+      </w:pPr>
+      <w:proofErr w:type="gramStart"/>
+      <w:r>
+        <w:rPr>
+          <w:lang w:val="en-IN"/>
+        </w:rPr>
+        <w:t>Video</w:t>
+      </w:r>
+      <w:r>
+        <w:rPr>
+          <w:lang w:val="en-IN"/>
+        </w:rPr>
+        <w:t xml:space="preserve"> </w:t>
+      </w:r>
+      <w:r>
+        <w:rPr>
+          <w:lang w:val="en-IN"/>
+        </w:rPr>
+        <w:t>:</w:t>
+      </w:r>
+      <w:proofErr w:type="gramEnd"/>
+      <w:r>
+        <w:rPr>
+          <w:lang w:val="en-IN"/>
+        </w:rPr>
+        <w:t xml:space="preserve"> </w:t>
+      </w:r>
+      <w:r>
+        <w:rPr>
+          <w:lang w:val="en-IN"/>
+        </w:rPr>
+        <w:t xml:space="preserve">Thomas J. R. Hughes, </w:t>
+      </w:r>
+      <w:proofErr w:type="spellStart"/>
+      <w:r>
+        <w:rPr>
+          <w:lang w:val="en-IN"/>
+        </w:rPr>
+        <w:t>Isogeometric</w:t>
+      </w:r>
+      <w:proofErr w:type="spellEnd"/>
+      <w:r>
+        <w:rPr>
+          <w:lang w:val="en-IN"/>
+        </w:rPr>
+        <w:t xml:space="preserve"> Analysis: Mathematical and Engineering Perspectives</w:t>
+      </w:r>
+      <w:r>
+        <w:rPr>
+          <w:lang w:val="en-IN"/>
+        </w:rPr>
+        <w:t>.</w:t>
+      </w:r>
+    </w:p>
+    <w:p>
+      <w:pPr>
+        <w:pStyle w:val="ListParagraph"/>
+        <w:numPr>
+          <w:ilvl w:val="1"/>
+          <w:numId w:val="42"/>
+        </w:numPr>
+        <w:rPr>
+          <w:lang w:val="en-IN"/>
+        </w:rPr>
+      </w:pPr>
+      <w:r>
+        <w:rPr>
+          <w:lang w:val="en-IN"/>
+        </w:rPr>
+        <w:t xml:space="preserve">TU </w:t>
+      </w:r>
+      <w:proofErr w:type="gramStart"/>
+      <w:r>
+        <w:rPr>
+          <w:lang w:val="en-IN"/>
+        </w:rPr>
+        <w:t>Wien :</w:t>
+      </w:r>
+      <w:proofErr w:type="gramEnd"/>
+      <w:r>
+        <w:rPr>
+          <w:lang w:val="en-IN"/>
+        </w:rPr>
+        <w:t xml:space="preserve"> </w:t>
+      </w:r>
+      <w:proofErr w:type="spellStart"/>
+      <w:r>
+        <w:rPr>
+          <w:lang w:val="en-IN"/>
+        </w:rPr>
+        <w:t>Isogeometric</w:t>
+      </w:r>
+      <w:proofErr w:type="spellEnd"/>
+      <w:r>
+        <w:rPr>
+          <w:lang w:val="en-IN"/>
+        </w:rPr>
+        <w:t xml:space="preserve"> Analysis course</w:t>
+      </w:r>
+    </w:p>
+    <w:p>
+      <w:pPr>
+        <w:pStyle w:val="Heading2"/>
+        <w:rPr>
+          <w:lang w:val="en-IN"/>
+        </w:rPr>
+      </w:pPr>
+      <w:r>
+        <w:rPr>
+          <w:lang w:val="en-IN"/>
+        </w:rPr>
+        <w:t>Specific Research Papers for the Optimization Techniques for Designing the Folded Beams</w:t>
+      </w:r>
+    </w:p>
+    <w:p>
+      <w:r>
+        <w:t>While specific research on multi-objective optimization methods for designing folded beams in vibration isolation is limited, several studies explore related optimization techniques for beam structures and vibration isolation systems. Here are some relevant papers:</w:t>
+      </w:r>
+    </w:p>
+    <w:p>
+      <w:r>
+        <w:rPr>
+          <w:b/>
+          <w:bCs/>
+        </w:rPr>
+        <w:t>Multi-objective optimization of laminated composite beam structures</w:t>
+      </w:r>
+      <w:r>
+        <w:br/>
+        <w:t xml:space="preserve">This study employs the finite element method to </w:t>
+      </w:r>
+      <w:proofErr w:type="spellStart"/>
+      <w:r>
+        <w:t>analyze</w:t>
+      </w:r>
+      <w:proofErr w:type="spellEnd"/>
+      <w:r>
+        <w:t xml:space="preserve"> free vibration and uses multi-objective optimization to design laminated composite beams, aiming to minimize weight and maximize natural frequency. </w:t>
+      </w:r>
+    </w:p>
+    <w:p>
+      <w:hyperlink r:id="rId13" w:tgtFrame="_blank" w:history="1">
+        <w:r>
+          <w:rPr>
+            <w:rStyle w:val="Hyperlink"/>
+          </w:rPr>
+          <w:t>Delft University of Technology Research</w:t>
+        </w:r>
+      </w:hyperlink>
+    </w:p>
+    <w:p>
+      <w:r>
+        <w:lastRenderedPageBreak/>
+        <w:drawing>
+          <wp:inline distT="0" distB="0" distL="0" distR="0" wp14:anchorId="362282AF" wp14:editId="25D38145">
+            <wp:extent cx="1905000" cy="2476500"/>
+            <wp:effectExtent l="0" t="0" r="0" b="0"/>
+            <wp:docPr id="652733307" name="Picture 10" descr="Composite Structures Textbook - Mechanical Engineering - University of Maine"/>
+            <wp:cNvGraphicFramePr>
+              <a:graphicFrameLocks xmlns:a="http://schemas.openxmlformats.org/drawingml/2006/main" noChangeAspect="1"/>
+            </wp:cNvGraphicFramePr>
+            <a:graphic xmlns:a="http://schemas.openxmlformats.org/drawingml/2006/main">
+              <a:graphicData uri="http://schemas.openxmlformats.org/drawingml/2006/picture">
+                <pic:pic xmlns:pic="http://schemas.openxmlformats.org/drawingml/2006/picture">
+                  <pic:nvPicPr>
+                    <pic:cNvPr id="0" name="Picture 68" descr="Composite Structures Textbook - Mechanical Engineering - University of Maine"/>
+                    <pic:cNvPicPr>
+                      <a:picLocks noChangeAspect="1" noChangeArrowheads="1"/>
+                    </pic:cNvPicPr>
+                  </pic:nvPicPr>
+                  <pic:blipFill>
+                    <a:blip r:embed="rId14">
+                      <a:extLst>
+                        <a:ext uri="{28A0092B-C50C-407E-A947-70E740481C1C}">
+                          <a14:useLocalDpi xmlns:a14="http://schemas.microsoft.com/office/drawing/2010/main" val="0"/>
+                        </a:ext>
+                      </a:extLst>
+                    </a:blip>
+                    <a:srcRect/>
+                    <a:stretch>
+                      <a:fillRect/>
+                    </a:stretch>
+                  </pic:blipFill>
+                  <pic:spPr bwMode="auto">
+                    <a:xfrm>
+                      <a:off x="0" y="0"/>
+                      <a:ext cx="1905000" cy="2476500"/>
+                    </a:xfrm>
+                    <a:prstGeom prst="rect">
+                      <a:avLst/>
+                    </a:prstGeom>
+                    <a:noFill/>
+                    <a:ln>
+                      <a:noFill/>
+                    </a:ln>
+                  </pic:spPr>
+                </pic:pic>
+              </a:graphicData>
+            </a:graphic>
+          </wp:inline>
+        </w:drawing>
+      </w:r>
+    </w:p>
+    <w:p>
+      <w:r>
+        <w:rPr>
+          <w:b/>
+          <w:bCs/>
+        </w:rPr>
+        <w:t>Structural optimization of linear vibration isolation systems</w:t>
+      </w:r>
+      <w:r>
+        <w:br/>
+        <w:t xml:space="preserve">This article addresses the structural optimization of linear vibration isolation systems under various actions, providing insights into optimizing structures for vibration isolation. </w:t>
+      </w:r>
+    </w:p>
+    <w:p>
+      <w:hyperlink r:id="rId15" w:tgtFrame="_blank" w:history="1">
+        <w:r>
+          <w:rPr>
+            <w:rStyle w:val="Hyperlink"/>
+          </w:rPr>
+          <w:t>ResearchGate</w:t>
+        </w:r>
+      </w:hyperlink>
+    </w:p>
+    <w:p>
+      <w:r>
+        <w:drawing>
+          <wp:inline distT="0" distB="0" distL="0" distR="0" wp14:anchorId="64FC4F6F" wp14:editId="6D144C9E">
+            <wp:extent cx="1905000" cy="1371600"/>
+            <wp:effectExtent l="0" t="0" r="0" b="0"/>
+            <wp:docPr id="1048247205" name="Picture 9" descr="Applied Sciences | Free Full-Text | Performance and Optimization of a Dual-Stage Vibration ..."/>
+            <wp:cNvGraphicFramePr>
+              <a:graphicFrameLocks xmlns:a="http://schemas.openxmlformats.org/drawingml/2006/main" noChangeAspect="1"/>
+            </wp:cNvGraphicFramePr>
+            <a:graphic xmlns:a="http://schemas.openxmlformats.org/drawingml/2006/main">
+              <a:graphicData uri="http://schemas.openxmlformats.org/drawingml/2006/picture">
+                <pic:pic xmlns:pic="http://schemas.openxmlformats.org/drawingml/2006/picture">
+                  <pic:nvPicPr>
+                    <pic:cNvPr id="0" name="Picture 69" descr="Applied Sciences | Free Full-Text | Performance and Optimization of a Dual-Stage Vibration ..."/>
+                    <pic:cNvPicPr>
+                      <a:picLocks noChangeAspect="1" noChangeArrowheads="1"/>
+                    </pic:cNvPicPr>
+                  </pic:nvPicPr>
+                  <pic:blipFill>
+                    <a:blip r:embed="rId16">
+                      <a:extLst>
+                        <a:ext uri="{28A0092B-C50C-407E-A947-70E740481C1C}">
+                          <a14:useLocalDpi xmlns:a14="http://schemas.microsoft.com/office/drawing/2010/main" val="0"/>
+                        </a:ext>
+                      </a:extLst>
+                    </a:blip>
+                    <a:srcRect/>
+                    <a:stretch>
+                      <a:fillRect/>
+                    </a:stretch>
+                  </pic:blipFill>
+                  <pic:spPr bwMode="auto">
+                    <a:xfrm>
+                      <a:off x="0" y="0"/>
+                      <a:ext cx="1905000" cy="1371600"/>
+                    </a:xfrm>
+                    <a:prstGeom prst="rect">
+                      <a:avLst/>
+                    </a:prstGeom>
+                    <a:noFill/>
+                    <a:ln>
+                      <a:noFill/>
+                    </a:ln>
+                  </pic:spPr>
+                </pic:pic>
+              </a:graphicData>
+            </a:graphic>
+          </wp:inline>
+        </w:drawing>
+      </w:r>
+    </w:p>
+    <w:p>
+      <w:r>
+        <w:rPr>
+          <w:b/>
+          <w:bCs/>
+        </w:rPr>
+        <w:t>Multi-objective optimization of elastic beams for noise reduction</w:t>
+      </w:r>
+      <w:r>
+        <w:br/>
+        <w:t xml:space="preserve">This paper presents a study on the multi-objective optimization of elastic beams, focusing on minimizing weight and radiated sound power, which is relevant to vibration isolation applications. </w:t>
+      </w:r>
+    </w:p>
+    <w:p>
+      <w:hyperlink r:id="rId17" w:tgtFrame="_blank" w:history="1">
+        <w:r>
+          <w:rPr>
+            <w:rStyle w:val="Hyperlink"/>
+          </w:rPr>
+          <w:t>ResearchGate</w:t>
+        </w:r>
+      </w:hyperlink>
+    </w:p>
+    <w:p>
+      <w:r>
+        <w:drawing>
+          <wp:inline distT="0" distB="0" distL="0" distR="0" wp14:anchorId="3E8049B0" wp14:editId="4F27B867">
+            <wp:extent cx="1905000" cy="1428750"/>
+            <wp:effectExtent l="0" t="0" r="0" b="0"/>
+            <wp:docPr id="1467418395" name="Picture 8" descr="Date of download: 10/28/2017 Copyright © ASME. All rights reserved. - ppt download"/>
+            <wp:cNvGraphicFramePr>
+              <a:graphicFrameLocks xmlns:a="http://schemas.openxmlformats.org/drawingml/2006/main" noChangeAspect="1"/>
+            </wp:cNvGraphicFramePr>
+            <a:graphic xmlns:a="http://schemas.openxmlformats.org/drawingml/2006/main">
+              <a:graphicData uri="http://schemas.openxmlformats.org/drawingml/2006/picture">
+                <pic:pic xmlns:pic="http://schemas.openxmlformats.org/drawingml/2006/picture">
+                  <pic:nvPicPr>
+                    <pic:cNvPr id="0" name="Picture 70" descr="Date of download: 10/28/2017 Copyright © ASME. All rights reserved. - ppt download"/>
+                    <pic:cNvPicPr>
+                      <a:picLocks noChangeAspect="1" noChangeArrowheads="1"/>
+                    </pic:cNvPicPr>
+                  </pic:nvPicPr>
+                  <pic:blipFill>
+                    <a:blip r:embed="rId18">
+                      <a:extLst>
+                        <a:ext uri="{28A0092B-C50C-407E-A947-70E740481C1C}">
+                          <a14:useLocalDpi xmlns:a14="http://schemas.microsoft.com/office/drawing/2010/main" val="0"/>
+                        </a:ext>
+                      </a:extLst>
+                    </a:blip>
+                    <a:srcRect/>
+                    <a:stretch>
+                      <a:fillRect/>
+                    </a:stretch>
+                  </pic:blipFill>
+                  <pic:spPr bwMode="auto">
+                    <a:xfrm>
+                      <a:off x="0" y="0"/>
+                      <a:ext cx="1905000" cy="1428750"/>
+                    </a:xfrm>
+                    <a:prstGeom prst="rect">
+                      <a:avLst/>
+                    </a:prstGeom>
+                    <a:noFill/>
+                    <a:ln>
+                      <a:noFill/>
+                    </a:ln>
+                  </pic:spPr>
+                </pic:pic>
+              </a:graphicData>
+            </a:graphic>
+          </wp:inline>
+        </w:drawing>
+      </w:r>
+    </w:p>
+    <w:p>
+      <w:r>
+        <w:rPr>
+          <w:b/>
+          <w:bCs/>
+        </w:rPr>
+        <w:t>Multi-objective optimization of acoustic black hole vibration absorbers</w:t>
+      </w:r>
+      <w:r>
+        <w:br/>
+        <w:t xml:space="preserve">This research investigates the use of power law tapers to achieve the acoustic black hole effect for vibration reduction, offering insights into advanced vibration isolation techniques. </w:t>
+      </w:r>
+    </w:p>
+    <w:p>
+      <w:hyperlink r:id="rId19" w:tgtFrame="_blank" w:history="1">
+        <w:r>
+          <w:rPr>
+            <w:rStyle w:val="Hyperlink"/>
+          </w:rPr>
+          <w:t>AIP Publishing</w:t>
+        </w:r>
+      </w:hyperlink>
+    </w:p>
+    <w:p>
+      <w:r>
+        <w:lastRenderedPageBreak/>
+        <w:drawing>
+          <wp:inline distT="0" distB="0" distL="0" distR="0" wp14:anchorId="5A97C226" wp14:editId="206710FD">
+            <wp:extent cx="1905000" cy="1200150"/>
+            <wp:effectExtent l="0" t="0" r="0" b="0"/>
+            <wp:docPr id="2022505043" name="Picture 7" descr="Figure 1 from Multi-objective optimization of acoustic black hole vibration absorbers ..."/>
+            <wp:cNvGraphicFramePr>
+              <a:graphicFrameLocks xmlns:a="http://schemas.openxmlformats.org/drawingml/2006/main" noChangeAspect="1"/>
+            </wp:cNvGraphicFramePr>
+            <a:graphic xmlns:a="http://schemas.openxmlformats.org/drawingml/2006/main">
+              <a:graphicData uri="http://schemas.openxmlformats.org/drawingml/2006/picture">
+                <pic:pic xmlns:pic="http://schemas.openxmlformats.org/drawingml/2006/picture">
+                  <pic:nvPicPr>
+                    <pic:cNvPr id="0" name="Picture 71" descr="Figure 1 from Multi-objective optimization of acoustic black hole vibration absorbers ..."/>
+                    <pic:cNvPicPr>
+                      <a:picLocks noChangeAspect="1" noChangeArrowheads="1"/>
+                    </pic:cNvPicPr>
+                  </pic:nvPicPr>
+                  <pic:blipFill>
+                    <a:blip r:embed="rId20">
+                      <a:extLst>
+                        <a:ext uri="{28A0092B-C50C-407E-A947-70E740481C1C}">
+                          <a14:useLocalDpi xmlns:a14="http://schemas.microsoft.com/office/drawing/2010/main" val="0"/>
+                        </a:ext>
+                      </a:extLst>
+                    </a:blip>
+                    <a:srcRect/>
+                    <a:stretch>
+                      <a:fillRect/>
+                    </a:stretch>
+                  </pic:blipFill>
+                  <pic:spPr bwMode="auto">
+                    <a:xfrm>
+                      <a:off x="0" y="0"/>
+                      <a:ext cx="1905000" cy="1200150"/>
+                    </a:xfrm>
+                    <a:prstGeom prst="rect">
+                      <a:avLst/>
+                    </a:prstGeom>
+                    <a:noFill/>
+                    <a:ln>
+                      <a:noFill/>
+                    </a:ln>
+                  </pic:spPr>
+                </pic:pic>
+              </a:graphicData>
+            </a:graphic>
+          </wp:inline>
+        </w:drawing>
+      </w:r>
+    </w:p>
+    <w:p>
+      <w:r>
+        <w:rPr>
+          <w:b/>
+          <w:bCs/>
+        </w:rPr>
+        <w:t>Gradient zigzag metamaterial beams as broadband vibration isolators</w:t>
+      </w:r>
+      <w:r>
+        <w:br/>
+        <w:t xml:space="preserve">This study proposes gradient zigzag metamaterial beams with flat bands within a broad frequency range, demonstrating their effectiveness as broadband vibration isolators for beam-like structures. </w:t>
+      </w:r>
+    </w:p>
+    <w:p>
+      <w:pPr>
+        <w:rPr>
+          <w:lang w:val="en-IN"/>
+        </w:rPr>
+      </w:pPr>
+      <w:hyperlink r:id="rId21" w:tgtFrame="_blank" w:history="1">
+        <w:proofErr w:type="spellStart"/>
+        <w:r>
+          <w:rPr>
+            <w:rStyle w:val="Hyperlink"/>
+          </w:rPr>
+          <w:t>arXiv</w:t>
+        </w:r>
+        <w:proofErr w:type="spellEnd"/>
+      </w:hyperlink>
+    </w:p>
+    <w:p>
+      <w:pPr>
+        <w:rPr>
+          <w:lang w:val="en-IN"/>
+        </w:rPr>
+      </w:pPr>
+    </w:p>
+    <w:p>
+      <w:pPr>
+        <w:rPr>
+          <w:lang w:val="en-IN"/>
+        </w:rPr>
+      </w:pPr>
+    </w:p>
+    <w:p>
+      <w:pPr>
+        <w:pStyle w:val="Heading1"/>
+      </w:pPr>
+      <w:r>
+        <w:t>Initial Design and Modelling for a Folded Beam Structure</w:t>
+      </w:r>
+    </w:p>
+    <w:p/>
+    <w:p>
+      <w:r>
+        <w:t xml:space="preserve">In the view of vibration isolation which can isolate the unnecessary vibrations from the random orbital tool to the robotic arm for this purpose a need of a compact </w:t>
+      </w:r>
+      <w:proofErr w:type="gramStart"/>
+      <w:r>
+        <w:t>cost effective</w:t>
+      </w:r>
+      <w:proofErr w:type="gramEnd"/>
+      <w:r>
+        <w:t xml:space="preserve"> </w:t>
+      </w:r>
+      <w:proofErr w:type="spellStart"/>
+      <w:r>
+        <w:t>functing</w:t>
+      </w:r>
+      <w:proofErr w:type="spellEnd"/>
+      <w:r>
+        <w:t xml:space="preserve"> model is essential. Since the current system is vibrating in high frequency region </w:t>
+      </w:r>
+      <w:proofErr w:type="gramStart"/>
+      <w:r>
+        <w:t>( 130</w:t>
+      </w:r>
+      <w:proofErr w:type="gramEnd"/>
+      <w:r>
+        <w:t xml:space="preserve"> to approx. 200) Hz so there should be some  platform which could isolate those high frequencies that could effect the moment of the robotic arm. For this the </w:t>
+      </w:r>
+      <w:proofErr w:type="gramStart"/>
+      <w:r>
+        <w:t>propose</w:t>
+      </w:r>
+      <w:proofErr w:type="gramEnd"/>
+      <w:r>
+        <w:t xml:space="preserve"> Isolator in most of the literature are used to isolate in the low frequency domain or else they are using the active </w:t>
+      </w:r>
+      <w:proofErr w:type="spellStart"/>
+      <w:r>
+        <w:t>complient</w:t>
+      </w:r>
+      <w:proofErr w:type="spellEnd"/>
+      <w:r>
+        <w:t xml:space="preserve"> methods to minimize the vibrations but in the currency study we are more focused to make a passive low cost effective isolator and one of the </w:t>
+      </w:r>
+      <w:r>
+        <w:t xml:space="preserve">mechanisms is to use a </w:t>
+      </w:r>
+      <w:r>
+        <w:rPr>
+          <w:b/>
+          <w:bCs/>
+        </w:rPr>
+        <w:t>“Folded beam”</w:t>
+      </w:r>
+      <w:r>
+        <w:t xml:space="preserve"> structure as a Vibration isolation platform. Some of the profound works on this domain </w:t>
+      </w:r>
+      <w:proofErr w:type="gramStart"/>
+      <w:r>
+        <w:t>are  done</w:t>
+      </w:r>
+      <w:proofErr w:type="gramEnd"/>
+      <w:r>
+        <w:t xml:space="preserve">  by these following papers:</w:t>
+      </w:r>
+    </w:p>
+    <w:p>
+      <w:r>
+        <w:t>Since the review of the con</w:t>
+      </w:r>
+    </w:p>
+    <w:p>
+      <w:pPr>
+        <w:pStyle w:val="ListParagraph"/>
+        <w:numPr>
+          <w:ilvl w:val="0"/>
+          <w:numId w:val="44"/>
+        </w:numPr>
+      </w:pPr>
+      <w:proofErr w:type="spellStart"/>
+      <w:r>
+        <w:t>Modeling</w:t>
+      </w:r>
+      <w:proofErr w:type="spellEnd"/>
+      <w:r>
+        <w:t>, design and analysis of low frequency platform for attenuating micro-vibration in spacecraft</w:t>
+      </w:r>
+      <w:r>
+        <w:t xml:space="preserve"> by D. Kamesh et al.,2010.</w:t>
+      </w:r>
+    </w:p>
+    <w:p>
+      <w:pPr>
+        <w:pStyle w:val="ListParagraph"/>
+        <w:numPr>
+          <w:ilvl w:val="0"/>
+          <w:numId w:val="44"/>
+        </w:numPr>
+      </w:pPr>
+      <w:r>
+        <w:t xml:space="preserve"> </w:t>
+      </w:r>
+      <w:r>
+        <w:t>Experimental research on a vibration isolation platform for momentum wheel assembly</w:t>
+      </w:r>
+      <w:r>
+        <w:t xml:space="preserve"> by </w:t>
+      </w:r>
+      <w:proofErr w:type="spellStart"/>
+      <w:r>
+        <w:t>Weiyong</w:t>
+      </w:r>
+      <w:proofErr w:type="spellEnd"/>
+      <w:r>
+        <w:t xml:space="preserve"> Zhou</w:t>
+      </w:r>
+      <w:r>
+        <w:t xml:space="preserve"> et al.,2013.</w:t>
+      </w:r>
+    </w:p>
+    <w:p>
+      <w:pPr>
+        <w:pStyle w:val="ListParagraph"/>
+        <w:numPr>
+          <w:ilvl w:val="0"/>
+          <w:numId w:val="44"/>
+        </w:numPr>
+      </w:pPr>
+      <w:r>
+        <w:t>Performance Analysis of a Flywheel</w:t>
+      </w:r>
+      <w:r>
+        <w:t xml:space="preserve"> </w:t>
+      </w:r>
+      <w:proofErr w:type="spellStart"/>
+      <w:r>
+        <w:t>Microvibration</w:t>
+      </w:r>
+      <w:proofErr w:type="spellEnd"/>
+      <w:r>
+        <w:t xml:space="preserve"> Isolation Platfor</w:t>
+      </w:r>
+      <w:r>
+        <w:t xml:space="preserve">m </w:t>
+      </w:r>
+      <w:r>
+        <w:t>for Spacecraft</w:t>
+      </w:r>
+      <w:r>
+        <w:t xml:space="preserve"> by </w:t>
+      </w:r>
+      <w:proofErr w:type="spellStart"/>
+      <w:r>
+        <w:t>Zhanji</w:t>
+      </w:r>
+      <w:proofErr w:type="spellEnd"/>
+      <w:r>
+        <w:t xml:space="preserve"> Wei et al.,2015.</w:t>
+      </w:r>
+    </w:p>
+    <w:p>
+      <w:pPr>
+        <w:pStyle w:val="ListParagraph"/>
+        <w:numPr>
+          <w:ilvl w:val="0"/>
+          <w:numId w:val="44"/>
+        </w:numPr>
+      </w:pPr>
+      <w:r>
+        <w:t xml:space="preserve">Design and </w:t>
+      </w:r>
+      <w:proofErr w:type="spellStart"/>
+      <w:r>
+        <w:t>Modeling</w:t>
+      </w:r>
+      <w:proofErr w:type="spellEnd"/>
+      <w:r>
+        <w:t xml:space="preserve"> of Micro-vibration Isolation for Spacecraft Flywheel</w:t>
+      </w:r>
+      <w:r>
+        <w:t xml:space="preserve"> by </w:t>
+      </w:r>
+      <w:proofErr w:type="spellStart"/>
+      <w:r>
+        <w:t>Oing</w:t>
+      </w:r>
+      <w:proofErr w:type="spellEnd"/>
+      <w:r>
+        <w:t xml:space="preserve"> Luo et al.,2020.</w:t>
+      </w:r>
+    </w:p>
+    <w:p>
+      <w:pPr>
+        <w:pStyle w:val="ListParagraph"/>
+        <w:numPr>
+          <w:ilvl w:val="0"/>
+          <w:numId w:val="44"/>
+        </w:numPr>
+      </w:pPr>
+      <w:r>
+        <w:t>Passive vibration isolation of reaction wheel disturbances using a low frequency flexible space platform</w:t>
+      </w:r>
+      <w:r>
+        <w:t xml:space="preserve"> by D. Kamesh et al.,2012.</w:t>
+      </w:r>
+    </w:p>
+    <w:p>
+      <w:pPr>
+        <w:pStyle w:val="ListParagraph"/>
+      </w:pPr>
+      <w:r>
+        <w:lastRenderedPageBreak/>
+        <w:drawing>
+          <wp:anchor distT="0" distB="0" distL="114300" distR="114300" simplePos="0" relativeHeight="251666432" behindDoc="0" locked="0" layoutInCell="1" allowOverlap="1" wp14:anchorId="77C4768F" wp14:editId="53945A53">
+            <wp:simplePos x="0" y="0"/>
+            <wp:positionH relativeFrom="column">
+              <wp:posOffset>1485900</wp:posOffset>
+            </wp:positionH>
+            <wp:positionV relativeFrom="paragraph">
+              <wp:posOffset>-549910</wp:posOffset>
+            </wp:positionV>
+            <wp:extent cx="2438400" cy="1542303"/>
+            <wp:effectExtent l="0" t="0" r="0" b="1270"/>
+            <wp:wrapNone/>
+            <wp:docPr id="752796239" name="Picture 1" descr="A diagram of a flexible platform&#10;&#10;Description automatically generated"/>
+            <wp:cNvGraphicFramePr>
+              <a:graphicFrameLocks xmlns:a="http://schemas.openxmlformats.org/drawingml/2006/main" noChangeAspect="1"/>
+            </wp:cNvGraphicFramePr>
+            <a:graphic xmlns:a="http://schemas.openxmlformats.org/drawingml/2006/main">
+              <a:graphicData uri="http://schemas.openxmlformats.org/drawingml/2006/picture">
+                <pic:pic xmlns:pic="http://schemas.openxmlformats.org/drawingml/2006/picture">
+                  <pic:nvPicPr>
+                    <pic:cNvPr id="752796239" name="Picture 1" descr="A diagram of a flexible platform&#10;&#10;Description automatically generated"/>
+                    <pic:cNvPicPr/>
+                  </pic:nvPicPr>
+                  <pic:blipFill>
+                    <a:blip r:embed="rId22" cstate="print">
+                      <a:extLst>
+                        <a:ext uri="{28A0092B-C50C-407E-A947-70E740481C1C}">
+                          <a14:useLocalDpi xmlns:a14="http://schemas.microsoft.com/office/drawing/2010/main" val="0"/>
+                        </a:ext>
+                      </a:extLst>
+                    </a:blip>
+                    <a:stretch>
+                      <a:fillRect/>
+                    </a:stretch>
+                  </pic:blipFill>
+                  <pic:spPr>
+                    <a:xfrm>
+                      <a:off x="0" y="0"/>
+                      <a:ext cx="2438400" cy="1542303"/>
+                    </a:xfrm>
+                    <a:prstGeom prst="rect">
+                      <a:avLst/>
+                    </a:prstGeom>
+                  </pic:spPr>
+                </pic:pic>
+              </a:graphicData>
+            </a:graphic>
+            <wp14:sizeRelH relativeFrom="margin">
+              <wp14:pctWidth>0</wp14:pctWidth>
+            </wp14:sizeRelH>
+            <wp14:sizeRelV relativeFrom="margin">
+              <wp14:pctHeight>0</wp14:pctHeight>
+            </wp14:sizeRelV>
+          </wp:anchor>
+        </w:drawing>
+      </w:r>
+    </w:p>
+    <w:p>
+      <w:pPr>
+        <w:pStyle w:val="ListParagraph"/>
+      </w:pPr>
+    </w:p>
+    <w:p>
+      <w:pPr>
+        <w:pStyle w:val="ListParagraph"/>
+      </w:pPr>
+    </w:p>
+    <w:p>
+      <w:pPr>
+        <w:pStyle w:val="ListParagraph"/>
+      </w:pPr>
+    </w:p>
+    <w:p>
+      <w:pPr>
+        <w:pStyle w:val="ListParagraph"/>
+      </w:pPr>
+    </w:p>
+    <w:p>
+      <w:pPr>
+        <w:pStyle w:val="ListParagraph"/>
+      </w:pPr>
+    </w:p>
+    <w:p>
+      <w:pPr>
+        <w:pStyle w:val="ListParagraph"/>
+      </w:pPr>
+    </w:p>
+    <w:p>
+      <w:pPr>
+        <w:pStyle w:val="ListParagraph"/>
+        <w:numPr>
+          <w:ilvl w:val="0"/>
+          <w:numId w:val="44"/>
+        </w:numPr>
+      </w:pPr>
+      <w:r>
+        <w:t>Nonlinear static and dynamic</w:t>
+      </w:r>
+      <w:r>
+        <w:t xml:space="preserve"> </w:t>
+      </w:r>
+      <w:r>
+        <w:t xml:space="preserve">response of a </w:t>
+      </w:r>
+      <w:r>
+        <w:t xml:space="preserve">megastructure </w:t>
+      </w:r>
+      <w:r>
+        <w:t>exhibiting quasi‑zero‑stiffness</w:t>
+      </w:r>
+      <w:r>
+        <w:t xml:space="preserve"> </w:t>
+      </w:r>
+      <w:r>
+        <w:t>characteristics for vibration control</w:t>
+      </w:r>
+      <w:r>
+        <w:t xml:space="preserve"> </w:t>
+      </w:r>
+      <w:r>
+        <w:t>an experimental validation</w:t>
+      </w:r>
+      <w:r>
+        <w:t xml:space="preserve"> </w:t>
+      </w:r>
+      <w:r>
+        <w:t>Srajan Dalela</w:t>
+      </w:r>
+      <w:r>
+        <w:t xml:space="preserve"> et al., 2024 latest.</w:t>
+      </w:r>
+    </w:p>
+    <w:p>
+      <w:pPr>
+        <w:pStyle w:val="ListParagraph"/>
+        <w:numPr>
+          <w:ilvl w:val="0"/>
+          <w:numId w:val="44"/>
+        </w:numPr>
+      </w:pPr>
+      <w:r>
+        <w:t xml:space="preserve">Design And Analysis </w:t>
+      </w:r>
+      <w:proofErr w:type="gramStart"/>
+      <w:r>
+        <w:t>Of</w:t>
+      </w:r>
+      <w:proofErr w:type="gramEnd"/>
+      <w:r>
+        <w:t xml:space="preserve"> Flexible Beam Platform As Vibration Isolator For Space Applications</w:t>
+      </w:r>
+      <w:r>
+        <w:t xml:space="preserve"> PHD Thesis by D. Kamesh. IISC </w:t>
+      </w:r>
+      <w:proofErr w:type="spellStart"/>
+      <w:r>
+        <w:t>Banglore</w:t>
+      </w:r>
+      <w:proofErr w:type="spellEnd"/>
+      <w:r>
+        <w:t>, 2016.</w:t>
+      </w:r>
+    </w:p>
+    <w:p>
+      <w:pPr>
+        <w:pStyle w:val="ListParagraph"/>
+        <w:numPr>
+          <w:ilvl w:val="0"/>
+          <w:numId w:val="44"/>
+        </w:numPr>
+      </w:pPr>
+      <w:r>
+        <w:t xml:space="preserve">Wei, </w:t>
+      </w:r>
+      <w:proofErr w:type="spellStart"/>
+      <w:r>
+        <w:t>Zhanji</w:t>
+      </w:r>
+      <w:proofErr w:type="spellEnd"/>
+      <w:r>
+        <w:t>, et al. "</w:t>
+      </w:r>
+      <w:proofErr w:type="spellStart"/>
+      <w:r>
+        <w:t>Modeling</w:t>
+      </w:r>
+      <w:proofErr w:type="spellEnd"/>
+      <w:r>
+        <w:t xml:space="preserve"> and analysis of a flywheel </w:t>
+      </w:r>
+      <w:proofErr w:type="spellStart"/>
+      <w:r>
+        <w:t>microvibration</w:t>
+      </w:r>
+      <w:proofErr w:type="spellEnd"/>
+      <w:r>
+        <w:t xml:space="preserve"> isolation system for spacecrafts." Advances in Space Research 55.2 (2015): 761-777.</w:t>
+      </w:r>
+    </w:p>
+    <w:p/>
+    <w:p>
+      <w:pPr>
+        <w:pStyle w:val="Heading2"/>
+        <w:jc w:val="left"/>
+      </w:pPr>
+      <w:r>
+        <w:t>Initial Ideas</w:t>
+      </w:r>
+    </w:p>
+    <w:p>
+      <w:pPr>
+        <w:jc w:val="left"/>
+      </w:pPr>
+      <w:r>
+        <w:t xml:space="preserve">The Initial idea is to use a folded beam model to control the oscillations what was occurring while the tool is moving in </w:t>
+      </w:r>
+      <w:proofErr w:type="spellStart"/>
+      <w:proofErr w:type="gramStart"/>
+      <w:r>
+        <w:t>a</w:t>
+      </w:r>
+      <w:proofErr w:type="spellEnd"/>
+      <w:proofErr w:type="gramEnd"/>
+      <w:r>
+        <w:t xml:space="preserve"> orbital fashion for this case using a folded beam in a particular arrangement like this could mitigate the vibrations along the radial directions.</w:t>
+      </w:r>
+    </w:p>
+    <w:p/>
+    <w:p>
+      <w:r>
+        <w:drawing>
+          <wp:inline distT="0" distB="0" distL="0" distR="0" wp14:anchorId="7D92FCA8" wp14:editId="5FC92C71">
+            <wp:extent cx="2314575" cy="2237423"/>
+            <wp:effectExtent l="0" t="0" r="0" b="0"/>
+            <wp:docPr id="723178323" name="Picture 1" descr="A diagram of a maze&#10;&#10;Description automatically generated"/>
+            <wp:cNvGraphicFramePr>
+              <a:graphicFrameLocks xmlns:a="http://schemas.openxmlformats.org/drawingml/2006/main" noChangeAspect="1"/>
+            </wp:cNvGraphicFramePr>
+            <a:graphic xmlns:a="http://schemas.openxmlformats.org/drawingml/2006/main">
+              <a:graphicData uri="http://schemas.openxmlformats.org/drawingml/2006/picture">
+                <pic:pic xmlns:pic="http://schemas.openxmlformats.org/drawingml/2006/picture">
+                  <pic:nvPicPr>
+                    <pic:cNvPr id="723178323" name="Picture 1" descr="A diagram of a maze&#10;&#10;Description automatically generated"/>
+                    <pic:cNvPicPr/>
+                  </pic:nvPicPr>
+                  <pic:blipFill>
+                    <a:blip r:embed="rId23"/>
+                    <a:stretch>
+                      <a:fillRect/>
+                    </a:stretch>
+                  </pic:blipFill>
+                  <pic:spPr>
+                    <a:xfrm>
+                      <a:off x="0" y="0"/>
+                      <a:ext cx="2316743" cy="2239518"/>
+                    </a:xfrm>
+                    <a:prstGeom prst="rect">
+                      <a:avLst/>
+                    </a:prstGeom>
+                  </pic:spPr>
+                </pic:pic>
+              </a:graphicData>
+            </a:graphic>
+          </wp:inline>
+        </w:drawing>
+      </w:r>
+      <w:r>
+        <w:rPr>
+          <w:noProof/>
+        </w:rPr>
+        <w:t xml:space="preserve"> </w:t>
+      </w:r>
+      <w:r>
+        <w:drawing>
+          <wp:inline distT="0" distB="0" distL="0" distR="0" wp14:anchorId="00E653F8" wp14:editId="18606449">
+            <wp:extent cx="2689090" cy="2139950"/>
+            <wp:effectExtent l="0" t="0" r="0" b="0"/>
+            <wp:docPr id="1888837902" name="Picture 1"/>
+            <wp:cNvGraphicFramePr>
+              <a:graphicFrameLocks xmlns:a="http://schemas.openxmlformats.org/drawingml/2006/main" noChangeAspect="1"/>
+            </wp:cNvGraphicFramePr>
+            <a:graphic xmlns:a="http://schemas.openxmlformats.org/drawingml/2006/main">
+              <a:graphicData uri="http://schemas.openxmlformats.org/drawingml/2006/picture">
+                <pic:pic xmlns:pic="http://schemas.openxmlformats.org/drawingml/2006/picture">
+                  <pic:nvPicPr>
+                    <pic:cNvPr id="1888837902" name=""/>
+                    <pic:cNvPicPr/>
+                  </pic:nvPicPr>
+                  <pic:blipFill>
+                    <a:blip r:embed="rId24"/>
+                    <a:stretch>
+                      <a:fillRect/>
+                    </a:stretch>
+                  </pic:blipFill>
+                  <pic:spPr>
+                    <a:xfrm>
+                      <a:off x="0" y="0"/>
+                      <a:ext cx="2711637" cy="2157893"/>
+                    </a:xfrm>
+                    <a:prstGeom prst="rect">
+                      <a:avLst/>
+                    </a:prstGeom>
+                  </pic:spPr>
+                </pic:pic>
+              </a:graphicData>
+            </a:graphic>
+          </wp:inline>
+        </w:drawing>
+      </w:r>
+      <w:r>
+        <w:br/>
+      </w:r>
+      <w:r>
+        <w:drawing>
+          <wp:inline distT="0" distB="0" distL="0" distR="0" wp14:anchorId="52D316D9" wp14:editId="1433B0A5">
+            <wp:extent cx="5731510" cy="1852295"/>
+            <wp:effectExtent l="0" t="0" r="2540" b="0"/>
+            <wp:docPr id="739487572" name="Picture 1" descr="A diagram of a plywood structure&#10;&#10;Description automatically generated with medium confidence"/>
+            <wp:cNvGraphicFramePr>
+              <a:graphicFrameLocks xmlns:a="http://schemas.openxmlformats.org/drawingml/2006/main" noChangeAspect="1"/>
+            </wp:cNvGraphicFramePr>
+            <a:graphic xmlns:a="http://schemas.openxmlformats.org/drawingml/2006/main">
+              <a:graphicData uri="http://schemas.openxmlformats.org/drawingml/2006/picture">
+                <pic:pic xmlns:pic="http://schemas.openxmlformats.org/drawingml/2006/picture">
+                  <pic:nvPicPr>
+                    <pic:cNvPr id="739487572" name="Picture 1" descr="A diagram of a plywood structure&#10;&#10;Description automatically generated with medium confidence"/>
+                    <pic:cNvPicPr/>
+                  </pic:nvPicPr>
+                  <pic:blipFill>
+                    <a:blip r:embed="rId25"/>
+                    <a:stretch>
+                      <a:fillRect/>
+                    </a:stretch>
+                  </pic:blipFill>
+                  <pic:spPr>
+                    <a:xfrm>
+                      <a:off x="0" y="0"/>
+                      <a:ext cx="5731510" cy="1852295"/>
+                    </a:xfrm>
+                    <a:prstGeom prst="rect">
+                      <a:avLst/>
+                    </a:prstGeom>
+                  </pic:spPr>
+                </pic:pic>
+              </a:graphicData>
+            </a:graphic>
+          </wp:inline>
+        </w:drawing>
+      </w:r>
+    </w:p>
+    <w:p/>
+    <w:p/>
+    <w:p>
+      <w:r>
+        <w:t xml:space="preserve">This design could be considered to design the </w:t>
+      </w:r>
+      <w:proofErr w:type="spellStart"/>
+      <w:r>
+        <w:t>mini</w:t>
+      </w:r>
+      <w:r>
+        <w:t>ze</w:t>
+      </w:r>
+      <w:proofErr w:type="spellEnd"/>
+      <w:r>
+        <w:t xml:space="preserve"> the radial forces using the folded beam in this configuration.</w:t>
+      </w:r>
+    </w:p>
+    <w:p>
+      <w:r>
+        <w:drawing>
+          <wp:anchor distT="0" distB="0" distL="114300" distR="114300" simplePos="0" relativeHeight="251658240" behindDoc="1" locked="0" layoutInCell="1" allowOverlap="1" wp14:anchorId="1236A742" wp14:editId="5925F621">
+            <wp:simplePos x="0" y="0"/>
+            <wp:positionH relativeFrom="column">
+              <wp:posOffset>276225</wp:posOffset>
+            </wp:positionH>
+            <wp:positionV relativeFrom="paragraph">
+              <wp:posOffset>-95885</wp:posOffset>
+            </wp:positionV>
+            <wp:extent cx="4229574" cy="2190750"/>
+            <wp:effectExtent l="0" t="0" r="0" b="0"/>
+            <wp:wrapSquare wrapText="bothSides"/>
+            <wp:docPr id="1760005591" name="Picture 1" descr="A drawing of a letter l&#10;&#10;Description automatically generated with medium confidence"/>
+            <wp:cNvGraphicFramePr>
+              <a:graphicFrameLocks xmlns:a="http://schemas.openxmlformats.org/drawingml/2006/main" noChangeAspect="1"/>
+            </wp:cNvGraphicFramePr>
+            <a:graphic xmlns:a="http://schemas.openxmlformats.org/drawingml/2006/main">
+              <a:graphicData uri="http://schemas.openxmlformats.org/drawingml/2006/picture">
+                <pic:pic xmlns:pic="http://schemas.openxmlformats.org/drawingml/2006/picture">
+                  <pic:nvPicPr>
+                    <pic:cNvPr id="1760005591" name="Picture 1" descr="A drawing of a letter l&#10;&#10;Description automatically generated with medium confidence"/>
+                    <pic:cNvPicPr/>
+                  </pic:nvPicPr>
+                  <pic:blipFill>
+                    <a:blip r:embed="rId26" cstate="print">
+                      <a:extLst>
+                        <a:ext uri="{28A0092B-C50C-407E-A947-70E740481C1C}">
+                          <a14:useLocalDpi xmlns:a14="http://schemas.microsoft.com/office/drawing/2010/main" val="0"/>
+                        </a:ext>
+                      </a:extLst>
+                    </a:blip>
+                    <a:stretch>
+                      <a:fillRect/>
+                    </a:stretch>
+                  </pic:blipFill>
+                  <pic:spPr>
+                    <a:xfrm>
+                      <a:off x="0" y="0"/>
+                      <a:ext cx="4229574" cy="2190750"/>
+                    </a:xfrm>
+                    <a:prstGeom prst="rect">
+                      <a:avLst/>
+                    </a:prstGeom>
+                  </pic:spPr>
+                </pic:pic>
+              </a:graphicData>
+            </a:graphic>
+            <wp14:sizeRelH relativeFrom="margin">
+              <wp14:pctWidth>0</wp14:pctWidth>
+            </wp14:sizeRelH>
+            <wp14:sizeRelV relativeFrom="margin">
+              <wp14:pctHeight>0</wp14:pctHeight>
+            </wp14:sizeRelV>
+          </wp:anchor>
+        </w:drawing>
+      </w:r>
+    </w:p>
+    <w:p/>
+    <w:p/>
+    <w:p/>
+    <w:p>
+      <w:r>
+        <mc:AlternateContent>
+          <mc:Choice Requires="wps">
+            <w:drawing>
+              <wp:inline distT="0" distB="0" distL="0" distR="0" wp14:anchorId="0B000426" wp14:editId="563488F6">
+                <wp:extent cx="304800" cy="304800"/>
+                <wp:effectExtent l="0" t="0" r="0" b="0"/>
+                <wp:docPr id="210963183" name="Rectangle 6" descr="(PDF) Gradient zigzag metamaterial beams as broadband vibration isolators for beam-like structures"/>
+                <wp:cNvGraphicFramePr>
+                  <a:graphicFrameLocks xmlns:a="http://schemas.openxmlformats.org/drawingml/2006/main" noChangeAspect="1"/>
+                </wp:cNvGraphicFramePr>
+                <a:graphic xmlns:a="http://schemas.openxmlformats.org/drawingml/2006/main">
+                  <a:graphicData uri="http://schemas.microsoft.com/office/word/2010/wordprocessingShape">
+                    <wps:wsp>
+                      <wps:cNvSpPr>
+                        <a:spLocks noChangeAspect="1" noChangeArrowheads="1"/>
+                      </wps:cNvSpPr>
+                      <wps:spPr bwMode="auto">
+                        <a:xfrm>
+                          <a:off x="0" y="0"/>
+                          <a:ext cx="304800" cy="304800"/>
+                        </a:xfrm>
+                        <a:prstGeom prst="rect">
+                          <a:avLst/>
+                        </a:prstGeom>
+                        <a:noFill/>
+                        <a:ln>
+                          <a:noFill/>
+                        </a:ln>
+                        <a:extLst>
+                          <a:ext uri="{909E8E84-426E-40DD-AFC4-6F175D3DCCD1}">
+                            <a14:hiddenFill xmlns:a14="http://schemas.microsoft.com/office/drawing/2010/main">
+                              <a:solidFill>
+                                <a:srgbClr val="FFFFFF"/>
+                              </a:solidFill>
+                            </a14:hiddenFill>
+                          </a:ext>
+                          <a:ext uri="{91240B29-F687-4F45-9708-019B960494DF}">
+                            <a14:hiddenLine xmlns:a14="http://schemas.microsoft.com/office/drawing/2010/main" w="9525">
+                              <a:solidFill>
+                                <a:srgbClr val="000000"/>
+                              </a:solidFill>
+                              <a:miter lim="800000"/>
+                              <a:headEnd/>
+                              <a:tailEnd/>
+                            </a14:hiddenLine>
+                          </a:ext>
+                        </a:extLst>
+                      </wps:spPr>
+                      <wps:bodyPr rot="0" vert="horz" wrap="square" lIns="91440" tIns="45720" rIns="91440" bIns="45720" anchor="t" anchorCtr="0" upright="1">
+                        <a:noAutofit/>
+                      </wps:bodyPr>
+                    </wps:wsp>
+                  </a:graphicData>
+                </a:graphic>
+              </wp:inline>
+            </w:drawing>
+          </mc:Choice>
+          <mc:Fallback>
+            <w:pict>
+              <v:rect w14:anchorId="45A79046" id="Rectangle 6" o:spid="_x0000_s1026" alt="(PDF) Gradient zigzag metamaterial beams as broadband vibration isolators for beam-like structures" style="width:24pt;height:24pt;visibility:visible;mso-wrap-style:square;mso-left-percent:-10001;mso-top-percent:-10001;mso-position-horizontal:absolute;mso-position-horizontal-relative:char;mso-position-vertical:absolute;mso-position-vertical-relative:line;mso-left-percent:-10001;mso-top-percent:-10001;v-text-anchor:top" o:gfxdata="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" filled="f" stroked="f">
+                <o:lock v:ext="edit" aspectratio="t"/>
+                <w10:anchorlock/>
+              </v:rect>
+            </w:pict>
+          </mc:Fallback>
+        </mc:AlternateContent>
+      </w:r>
+      <w:r>
+        <w:rPr>
+          <w:noProof/>
+        </w:rPr>
+        <w:t xml:space="preserve"> </w:t>
+      </w:r>
+    </w:p>
+    <w:p/>
+    <w:p>
+      <w:r>
+        <w:t xml:space="preserve">Also Thinking of including a slotted disc if </w:t>
+      </w:r>
+      <w:proofErr w:type="gramStart"/>
+      <w:r>
+        <w:t>possible</w:t>
+      </w:r>
+      <w:proofErr w:type="gramEnd"/>
+      <w:r>
+        <w:t xml:space="preserve"> at the bottom of the base to support the load of the tool and this could look something similar to this.</w:t>
+      </w:r>
+    </w:p>
+    <w:p/>
+    <w:p>
+      <w:r>
+        <w:rPr>
+          <w:noProof/>
+        </w:rPr>
+        <w:drawing>
+          <wp:inline distT="0" distB="0" distL="0" distR="0" wp14:anchorId="3FD6E4F5" wp14:editId="69DF41D0">
+            <wp:extent cx="2000250" cy="1820956"/>
+            <wp:effectExtent l="0" t="0" r="0" b="8255"/>
+            <wp:docPr id="191875372" name="Picture 11" descr="Slotted disc spring - Disk Spring - 上海奕鲲电子科技有限公司"/>
+            <wp:cNvGraphicFramePr>
+              <a:graphicFrameLocks xmlns:a="http://schemas.openxmlformats.org/drawingml/2006/main" noChangeAspect="1"/>
+            </wp:cNvGraphicFramePr>
+            <a:graphic xmlns:a="http://schemas.openxmlformats.org/drawingml/2006/main">
+              <a:graphicData uri="http://schemas.openxmlformats.org/drawingml/2006/picture">
+                <pic:pic xmlns:pic="http://schemas.openxmlformats.org/drawingml/2006/picture">
+                  <pic:nvPicPr>
+                    <pic:cNvPr id="0" name="Picture 78" descr="Slotted disc spring - Disk Spring - 上海奕鲲电子科技有限公司"/>
+                    <pic:cNvPicPr>
+                      <a:picLocks noChangeAspect="1" noChangeArrowheads="1"/>
+                    </pic:cNvPicPr>
+                  </pic:nvPicPr>
+                  <pic:blipFill>
+                    <a:blip r:embed="rId27">
+                      <a:extLst>
+                        <a:ext uri="{28A0092B-C50C-407E-A947-70E740481C1C}">
+                          <a14:useLocalDpi xmlns:a14="http://schemas.microsoft.com/office/drawing/2010/main" val="0"/>
+                        </a:ext>
+                      </a:extLst>
+                    </a:blip>
+                    <a:srcRect/>
+                    <a:stretch>
+                      <a:fillRect/>
+                    </a:stretch>
+                  </pic:blipFill>
+                  <pic:spPr bwMode="auto">
+                    <a:xfrm>
+                      <a:off x="0" y="0"/>
+                      <a:ext cx="2003571" cy="1823980"/>
+                    </a:xfrm>
+                    <a:prstGeom prst="rect">
+                      <a:avLst/>
+                    </a:prstGeom>
+                    <a:noFill/>
+                    <a:ln>
+                      <a:noFill/>
+                    </a:ln>
+                  </pic:spPr>
+                </pic:pic>
+              </a:graphicData>
+            </a:graphic>
+          </wp:inline>
+        </w:drawing>
+      </w:r>
+    </w:p>
+    <w:p/>
+    <w:p/>
+    <w:p>
+      <w:r>
+        <w:t>Some Further design ideas for the Constant force mechanisms:</w:t>
+      </w:r>
+    </w:p>
+    <w:p>
+      <w:pPr>
+        <w:pStyle w:val="ListParagraph"/>
+        <w:numPr>
+          <w:ilvl w:val="0"/>
+          <w:numId w:val="45"/>
+        </w:numPr>
+      </w:pPr>
+      <w:r>
+        <w:t xml:space="preserve">Compliance-based </w:t>
+      </w:r>
+      <w:proofErr w:type="spellStart"/>
+      <w:r>
+        <w:t>modeling</w:t>
+      </w:r>
+      <w:proofErr w:type="spellEnd"/>
+      <w:r>
+        <w:t xml:space="preserve"> and design of</w:t>
+      </w:r>
+      <w:r>
+        <w:t xml:space="preserve"> </w:t>
+      </w:r>
+      <w:r>
+        <w:t>straight-axis/circular-axis flexible hinges with</w:t>
+      </w:r>
+      <w:r>
+        <w:t xml:space="preserve"> </w:t>
+      </w:r>
+      <w:r>
+        <w:t>small out-of-plane deformations</w:t>
+      </w:r>
+      <w:r>
+        <w:t xml:space="preserve"> by </w:t>
+      </w:r>
+      <w:r>
+        <w:t>N. </w:t>
+      </w:r>
+      <w:proofErr w:type="spellStart"/>
+      <w:r>
+        <w:t>Lobontiu</w:t>
+      </w:r>
+      <w:proofErr w:type="spellEnd"/>
+      <w:r>
+        <w:t xml:space="preserve"> et al. 2014</w:t>
+      </w:r>
+    </w:p>
+    <w:p>
+      <w:r>
+        <w:lastRenderedPageBreak/>
+        <w:drawing>
+          <wp:anchor distT="0" distB="0" distL="114300" distR="114300" simplePos="0" relativeHeight="251659264" behindDoc="0" locked="0" layoutInCell="1" allowOverlap="1" wp14:anchorId="599DEA7F" wp14:editId="1B5C9865">
+            <wp:simplePos x="0" y="0"/>
+            <wp:positionH relativeFrom="column">
+              <wp:posOffset>3078480</wp:posOffset>
+            </wp:positionH>
+            <wp:positionV relativeFrom="paragraph">
+              <wp:posOffset>262890</wp:posOffset>
+            </wp:positionV>
+            <wp:extent cx="2316480" cy="1756410"/>
+            <wp:effectExtent l="0" t="0" r="7620" b="0"/>
+            <wp:wrapSquare wrapText="bothSides"/>
+            <wp:docPr id="1280240238" name="Picture 1" descr="A diagram of a mechanical device&#10;&#10;Description automatically generated"/>
+            <wp:cNvGraphicFramePr>
+              <a:graphicFrameLocks xmlns:a="http://schemas.openxmlformats.org/drawingml/2006/main" noChangeAspect="1"/>
+            </wp:cNvGraphicFramePr>
+            <a:graphic xmlns:a="http://schemas.openxmlformats.org/drawingml/2006/main">
+              <a:graphicData uri="http://schemas.openxmlformats.org/drawingml/2006/picture">
+                <pic:pic xmlns:pic="http://schemas.openxmlformats.org/drawingml/2006/picture">
+                  <pic:nvPicPr>
+                    <pic:cNvPr id="1280240238" name="Picture 1" descr="A diagram of a mechanical device&#10;&#10;Description automatically generated"/>
+                    <pic:cNvPicPr/>
+                  </pic:nvPicPr>
+                  <pic:blipFill>
+                    <a:blip r:embed="rId28" cstate="print">
+                      <a:extLst>
+                        <a:ext uri="{28A0092B-C50C-407E-A947-70E740481C1C}">
+                          <a14:useLocalDpi xmlns:a14="http://schemas.microsoft.com/office/drawing/2010/main" val="0"/>
+                        </a:ext>
+                      </a:extLst>
+                    </a:blip>
+                    <a:stretch>
+                      <a:fillRect/>
+                    </a:stretch>
+                  </pic:blipFill>
+                  <pic:spPr>
+                    <a:xfrm>
+                      <a:off x="0" y="0"/>
+                      <a:ext cx="2316480" cy="1756410"/>
+                    </a:xfrm>
+                    <a:prstGeom prst="rect">
+                      <a:avLst/>
+                    </a:prstGeom>
+                  </pic:spPr>
+                </pic:pic>
+              </a:graphicData>
+            </a:graphic>
+            <wp14:sizeRelH relativeFrom="margin">
+              <wp14:pctWidth>0</wp14:pctWidth>
+            </wp14:sizeRelH>
+            <wp14:sizeRelV relativeFrom="margin">
+              <wp14:pctHeight>0</wp14:pctHeight>
+            </wp14:sizeRelV>
+          </wp:anchor>
+        </w:drawing>
+      </w:r>
+      <w:r>
+        <w:drawing>
+          <wp:anchor distT="0" distB="0" distL="114300" distR="114300" simplePos="0" relativeHeight="251660288" behindDoc="0" locked="0" layoutInCell="1" allowOverlap="1" wp14:anchorId="5E5B9A1B" wp14:editId="4A4F24CC">
+            <wp:simplePos x="0" y="0"/>
+            <wp:positionH relativeFrom="column">
+              <wp:posOffset>396240</wp:posOffset>
+            </wp:positionH>
+            <wp:positionV relativeFrom="paragraph">
+              <wp:posOffset>64770</wp:posOffset>
+            </wp:positionV>
+            <wp:extent cx="2598420" cy="2069465"/>
+            <wp:effectExtent l="0" t="0" r="0" b="6985"/>
+            <wp:wrapSquare wrapText="bothSides"/>
+            <wp:docPr id="1369926316" name="Picture 1" descr="A diagram of a circular object with arrows and lines&#10;&#10;Description automatically generated"/>
+            <wp:cNvGraphicFramePr>
+              <a:graphicFrameLocks xmlns:a="http://schemas.openxmlformats.org/drawingml/2006/main" noChangeAspect="1"/>
+            </wp:cNvGraphicFramePr>
+            <a:graphic xmlns:a="http://schemas.openxmlformats.org/drawingml/2006/main">
+              <a:graphicData uri="http://schemas.openxmlformats.org/drawingml/2006/picture">
+                <pic:pic xmlns:pic="http://schemas.openxmlformats.org/drawingml/2006/picture">
+                  <pic:nvPicPr>
+                    <pic:cNvPr id="1369926316" name="Picture 1" descr="A diagram of a circular object with arrows and lines&#10;&#10;Description automatically generated"/>
+                    <pic:cNvPicPr/>
+                  </pic:nvPicPr>
+                  <pic:blipFill>
+                    <a:blip r:embed="rId29" cstate="print">
+                      <a:extLst>
+                        <a:ext uri="{28A0092B-C50C-407E-A947-70E740481C1C}">
+                          <a14:useLocalDpi xmlns:a14="http://schemas.microsoft.com/office/drawing/2010/main" val="0"/>
+                        </a:ext>
+                      </a:extLst>
+                    </a:blip>
+                    <a:stretch>
+                      <a:fillRect/>
+                    </a:stretch>
+                  </pic:blipFill>
+                  <pic:spPr>
+                    <a:xfrm>
+                      <a:off x="0" y="0"/>
+                      <a:ext cx="2598420" cy="2069465"/>
+                    </a:xfrm>
+                    <a:prstGeom prst="rect">
+                      <a:avLst/>
+                    </a:prstGeom>
+                  </pic:spPr>
+                </pic:pic>
+              </a:graphicData>
+            </a:graphic>
+          </wp:anchor>
+        </w:drawing>
+      </w:r>
+    </w:p>
+    <w:p/>
+    <w:p/>
+    <w:p/>
+    <w:p/>
+    <w:p/>
+    <w:p/>
+    <w:p/>
+    <w:p>
+      <w:pPr>
+        <w:pStyle w:val="ListParagraph"/>
+        <w:numPr>
+          <w:ilvl w:val="0"/>
+          <w:numId w:val="45"/>
+        </w:numPr>
+      </w:pPr>
+      <w:r>
+        <w:t>Hou, Chia-Wen, and Chao-Chieh Lan. "Functional joint mechanisms with constant-torque outputs." Mechanism and Machine Theory 62 (2013): 166-181.</w:t>
+      </w:r>
+    </w:p>
+    <w:p>
+      <w:pPr>
+        <w:pStyle w:val="ListParagraph"/>
+        <w:numPr>
+          <w:ilvl w:val="0"/>
+          <w:numId w:val="45"/>
+        </w:numPr>
+      </w:pPr>
+      <w:r>
+        <w:t xml:space="preserve">Or Using a constant Force </w:t>
+      </w:r>
+      <w:proofErr w:type="gramStart"/>
+      <w:r>
+        <w:t>Spring  for</w:t>
+      </w:r>
+      <w:proofErr w:type="gramEnd"/>
+      <w:r>
+        <w:t xml:space="preserve"> making the constant force mechanism something like including the constant force spring to the </w:t>
+      </w:r>
+      <w:proofErr w:type="spellStart"/>
+      <w:r>
+        <w:t>flexture</w:t>
+      </w:r>
+      <w:proofErr w:type="spellEnd"/>
+      <w:r>
+        <w:t xml:space="preserve"> mechanism.</w:t>
+      </w:r>
+    </w:p>
+    <w:p>
+      <w:pPr>
+        <w:pStyle w:val="ListParagraph"/>
+      </w:pPr>
+      <w:r>
+        <w:drawing>
+          <wp:anchor distT="0" distB="0" distL="114300" distR="114300" simplePos="0" relativeHeight="251661312" behindDoc="0" locked="0" layoutInCell="1" allowOverlap="1" wp14:anchorId="3E873342" wp14:editId="0B000147">
+            <wp:simplePos x="0" y="0"/>
+            <wp:positionH relativeFrom="column">
+              <wp:posOffset>541020</wp:posOffset>
+            </wp:positionH>
+            <wp:positionV relativeFrom="paragraph">
+              <wp:posOffset>139065</wp:posOffset>
+            </wp:positionV>
+            <wp:extent cx="4556760" cy="1815465"/>
+            <wp:effectExtent l="0" t="0" r="0" b="0"/>
+            <wp:wrapNone/>
+            <wp:docPr id="972660826" name="Picture 1" descr="A screenshot of a computer&#10;&#10;Description automatically generated"/>
+            <wp:cNvGraphicFramePr>
+              <a:graphicFrameLocks xmlns:a="http://schemas.openxmlformats.org/drawingml/2006/main" noChangeAspect="1"/>
+            </wp:cNvGraphicFramePr>
+            <a:graphic xmlns:a="http://schemas.openxmlformats.org/drawingml/2006/main">
+              <a:graphicData uri="http://schemas.openxmlformats.org/drawingml/2006/picture">
+                <pic:pic xmlns:pic="http://schemas.openxmlformats.org/drawingml/2006/picture">
+                  <pic:nvPicPr>
+                    <pic:cNvPr id="972660826" name="Picture 1" descr="A screenshot of a computer&#10;&#10;Description automatically generated"/>
+                    <pic:cNvPicPr/>
+                  </pic:nvPicPr>
+                  <pic:blipFill>
+                    <a:blip r:embed="rId30" cstate="print">
+                      <a:extLst>
+                        <a:ext uri="{28A0092B-C50C-407E-A947-70E740481C1C}">
+                          <a14:useLocalDpi xmlns:a14="http://schemas.microsoft.com/office/drawing/2010/main" val="0"/>
+                        </a:ext>
+                      </a:extLst>
+                    </a:blip>
+                    <a:stretch>
+                      <a:fillRect/>
+                    </a:stretch>
+                  </pic:blipFill>
+                  <pic:spPr>
+                    <a:xfrm>
+                      <a:off x="0" y="0"/>
+                      <a:ext cx="4556760" cy="1815465"/>
+                    </a:xfrm>
+                    <a:prstGeom prst="rect">
+                      <a:avLst/>
+                    </a:prstGeom>
+                  </pic:spPr>
+                </pic:pic>
+              </a:graphicData>
+            </a:graphic>
+            <wp14:sizeRelH relativeFrom="margin">
+              <wp14:pctWidth>0</wp14:pctWidth>
+            </wp14:sizeRelH>
+            <wp14:sizeRelV relativeFrom="margin">
+              <wp14:pctHeight>0</wp14:pctHeight>
+            </wp14:sizeRelV>
+          </wp:anchor>
+        </w:drawing>
+      </w:r>
+    </w:p>
+    <w:p/>
+    <w:p/>
+    <w:p/>
+    <w:p/>
+    <w:p/>
+    <w:p/>
+    <w:p/>
+    <w:p>
+      <w:pPr>
+        <w:pStyle w:val="ListParagraph"/>
+        <w:numPr>
+          <w:ilvl w:val="0"/>
+          <w:numId w:val="45"/>
+        </w:numPr>
+      </w:pPr>
+      <w:r>
+        <w:t xml:space="preserve">Zhang, Xiaozhi, </w:t>
+      </w:r>
+      <w:proofErr w:type="spellStart"/>
+      <w:r>
+        <w:t>Guangwei</w:t>
+      </w:r>
+      <w:proofErr w:type="spellEnd"/>
+      <w:r>
+        <w:t xml:space="preserve"> Wang, and </w:t>
+      </w:r>
+      <w:proofErr w:type="spellStart"/>
+      <w:r>
+        <w:t>Qingsong</w:t>
+      </w:r>
+      <w:proofErr w:type="spellEnd"/>
+      <w:r>
+        <w:t xml:space="preserve"> Xu. "Design, analysis and testing of a new compliant compound constant-force mechanism." Actuators. Vol. 7. No. 4. MDPI, 2018.</w:t>
+      </w:r>
+      <w:r>
+        <w:t xml:space="preserve"> </w:t>
+      </w:r>
+      <w:proofErr w:type="gramStart"/>
+      <w:r>
+        <w:t>( See</w:t>
+      </w:r>
+      <w:proofErr w:type="gramEnd"/>
+      <w:r>
+        <w:t xml:space="preserve"> once the way they presented the relation between the robot and the cfm mechanism)</w:t>
+      </w:r>
+      <w:r>
+        <w:t xml:space="preserve"> </w:t>
+      </w:r>
+      <w:r>
+        <w:t xml:space="preserve">Zhang, Xiaozhi, </w:t>
+      </w:r>
+      <w:proofErr w:type="spellStart"/>
+      <w:r>
+        <w:t>Guangwei</w:t>
+      </w:r>
+      <w:proofErr w:type="spellEnd"/>
+      <w:r>
+        <w:t xml:space="preserve"> Wang, and </w:t>
+      </w:r>
+      <w:proofErr w:type="spellStart"/>
+      <w:r>
+        <w:t>Qingsong</w:t>
+      </w:r>
+      <w:proofErr w:type="spellEnd"/>
+      <w:r>
+        <w:t xml:space="preserve"> Xu. "Design, analysis and testing of a new compliant compound constant-force mechanism." Actuators. Vol. 7. No. 4. MDPI, 2018.</w:t>
+      </w:r>
+    </w:p>
+    <w:p>
+      <w:r>
+        <w:rPr>
+          <w:noProof/>
+        </w:rPr>
+        <w:drawing>
+          <wp:anchor distT="0" distB="0" distL="114300" distR="114300" simplePos="0" relativeHeight="251662336" behindDoc="0" locked="0" layoutInCell="1" allowOverlap="1" wp14:anchorId="048C6FCE" wp14:editId="166EB24E">
+            <wp:simplePos x="0" y="0"/>
+            <wp:positionH relativeFrom="column">
+              <wp:posOffset>1592580</wp:posOffset>
+            </wp:positionH>
+            <wp:positionV relativeFrom="paragraph">
+              <wp:posOffset>3175</wp:posOffset>
+            </wp:positionV>
+            <wp:extent cx="2186940" cy="1984384"/>
+            <wp:effectExtent l="0" t="0" r="3810" b="0"/>
+            <wp:wrapNone/>
+            <wp:docPr id="467791525" name="Picture 12" descr="A diagram of a diagram of a diagram&#10;&#10;Description automatically generated"/>
+            <wp:cNvGraphicFramePr>
+              <a:graphicFrameLocks xmlns:a="http://schemas.openxmlformats.org/drawingml/2006/main" noChangeAspect="1"/>
+            </wp:cNvGraphicFramePr>
+            <a:graphic xmlns:a="http://schemas.openxmlformats.org/drawingml/2006/main">
+              <a:graphicData uri="http://schemas.openxmlformats.org/drawingml/2006/picture">
+                <pic:pic xmlns:pic="http://schemas.openxmlformats.org/drawingml/2006/picture">
+                  <pic:nvPicPr>
+                    <pic:cNvPr id="467791525" name="Picture 12" descr="A diagram of a diagram of a diagram&#10;&#10;Description automatically generated"/>
+                    <pic:cNvPicPr>
+                      <a:picLocks noChangeAspect="1" noChangeArrowheads="1"/>
+                    </pic:cNvPicPr>
+                  </pic:nvPicPr>
+                  <pic:blipFill>
+                    <a:blip r:embed="rId31" cstate="print">
+                      <a:extLst>
+                        <a:ext uri="{28A0092B-C50C-407E-A947-70E740481C1C}">
+                          <a14:useLocalDpi xmlns:a14="http://schemas.microsoft.com/office/drawing/2010/main" val="0"/>
+                        </a:ext>
+                      </a:extLst>
+                    </a:blip>
+                    <a:srcRect/>
+                    <a:stretch>
+                      <a:fillRect/>
+                    </a:stretch>
+                  </pic:blipFill>
+                  <pic:spPr bwMode="auto">
+                    <a:xfrm>
+                      <a:off x="0" y="0"/>
+                      <a:ext cx="2186940" cy="1984384"/>
+                    </a:xfrm>
+                    <a:prstGeom prst="rect">
+                      <a:avLst/>
+                    </a:prstGeom>
+                    <a:noFill/>
+                    <a:ln>
+                      <a:noFill/>
+                    </a:ln>
+                  </pic:spPr>
+                </pic:pic>
+              </a:graphicData>
+            </a:graphic>
+            <wp14:sizeRelH relativeFrom="margin">
+              <wp14:pctWidth>0</wp14:pctWidth>
+            </wp14:sizeRelH>
+            <wp14:sizeRelV relativeFrom="margin">
+              <wp14:pctHeight>0</wp14:pctHeight>
+            </wp14:sizeRelV>
+          </wp:anchor>
+        </w:drawing>
+      </w:r>
+    </w:p>
+    <w:p/>
+    <w:p/>
+    <w:p/>
+    <w:p/>
+    <w:p/>
+    <w:p/>
+    <w:p>
+      <w:pPr>
+        <w:pStyle w:val="ListParagraph"/>
+        <w:numPr>
+          <w:ilvl w:val="0"/>
+          <w:numId w:val="45"/>
+        </w:numPr>
+      </w:pPr>
+      <w:r>
+        <w:drawing>
+          <wp:anchor distT="0" distB="0" distL="114300" distR="114300" simplePos="0" relativeHeight="251663360" behindDoc="0" locked="0" layoutInCell="1" allowOverlap="1" wp14:anchorId="16189A2C" wp14:editId="2BFE46CF">
+            <wp:simplePos x="0" y="0"/>
+            <wp:positionH relativeFrom="column">
+              <wp:posOffset>1120140</wp:posOffset>
+            </wp:positionH>
+            <wp:positionV relativeFrom="paragraph">
+              <wp:posOffset>494665</wp:posOffset>
+            </wp:positionV>
+            <wp:extent cx="2926080" cy="2501829"/>
+            <wp:effectExtent l="0" t="0" r="7620" b="0"/>
+            <wp:wrapNone/>
+            <wp:docPr id="51113350" name="Picture 1" descr="A diagram of a green object with text and numbers&#10;&#10;Description automatically generated"/>
+            <wp:cNvGraphicFramePr>
+              <a:graphicFrameLocks xmlns:a="http://schemas.openxmlformats.org/drawingml/2006/main" noChangeAspect="1"/>
+            </wp:cNvGraphicFramePr>
+            <a:graphic xmlns:a="http://schemas.openxmlformats.org/drawingml/2006/main">
+              <a:graphicData uri="http://schemas.openxmlformats.org/drawingml/2006/picture">
+                <pic:pic xmlns:pic="http://schemas.openxmlformats.org/drawingml/2006/picture">
+                  <pic:nvPicPr>
+                    <pic:cNvPr id="51113350" name="Picture 1" descr="A diagram of a green object with text and numbers&#10;&#10;Description automatically generated"/>
+                    <pic:cNvPicPr/>
+                  </pic:nvPicPr>
+                  <pic:blipFill>
+                    <a:blip r:embed="rId32">
+                      <a:extLst>
+                        <a:ext uri="{28A0092B-C50C-407E-A947-70E740481C1C}">
+                          <a14:useLocalDpi xmlns:a14="http://schemas.microsoft.com/office/drawing/2010/main" val="0"/>
+                        </a:ext>
+                      </a:extLst>
+                    </a:blip>
+                    <a:stretch>
+                      <a:fillRect/>
+                    </a:stretch>
+                  </pic:blipFill>
+                  <pic:spPr>
+                    <a:xfrm>
+                      <a:off x="0" y="0"/>
+                      <a:ext cx="2926080" cy="2501829"/>
+                    </a:xfrm>
+                    <a:prstGeom prst="rect">
+                      <a:avLst/>
+                    </a:prstGeom>
+                  </pic:spPr>
+                </pic:pic>
+              </a:graphicData>
+            </a:graphic>
+            <wp14:sizeRelH relativeFrom="margin">
+              <wp14:pctWidth>0</wp14:pctWidth>
+            </wp14:sizeRelH>
+            <wp14:sizeRelV relativeFrom="margin">
+              <wp14:pctHeight>0</wp14:pctHeight>
+            </wp14:sizeRelV>
+          </wp:anchor>
+        </w:drawing>
+      </w:r>
+      <w:r>
+        <w:rPr>
+          <w:b/>
+          <w:bCs/>
+        </w:rPr>
+        <w:t>Very Imp paper!</w:t>
+      </w:r>
+      <w:r>
+        <w:rPr>
+          <w:b/>
+          <w:bCs/>
+        </w:rPr>
+        <w:t xml:space="preserve">  </w:t>
+      </w:r>
+      <w:r>
+        <w:t>Chen, Yi-Ho, and Chao-Chieh Lan. "An adjustable constant-force mechanism for adaptive end-effector operations." (2012): 031005.</w:t>
+      </w:r>
+    </w:p>
+    <w:p/>
+    <w:p/>
+    <w:p/>
+    <w:p/>
+    <w:p/>
+    <w:p/>
+    <w:p/>
+    <w:p/>
+    <w:p/>
+    <w:p>
+      <w:pPr>
+        <w:pStyle w:val="ListParagraph"/>
+        <w:numPr>
+          <w:ilvl w:val="0"/>
+          <w:numId w:val="45"/>
+        </w:numPr>
+      </w:pPr>
+      <w:r>
+        <w:t xml:space="preserve">Wei, </w:t>
+      </w:r>
+      <w:proofErr w:type="spellStart"/>
+      <w:r>
+        <w:t>Yuzhang</w:t>
+      </w:r>
+      <w:proofErr w:type="spellEnd"/>
+      <w:r>
+        <w:t xml:space="preserve">, and </w:t>
+      </w:r>
+      <w:proofErr w:type="spellStart"/>
+      <w:r>
+        <w:t>Qingsong</w:t>
+      </w:r>
+      <w:proofErr w:type="spellEnd"/>
+      <w:r>
+        <w:t xml:space="preserve"> Xu. "Design and testing of a new force-sensing cell microinjector based on small-stiffness compliant mechanism." IEEE/ASME Transactions on Mechatronics 26.2 (2020): 818-829.</w:t>
+      </w:r>
+    </w:p>
+    <w:p>
+      <w:pPr>
+        <w:pStyle w:val="ListParagraph"/>
+        <w:numPr>
+          <w:ilvl w:val="0"/>
+          <w:numId w:val="45"/>
+        </w:numPr>
+      </w:pPr>
+      <w:r>
+        <w:t xml:space="preserve">Wei, </w:t>
+      </w:r>
+      <w:proofErr w:type="spellStart"/>
+      <w:r>
+        <w:t>Yuzhang</w:t>
+      </w:r>
+      <w:proofErr w:type="spellEnd"/>
+      <w:r>
+        <w:t xml:space="preserve">, and </w:t>
+      </w:r>
+      <w:proofErr w:type="spellStart"/>
+      <w:r>
+        <w:t>Qingsong</w:t>
+      </w:r>
+      <w:proofErr w:type="spellEnd"/>
+      <w:r>
+        <w:t xml:space="preserve"> Xu. "Design of a new passive end-effector based on constant-force mechanism for robotic polishing." Robotics and Computer-Integrated Manufacturing 74 (2022): 102278.</w:t>
+      </w:r>
+    </w:p>
+    <w:p>
+      <w:pPr>
+        <w:pStyle w:val="ListParagraph"/>
+        <w:numPr>
+          <w:ilvl w:val="0"/>
+          <w:numId w:val="45"/>
+        </w:numPr>
+      </w:pPr>
+    </w:p>
+    <w:p/>
+    <w:p/>
+    <w:p/>
+    <w:p>
+      <w:r>
+        <w:drawing>
+          <wp:anchor distT="0" distB="0" distL="114300" distR="114300" simplePos="0" relativeHeight="251665408" behindDoc="0" locked="0" layoutInCell="1" allowOverlap="1" wp14:anchorId="7AF150BD" wp14:editId="4D2F4EDB">
+            <wp:simplePos x="0" y="0"/>
+            <wp:positionH relativeFrom="column">
+              <wp:posOffset>2834640</wp:posOffset>
+            </wp:positionH>
+            <wp:positionV relativeFrom="paragraph">
+              <wp:posOffset>47625</wp:posOffset>
+            </wp:positionV>
+            <wp:extent cx="2348230" cy="1381125"/>
+            <wp:effectExtent l="0" t="0" r="0" b="0"/>
+            <wp:wrapNone/>
+            <wp:docPr id="1901901834" name="Picture 1" descr="A diagram of a stress distribution model&#10;&#10;Description automatically generated"/>
+            <wp:cNvGraphicFramePr>
+              <a:graphicFrameLocks xmlns:a="http://schemas.openxmlformats.org/drawingml/2006/main" noChangeAspect="1"/>
+            </wp:cNvGraphicFramePr>
+            <a:graphic xmlns:a="http://schemas.openxmlformats.org/drawingml/2006/main">
+              <a:graphicData uri="http://schemas.openxmlformats.org/drawingml/2006/picture">
+                <pic:pic xmlns:pic="http://schemas.openxmlformats.org/drawingml/2006/picture">
+                  <pic:nvPicPr>
+                    <pic:cNvPr id="1901901834" name="Picture 1" descr="A diagram of a stress distribution model&#10;&#10;Description automatically generated"/>
+                    <pic:cNvPicPr/>
+                  </pic:nvPicPr>
+                  <pic:blipFill>
+                    <a:blip r:embed="rId33">
+                      <a:extLst>
+                        <a:ext uri="{28A0092B-C50C-407E-A947-70E740481C1C}">
+                          <a14:useLocalDpi xmlns:a14="http://schemas.microsoft.com/office/drawing/2010/main" val="0"/>
+                        </a:ext>
+                      </a:extLst>
+                    </a:blip>
+                    <a:stretch>
+                      <a:fillRect/>
+                    </a:stretch>
+                  </pic:blipFill>
+                  <pic:spPr>
+                    <a:xfrm>
+                      <a:off x="0" y="0"/>
+                      <a:ext cx="2348230" cy="1381125"/>
+                    </a:xfrm>
+                    <a:prstGeom prst="rect">
+                      <a:avLst/>
+                    </a:prstGeom>
+                  </pic:spPr>
+                </pic:pic>
+              </a:graphicData>
+            </a:graphic>
+            <wp14:sizeRelH relativeFrom="margin">
+              <wp14:pctWidth>0</wp14:pctWidth>
+            </wp14:sizeRelH>
+            <wp14:sizeRelV relativeFrom="margin">
+              <wp14:pctHeight>0</wp14:pctHeight>
+            </wp14:sizeRelV>
+          </wp:anchor>
+        </w:drawing>
+      </w:r>
+      <w:r>
+        <w:drawing>
+          <wp:anchor distT="0" distB="0" distL="114300" distR="114300" simplePos="0" relativeHeight="251664384" behindDoc="0" locked="0" layoutInCell="1" allowOverlap="1" wp14:anchorId="42A53073" wp14:editId="6F767911">
+            <wp:simplePos x="0" y="0"/>
+            <wp:positionH relativeFrom="column">
+              <wp:posOffset>0</wp:posOffset>
+            </wp:positionH>
+            <wp:positionV relativeFrom="paragraph">
+              <wp:posOffset>-3809</wp:posOffset>
+            </wp:positionV>
+            <wp:extent cx="2165864" cy="1196340"/>
+            <wp:effectExtent l="0" t="0" r="6350" b="3810"/>
+            <wp:wrapNone/>
+            <wp:docPr id="1011974736" name="Picture 1" descr="A diagram of a beam&#10;&#10;Description automatically generated"/>
+            <wp:cNvGraphicFramePr>
+              <a:graphicFrameLocks xmlns:a="http://schemas.openxmlformats.org/drawingml/2006/main" noChangeAspect="1"/>
+            </wp:cNvGraphicFramePr>
+            <a:graphic xmlns:a="http://schemas.openxmlformats.org/drawingml/2006/main">
+              <a:graphicData uri="http://schemas.openxmlformats.org/drawingml/2006/picture">
+                <pic:pic xmlns:pic="http://schemas.openxmlformats.org/drawingml/2006/picture">
+                  <pic:nvPicPr>
+                    <pic:cNvPr id="1011974736" name="Picture 1" descr="A diagram of a beam&#10;&#10;Description automatically generated"/>
+                    <pic:cNvPicPr/>
+                  </pic:nvPicPr>
+                  <pic:blipFill>
+                    <a:blip r:embed="rId34">
+                      <a:extLst>
+                        <a:ext uri="{28A0092B-C50C-407E-A947-70E740481C1C}">
+                          <a14:useLocalDpi xmlns:a14="http://schemas.microsoft.com/office/drawing/2010/main" val="0"/>
+                        </a:ext>
+                      </a:extLst>
+                    </a:blip>
+                    <a:stretch>
+                      <a:fillRect/>
+                    </a:stretch>
+                  </pic:blipFill>
+                  <pic:spPr>
+                    <a:xfrm>
+                      <a:off x="0" y="0"/>
+                      <a:ext cx="2168497" cy="1197794"/>
+                    </a:xfrm>
+                    <a:prstGeom prst="rect">
+                      <a:avLst/>
+                    </a:prstGeom>
+                  </pic:spPr>
+                </pic:pic>
+              </a:graphicData>
+            </a:graphic>
+            <wp14:sizeRelH relativeFrom="margin">
+              <wp14:pctWidth>0</wp14:pctWidth>
+            </wp14:sizeRelH>
+            <wp14:sizeRelV relativeFrom="margin">
+              <wp14:pctHeight>0</wp14:pctHeight>
+            </wp14:sizeRelV>
+          </wp:anchor>
+        </w:drawing>
+      </w:r>
+    </w:p>
+    <w:p/>
+    <w:p/>
+    <w:p/>
+    <w:p/>
+    <w:p/>
+    <w:p>
+      <w:pPr>
+        <w:pStyle w:val="ListParagraph"/>
+        <w:numPr>
+          <w:ilvl w:val="0"/>
+          <w:numId w:val="46"/>
+        </w:numPr>
+      </w:pPr>
+      <w:r>
+        <w:t xml:space="preserve">Luo, Qing, Jun Wu, and </w:t>
+      </w:r>
+      <w:proofErr w:type="spellStart"/>
+      <w:r>
+        <w:t>Caizhi</w:t>
+      </w:r>
+      <w:proofErr w:type="spellEnd"/>
+      <w:r>
+        <w:t xml:space="preserve"> Fan. "Design and </w:t>
+      </w:r>
+      <w:proofErr w:type="spellStart"/>
+      <w:r>
+        <w:t>Modeling</w:t>
+      </w:r>
+      <w:proofErr w:type="spellEnd"/>
+      <w:r>
+        <w:t xml:space="preserve"> of Micro-vibration Isolation for Spacecraft Flywheel." 2020 3rd International Conference on Mechatronics, Robotics and Automation (ICMRA). IEEE, 2020.</w:t>
+      </w:r>
+    </w:p>
+    <w:p/>
+    <w:p>
+      <w:r>
+        <w:lastRenderedPageBreak/>
+        <w:drawing>
+          <wp:anchor distT="0" distB="0" distL="114300" distR="114300" simplePos="0" relativeHeight="251667456" behindDoc="0" locked="0" layoutInCell="1" allowOverlap="1" wp14:anchorId="0CD1F9C4" wp14:editId="0C8AE97B">
+            <wp:simplePos x="0" y="0"/>
+            <wp:positionH relativeFrom="column">
+              <wp:posOffset>457200</wp:posOffset>
+            </wp:positionH>
+            <wp:positionV relativeFrom="paragraph">
+              <wp:posOffset>-803275</wp:posOffset>
+            </wp:positionV>
+            <wp:extent cx="3924300" cy="2147959"/>
+            <wp:effectExtent l="0" t="0" r="0" b="5080"/>
+            <wp:wrapNone/>
+            <wp:docPr id="1276749152" name="Picture 1" descr="A diagram of a machine&#10;&#10;Description automatically generated"/>
+            <wp:cNvGraphicFramePr>
+              <a:graphicFrameLocks xmlns:a="http://schemas.openxmlformats.org/drawingml/2006/main" noChangeAspect="1"/>
+            </wp:cNvGraphicFramePr>
+            <a:graphic xmlns:a="http://schemas.openxmlformats.org/drawingml/2006/main">
+              <a:graphicData uri="http://schemas.openxmlformats.org/drawingml/2006/picture">
+                <pic:pic xmlns:pic="http://schemas.openxmlformats.org/drawingml/2006/picture">
+                  <pic:nvPicPr>
+                    <pic:cNvPr id="1276749152" name="Picture 1" descr="A diagram of a machine&#10;&#10;Description automatically generated"/>
+                    <pic:cNvPicPr/>
+                  </pic:nvPicPr>
+                  <pic:blipFill>
+                    <a:blip r:embed="rId35">
+                      <a:extLst>
+                        <a:ext uri="{28A0092B-C50C-407E-A947-70E740481C1C}">
+                          <a14:useLocalDpi xmlns:a14="http://schemas.microsoft.com/office/drawing/2010/main" val="0"/>
+                        </a:ext>
+                      </a:extLst>
+                    </a:blip>
+                    <a:stretch>
+                      <a:fillRect/>
+                    </a:stretch>
+                  </pic:blipFill>
+                  <pic:spPr>
+                    <a:xfrm>
+                      <a:off x="0" y="0"/>
+                      <a:ext cx="3924300" cy="2147959"/>
+                    </a:xfrm>
+                    <a:prstGeom prst="rect">
+                      <a:avLst/>
+                    </a:prstGeom>
+                  </pic:spPr>
+                </pic:pic>
+              </a:graphicData>
+            </a:graphic>
+            <wp14:sizeRelH relativeFrom="margin">
+              <wp14:pctWidth>0</wp14:pctWidth>
+            </wp14:sizeRelH>
+            <wp14:sizeRelV relativeFrom="margin">
+              <wp14:pctHeight>0</wp14:pctHeight>
+            </wp14:sizeRelV>
+          </wp:anchor>
+        </w:drawing>
+      </w:r>
+    </w:p>
+    <w:p/>
+    <w:p/>
+    <w:p/>
+    <w:p/>
+    <w:p/>
+    <w:p>
+      <w:pPr>
+        <w:pStyle w:val="ListParagraph"/>
+        <w:numPr>
+          <w:ilvl w:val="0"/>
+          <w:numId w:val="46"/>
+        </w:numPr>
+      </w:pPr>
+      <w:r>
+        <w:t xml:space="preserve">Ding, </w:t>
+      </w:r>
+      <w:proofErr w:type="spellStart"/>
+      <w:r>
+        <w:t>Bingxiao</w:t>
+      </w:r>
+      <w:proofErr w:type="spellEnd"/>
+      <w:r>
+        <w:t xml:space="preserve">, Xuan Li, and </w:t>
+      </w:r>
+      <w:proofErr w:type="spellStart"/>
+      <w:r>
+        <w:t>Yangmin</w:t>
+      </w:r>
+      <w:proofErr w:type="spellEnd"/>
+      <w:r>
+        <w:t xml:space="preserve"> Li. "FEA-based optimization and experimental verification of a typical flexure-based constant force module." Sensors and Actuators A: Physical 332 (2021): 113083.</w:t>
+      </w:r>
+    </w:p>
+    <w:p>
+      <w:r>
+        <w:drawing>
+          <wp:inline distT="0" distB="0" distL="0" distR="0" wp14:anchorId="22C95325" wp14:editId="741FB6DD">
+            <wp:extent cx="5731510" cy="2204720"/>
+            <wp:effectExtent l="0" t="0" r="2540" b="5080"/>
+            <wp:docPr id="977696935" name="Picture 1" descr="Diagram of diagram of a function&#10;&#10;Description automatically generated with medium confidence"/>
+            <wp:cNvGraphicFramePr>
+              <a:graphicFrameLocks xmlns:a="http://schemas.openxmlformats.org/drawingml/2006/main" noChangeAspect="1"/>
+            </wp:cNvGraphicFramePr>
+            <a:graphic xmlns:a="http://schemas.openxmlformats.org/drawingml/2006/main">
+              <a:graphicData uri="http://schemas.openxmlformats.org/drawingml/2006/picture">
+                <pic:pic xmlns:pic="http://schemas.openxmlformats.org/drawingml/2006/picture">
+                  <pic:nvPicPr>
+                    <pic:cNvPr id="977696935" name="Picture 1" descr="Diagram of diagram of a function&#10;&#10;Description automatically generated with medium confidence"/>
+                    <pic:cNvPicPr/>
+                  </pic:nvPicPr>
+                  <pic:blipFill>
+                    <a:blip r:embed="rId36"/>
+                    <a:stretch>
+                      <a:fillRect/>
+                    </a:stretch>
+                  </pic:blipFill>
+                  <pic:spPr>
+                    <a:xfrm>
+                      <a:off x="0" y="0"/>
+                      <a:ext cx="5731510" cy="2204720"/>
+                    </a:xfrm>
+                    <a:prstGeom prst="rect">
+                      <a:avLst/>
+                    </a:prstGeom>
+                  </pic:spPr>
+                </pic:pic>
+              </a:graphicData>
+            </a:graphic>
+          </wp:inline>
+        </w:drawing>
+      </w:r>
+    </w:p>
+    <w:p>
+      <w:pPr>
+        <w:pStyle w:val="ListParagraph"/>
+        <w:numPr>
+          <w:ilvl w:val="0"/>
+          <w:numId w:val="46"/>
+        </w:numPr>
+      </w:pPr>
+      <w:r>
+        <w:t xml:space="preserve">Chen, Qi, et al. "Design of compliant constant-output-force mechanisms </w:t>
+      </w:r>
+      <w:r>
+        <w:rPr>
+          <w:b/>
+          <w:bCs/>
+        </w:rPr>
+        <w:t>using topology optimization</w:t>
+      </w:r>
+      <w:r>
+        <w:t>." Engineering Optimization 55.12 (2023): 1997-2014.</w:t>
+      </w:r>
+    </w:p>
+    <w:p>
+      <w:r>
+        <w:drawing>
+          <wp:inline distT="0" distB="0" distL="0" distR="0" wp14:anchorId="1276FD78" wp14:editId="096D6405">
+            <wp:extent cx="4130040" cy="1608821"/>
+            <wp:effectExtent l="0" t="0" r="3810" b="0"/>
+            <wp:docPr id="1664770471" name="Picture 1" descr="A close-up of several lines&#10;&#10;Description automatically generated"/>
+            <wp:cNvGraphicFramePr>
+              <a:graphicFrameLocks xmlns:a="http://schemas.openxmlformats.org/drawingml/2006/main" noChangeAspect="1"/>
+            </wp:cNvGraphicFramePr>
+            <a:graphic xmlns:a="http://schemas.openxmlformats.org/drawingml/2006/main">
+              <a:graphicData uri="http://schemas.openxmlformats.org/drawingml/2006/picture">
+                <pic:pic xmlns:pic="http://schemas.openxmlformats.org/drawingml/2006/picture">
+                  <pic:nvPicPr>
+                    <pic:cNvPr id="1664770471" name="Picture 1" descr="A close-up of several lines&#10;&#10;Description automatically generated"/>
+                    <pic:cNvPicPr/>
+                  </pic:nvPicPr>
+                  <pic:blipFill>
+                    <a:blip r:embed="rId37"/>
+                    <a:stretch>
+                      <a:fillRect/>
+                    </a:stretch>
+                  </pic:blipFill>
+                  <pic:spPr>
+                    <a:xfrm>
+                      <a:off x="0" y="0"/>
+                      <a:ext cx="4138498" cy="1612116"/>
+                    </a:xfrm>
+                    <a:prstGeom prst="rect">
+                      <a:avLst/>
+                    </a:prstGeom>
+                  </pic:spPr>
+                </pic:pic>
+              </a:graphicData>
+            </a:graphic>
+          </wp:inline>
+        </w:drawing>
+      </w:r>
+    </w:p>
+    <w:p/>
+    <w:p>
+      <w:pPr>
+        <w:pStyle w:val="ListParagraph"/>
+        <w:numPr>
+          <w:ilvl w:val="0"/>
+          <w:numId w:val="46"/>
+        </w:numPr>
+      </w:pPr>
+      <w:r>
+        <w:drawing>
+          <wp:anchor distT="0" distB="0" distL="114300" distR="114300" simplePos="0" relativeHeight="251668480" behindDoc="0" locked="0" layoutInCell="1" allowOverlap="1" wp14:anchorId="589802A1" wp14:editId="0DA4DA22">
+            <wp:simplePos x="0" y="0"/>
+            <wp:positionH relativeFrom="column">
+              <wp:posOffset>2773680</wp:posOffset>
+            </wp:positionH>
+            <wp:positionV relativeFrom="paragraph">
+              <wp:posOffset>677545</wp:posOffset>
+            </wp:positionV>
+            <wp:extent cx="1752600" cy="925830"/>
+            <wp:effectExtent l="0" t="0" r="0" b="7620"/>
+            <wp:wrapNone/>
+            <wp:docPr id="1906126932" name="Picture 1" descr="A diagram of a bug&#10;&#10;Description automatically generated"/>
+            <wp:cNvGraphicFramePr>
+              <a:graphicFrameLocks xmlns:a="http://schemas.openxmlformats.org/drawingml/2006/main" noChangeAspect="1"/>
+            </wp:cNvGraphicFramePr>
+            <a:graphic xmlns:a="http://schemas.openxmlformats.org/drawingml/2006/main">
+              <a:graphicData uri="http://schemas.openxmlformats.org/drawingml/2006/picture">
+                <pic:pic xmlns:pic="http://schemas.openxmlformats.org/drawingml/2006/picture">
+                  <pic:nvPicPr>
+                    <pic:cNvPr id="1906126932" name="Picture 1" descr="A diagram of a bug&#10;&#10;Description automatically generated"/>
+                    <pic:cNvPicPr/>
+                  </pic:nvPicPr>
+                  <pic:blipFill rotWithShape="1">
+                    <a:blip r:embed="rId38" cstate="print">
+                      <a:extLst>
+                        <a:ext uri="{28A0092B-C50C-407E-A947-70E740481C1C}">
+                          <a14:useLocalDpi xmlns:a14="http://schemas.microsoft.com/office/drawing/2010/main" val="0"/>
+                        </a:ext>
+                      </a:extLst>
+                    </a:blip>
+                    <a:srcRect r="5093" b="56291"/>
+                    <a:stretch/>
+                  </pic:blipFill>
+                  <pic:spPr bwMode="auto">
+                    <a:xfrm>
+                      <a:off x="0" y="0"/>
+                      <a:ext cx="1752600" cy="925830"/>
+                    </a:xfrm>
+                    <a:prstGeom prst="rect">
+                      <a:avLst/>
+                    </a:prstGeom>
+                    <a:ln>
+                      <a:noFill/>
+                    </a:ln>
+                    <a:extLst>
+                      <a:ext uri="{53640926-AAD7-44D8-BBD7-CCE9431645EC}">
+                        <a14:shadowObscured xmlns:a14="http://schemas.microsoft.com/office/drawing/2010/main"/>
+                      </a:ext>
+                    </a:extLst>
+                  </pic:spPr>
+                </pic:pic>
+              </a:graphicData>
+            </a:graphic>
+            <wp14:sizeRelH relativeFrom="margin">
+              <wp14:pctWidth>0</wp14:pctWidth>
+            </wp14:sizeRelH>
+            <wp14:sizeRelV relativeFrom="margin">
+              <wp14:pctHeight>0</wp14:pctHeight>
+            </wp14:sizeRelV>
+          </wp:anchor>
+        </w:drawing>
+      </w:r>
+      <w:r>
+        <w:t>Zhang, Chen, et al. "Design of a locust leg-like compliant constant-force mechanism supporting large-scale damage-free manipulation." Review of Scientific Instruments 94.11 (2023).</w:t>
+      </w:r>
+      <w:r>
+        <w:t xml:space="preserve"> </w:t>
+      </w:r>
+      <w:r>
+        <w:rPr>
+          <w:b/>
+          <w:bCs/>
+        </w:rPr>
+        <w:t>(Very Imp!!)</w:t>
+      </w:r>
+    </w:p>
+    <w:p>
+      <w:r>
+        <w:drawing>
+          <wp:anchor distT="0" distB="0" distL="114300" distR="114300" simplePos="0" relativeHeight="251669504" behindDoc="0" locked="0" layoutInCell="1" allowOverlap="1" wp14:anchorId="6AA79807" wp14:editId="1015EDB3">
+            <wp:simplePos x="0" y="0"/>
+            <wp:positionH relativeFrom="column">
+              <wp:posOffset>144780</wp:posOffset>
+            </wp:positionH>
+            <wp:positionV relativeFrom="paragraph">
+              <wp:posOffset>158115</wp:posOffset>
+            </wp:positionV>
+            <wp:extent cx="1970871" cy="1076325"/>
+            <wp:effectExtent l="0" t="0" r="0" b="0"/>
+            <wp:wrapNone/>
+            <wp:docPr id="77732490" name="Picture 1" descr="A diagram of a structure&#10;&#10;Description automatically generated"/>
+            <wp:cNvGraphicFramePr>
+              <a:graphicFrameLocks xmlns:a="http://schemas.openxmlformats.org/drawingml/2006/main" noChangeAspect="1"/>
+            </wp:cNvGraphicFramePr>
+            <a:graphic xmlns:a="http://schemas.openxmlformats.org/drawingml/2006/main">
+              <a:graphicData uri="http://schemas.openxmlformats.org/drawingml/2006/picture">
+                <pic:pic xmlns:pic="http://schemas.openxmlformats.org/drawingml/2006/picture">
+                  <pic:nvPicPr>
+                    <pic:cNvPr id="77732490" name="Picture 1" descr="A diagram of a structure&#10;&#10;Description automatically generated"/>
+                    <pic:cNvPicPr/>
+                  </pic:nvPicPr>
+                  <pic:blipFill>
+                    <a:blip r:embed="rId39">
+                      <a:extLst>
+                        <a:ext uri="{28A0092B-C50C-407E-A947-70E740481C1C}">
+                          <a14:useLocalDpi xmlns:a14="http://schemas.microsoft.com/office/drawing/2010/main" val="0"/>
+                        </a:ext>
+                      </a:extLst>
+                    </a:blip>
+                    <a:stretch>
+                      <a:fillRect/>
+                    </a:stretch>
+                  </pic:blipFill>
+                  <pic:spPr>
+                    <a:xfrm>
+                      <a:off x="0" y="0"/>
+                      <a:ext cx="1970871" cy="1076325"/>
+                    </a:xfrm>
+                    <a:prstGeom prst="rect">
+                      <a:avLst/>
+                    </a:prstGeom>
+                  </pic:spPr>
+                </pic:pic>
+              </a:graphicData>
+            </a:graphic>
+            <wp14:sizeRelH relativeFrom="margin">
+              <wp14:pctWidth>0</wp14:pctWidth>
+            </wp14:sizeRelH>
+            <wp14:sizeRelV relativeFrom="margin">
+              <wp14:pctHeight>0</wp14:pctHeight>
+            </wp14:sizeRelV>
+          </wp:anchor>
+        </w:drawing>
+      </w:r>
+    </w:p>
+    <w:p/>
+    <w:p>
+      <w:pPr>
+        <w:pStyle w:val="ListParagraph"/>
+        <w:numPr>
+          <w:ilvl w:val="0"/>
+          <w:numId w:val="46"/>
+        </w:numPr>
+      </w:pPr>
+      <w:r>
+        <w:lastRenderedPageBreak/>
+        <w:t>Lan, Chao-Chieh, Jhe-Hong Wang, and Yi-Ho Chen. "A compliant constant-force mechanism for adaptive robot end-effector operations." 2010 IEEE International Conference on Robotics and Automation. IEEE, 2010.</w:t>
+      </w:r>
+    </w:p>
+    <w:p>
+      <w:r>
+        <w:drawing>
+          <wp:inline distT="0" distB="0" distL="0" distR="0" wp14:anchorId="284B838E" wp14:editId="2295BD60">
+            <wp:extent cx="4286848" cy="1371791"/>
+            <wp:effectExtent l="0" t="0" r="0" b="0"/>
+            <wp:docPr id="1425008338" name="Picture 1" descr="A blue and white diagram&#10;&#10;Description automatically generated"/>
+            <wp:cNvGraphicFramePr>
+              <a:graphicFrameLocks xmlns:a="http://schemas.openxmlformats.org/drawingml/2006/main" noChangeAspect="1"/>
+            </wp:cNvGraphicFramePr>
+            <a:graphic xmlns:a="http://schemas.openxmlformats.org/drawingml/2006/main">
+              <a:graphicData uri="http://schemas.openxmlformats.org/drawingml/2006/picture">
+                <pic:pic xmlns:pic="http://schemas.openxmlformats.org/drawingml/2006/picture">
+                  <pic:nvPicPr>
+                    <pic:cNvPr id="1425008338" name="Picture 1" descr="A blue and white diagram&#10;&#10;Description automatically generated"/>
+                    <pic:cNvPicPr/>
+                  </pic:nvPicPr>
+                  <pic:blipFill>
+                    <a:blip r:embed="rId40"/>
+                    <a:stretch>
+                      <a:fillRect/>
+                    </a:stretch>
+                  </pic:blipFill>
+                  <pic:spPr>
+                    <a:xfrm>
+                      <a:off x="0" y="0"/>
+                      <a:ext cx="4286848" cy="1371791"/>
+                    </a:xfrm>
+                    <a:prstGeom prst="rect">
+                      <a:avLst/>
+                    </a:prstGeom>
+                  </pic:spPr>
+                </pic:pic>
+              </a:graphicData>
+            </a:graphic>
+          </wp:inline>
+        </w:drawing>
+      </w:r>
+    </w:p>
+    <w:p/>
+    <w:p/>
+    <w:p>
+      <w:pPr>
+        <w:pStyle w:val="Heading1"/>
+      </w:pPr>
+      <w:r>
+        <w:t>Mode shapes and Modal Analysis</w:t>
+      </w:r>
+    </w:p>
+    <w:p/>
+    <w:p>
+      <w:r>
+        <w:t>Mode shapes are always orthogonal to one another.</w:t>
+      </w:r>
+    </w:p>
+    <w:p/>
+    <w:p/>
+    <w:p/>
+    <w:p/>
+    <w:p/>
+    <w:p/>
+    <w:p/>
+    <w:p/>
+    <w:p/>
+    <w:p/>
+    <w:p/>
+    <w:p/>
+    <w:p/>
+    <w:p/>
+    <w:p/>
+    <w:p/>
+    <w:p/>
+    <w:p/>
+    <w:p>
+      <w:pPr>
+        <w:jc w:val="left"/>
+      </w:pPr>
+      <w:r>
+        <w:br/>
+      </w:r>
+      <w:r>
+        <w:br/>
+      </w:r>
+    </w:p>
+    <w:p/>
     <w:sectPr>
       <w:pgSz w:w="11906" w:h="16838"/>
       <w:pgMar w:top="1440" w:right="1440" w:bottom="1440" w:left="1440" w:header="708" w:footer="708" w:gutter="0"/>
@@ -3423,6 +6539,95 @@
     </w:lvl>
   </w:abstractNum>
   <w:abstractNum w:abstractNumId="7" w15:restartNumberingAfterBreak="0">
+    <w:nsid w:val="06C71DA1"/>
+    <w:multiLevelType w:val="hybridMultilevel"/>
+    <w:tmpl w:val="40A2D2EE"/>
+    <w:lvl w:ilvl="0" w:tplc="0809000F">
+      <w:start w:val="1"/>
+      <w:numFmt w:val="decimal"/>
+      <w:lvlText w:val="%1."/>
+      <w:lvlJc w:val="left"/>
+      <w:pPr>
+        <w:ind w:left="720" w:hanging="360"/>
+      </w:pPr>
+      <w:rPr>
+        <w:rFonts w:hint="default"/>
+      </w:rPr>
+    </w:lvl>
+    <w:lvl w:ilvl="1" w:tplc="08090019" w:tentative="1">
+      <w:start w:val="1"/>
+      <w:numFmt w:val="lowerLetter"/>
+      <w:lvlText w:val="%2."/>
+      <w:lvlJc w:val="left"/>
+      <w:pPr>
+        <w:ind w:left="1440" w:hanging="360"/>
+      </w:pPr>
+    </w:lvl>
+    <w:lvl w:ilvl="2" w:tplc="0809001B" w:tentative="1">
+      <w:start w:val="1"/>
+      <w:numFmt w:val="lowerRoman"/>
+      <w:lvlText w:val="%3."/>
+      <w:lvlJc w:val="right"/>
+      <w:pPr>
+        <w:ind w:left="2160" w:hanging="180"/>
+      </w:pPr>
+    </w:lvl>
+    <w:lvl w:ilvl="3" w:tplc="0809000F" w:tentative="1">
+      <w:start w:val="1"/>
+      <w:numFmt w:val="decimal"/>
+      <w:lvlText w:val="%4."/>
+      <w:lvlJc w:val="left"/>
+      <w:pPr>
+        <w:ind w:left="2880" w:hanging="360"/>
+      </w:pPr>
+    </w:lvl>
+    <w:lvl w:ilvl="4" w:tplc="08090019" w:tentative="1">
+      <w:start w:val="1"/>
+      <w:numFmt w:val="lowerLetter"/>
+      <w:lvlText w:val="%5."/>
+      <w:lvlJc w:val="left"/>
+      <w:pPr>
+        <w:ind w:left="3600" w:hanging="360"/>
+      </w:pPr>
+    </w:lvl>
+    <w:lvl w:ilvl="5" w:tplc="0809001B" w:tentative="1">
+      <w:start w:val="1"/>
+      <w:numFmt w:val="lowerRoman"/>
+      <w:lvlText w:val="%6."/>
+      <w:lvlJc w:val="right"/>
+      <w:pPr>
+        <w:ind w:left="4320" w:hanging="180"/>
+      </w:pPr>
+    </w:lvl>
+    <w:lvl w:ilvl="6" w:tplc="0809000F" w:tentative="1">
+      <w:start w:val="1"/>
+      <w:numFmt w:val="decimal"/>
+      <w:lvlText w:val="%7."/>
+      <w:lvlJc w:val="left"/>
+      <w:pPr>
+        <w:ind w:left="5040" w:hanging="360"/>
+      </w:pPr>
+    </w:lvl>
+    <w:lvl w:ilvl="7" w:tplc="08090019" w:tentative="1">
+      <w:start w:val="1"/>
+      <w:numFmt w:val="lowerLetter"/>
+      <w:lvlText w:val="%8."/>
+      <w:lvlJc w:val="left"/>
+      <w:pPr>
+        <w:ind w:left="5760" w:hanging="360"/>
+      </w:pPr>
+    </w:lvl>
+    <w:lvl w:ilvl="8" w:tplc="0809001B" w:tentative="1">
+      <w:start w:val="1"/>
+      <w:numFmt w:val="lowerRoman"/>
+      <w:lvlText w:val="%9."/>
+      <w:lvlJc w:val="right"/>
+      <w:pPr>
+        <w:ind w:left="6480" w:hanging="180"/>
+      </w:pPr>
+    </w:lvl>
+  </w:abstractNum>
+  <w:abstractNum w:abstractNumId="8" w15:restartNumberingAfterBreak="0">
     <w:nsid w:val="083D2DEF"/>
     <w:multiLevelType w:val="multilevel"/>
     <w:tmpl w:val="DD6C2E44"/>
@@ -3571,7 +6776,7 @@
       </w:rPr>
     </w:lvl>
   </w:abstractNum>
-  <w:abstractNum w:abstractNumId="8" w15:restartNumberingAfterBreak="0">
+  <w:abstractNum w:abstractNumId="9" w15:restartNumberingAfterBreak="0">
     <w:nsid w:val="09FB21E2"/>
     <w:multiLevelType w:val="multilevel"/>
     <w:tmpl w:val="04C8D62C"/>
@@ -3684,7 +6889,7 @@
       </w:pPr>
     </w:lvl>
   </w:abstractNum>
-  <w:abstractNum w:abstractNumId="9" w15:restartNumberingAfterBreak="0">
+  <w:abstractNum w:abstractNumId="10" w15:restartNumberingAfterBreak="0">
     <w:nsid w:val="0C496D21"/>
     <w:multiLevelType w:val="multilevel"/>
     <w:tmpl w:val="D2AE1912"/>
@@ -3833,7 +7038,7 @@
       </w:rPr>
     </w:lvl>
   </w:abstractNum>
-  <w:abstractNum w:abstractNumId="10" w15:restartNumberingAfterBreak="0">
+  <w:abstractNum w:abstractNumId="11" w15:restartNumberingAfterBreak="0">
     <w:nsid w:val="0C524CBE"/>
     <w:multiLevelType w:val="hybridMultilevel"/>
     <w:tmpl w:val="CA0257CC"/>
@@ -3946,7 +7151,7 @@
       </w:rPr>
     </w:lvl>
   </w:abstractNum>
-  <w:abstractNum w:abstractNumId="11" w15:restartNumberingAfterBreak="0">
+  <w:abstractNum w:abstractNumId="12" w15:restartNumberingAfterBreak="0">
     <w:nsid w:val="0E8D74EA"/>
     <w:multiLevelType w:val="hybridMultilevel"/>
     <w:tmpl w:val="7CEE1856"/>
@@ -4035,10 +7240,10 @@
       </w:pPr>
     </w:lvl>
   </w:abstractNum>
-  <w:abstractNum w:abstractNumId="12" w15:restartNumberingAfterBreak="0">
+  <w:abstractNum w:abstractNumId="13" w15:restartNumberingAfterBreak="0">
     <w:nsid w:val="10041A1F"/>
     <w:multiLevelType w:val="multilevel"/>
-    <w:tmpl w:val="BF641500"/>
+    <w:tmpl w:val="50D2E0A4"/>
     <w:lvl w:ilvl="0">
       <w:start w:val="1"/>
       <w:numFmt w:val="bullet"/>
@@ -4055,136 +7260,132 @@
         <w:sz w:val="20"/>
       </w:rPr>
     </w:lvl>
-    <w:lvl w:ilvl="1" w:tentative="1">
-      <w:start w:val="1"/>
-      <w:numFmt w:val="bullet"/>
-      <w:lvlText w:val="o"/>
-      <w:lvlJc w:val="left"/>
-      <w:pPr>
-        <w:tabs>
-          <w:tab w:val="num" w:pos="1440"/>
-        </w:tabs>
+    <w:lvl w:ilvl="1">
+      <w:start w:val="1"/>
+      <w:numFmt w:val="decimal"/>
+      <w:lvlText w:val="%2."/>
+      <w:lvlJc w:val="left"/>
+      <w:pPr>
         <w:ind w:left="1440" w:hanging="360"/>
       </w:pPr>
       <w:rPr>
-        <w:rFonts w:ascii="Courier New" w:hAnsi="Courier New" w:hint="default"/>
+        <w:rFonts w:hint="default"/>
+      </w:rPr>
+    </w:lvl>
+    <w:lvl w:ilvl="2" w:tentative="1">
+      <w:start w:val="1"/>
+      <w:numFmt w:val="bullet"/>
+      <w:lvlText w:val=""/>
+      <w:lvlJc w:val="left"/>
+      <w:pPr>
+        <w:tabs>
+          <w:tab w:val="num" w:pos="2160"/>
+        </w:tabs>
+        <w:ind w:left="2160" w:hanging="360"/>
+      </w:pPr>
+      <w:rPr>
+        <w:rFonts w:ascii="Wingdings" w:hAnsi="Wingdings" w:hint="default"/>
         <w:sz w:val="20"/>
       </w:rPr>
     </w:lvl>
-    <w:lvl w:ilvl="2" w:tentative="1">
-      <w:start w:val="1"/>
-      <w:numFmt w:val="bullet"/>
-      <w:lvlText w:val=""/>
-      <w:lvlJc w:val="left"/>
-      <w:pPr>
-        <w:tabs>
-          <w:tab w:val="num" w:pos="2160"/>
-        </w:tabs>
-        <w:ind w:left="2160" w:hanging="360"/>
+    <w:lvl w:ilvl="3" w:tentative="1">
+      <w:start w:val="1"/>
+      <w:numFmt w:val="bullet"/>
+      <w:lvlText w:val=""/>
+      <w:lvlJc w:val="left"/>
+      <w:pPr>
+        <w:tabs>
+          <w:tab w:val="num" w:pos="2880"/>
+        </w:tabs>
+        <w:ind w:left="2880" w:hanging="360"/>
       </w:pPr>
       <w:rPr>
         <w:rFonts w:ascii="Wingdings" w:hAnsi="Wingdings" w:hint="default"/>
         <w:sz w:val="20"/>
       </w:rPr>
     </w:lvl>
-    <w:lvl w:ilvl="3" w:tentative="1">
-      <w:start w:val="1"/>
-      <w:numFmt w:val="bullet"/>
-      <w:lvlText w:val=""/>
-      <w:lvlJc w:val="left"/>
-      <w:pPr>
-        <w:tabs>
-          <w:tab w:val="num" w:pos="2880"/>
-        </w:tabs>
-        <w:ind w:left="2880" w:hanging="360"/>
+    <w:lvl w:ilvl="4" w:tentative="1">
+      <w:start w:val="1"/>
+      <w:numFmt w:val="bullet"/>
+      <w:lvlText w:val=""/>
+      <w:lvlJc w:val="left"/>
+      <w:pPr>
+        <w:tabs>
+          <w:tab w:val="num" w:pos="3600"/>
+        </w:tabs>
+        <w:ind w:left="3600" w:hanging="360"/>
       </w:pPr>
       <w:rPr>
         <w:rFonts w:ascii="Wingdings" w:hAnsi="Wingdings" w:hint="default"/>
         <w:sz w:val="20"/>
       </w:rPr>
     </w:lvl>
-    <w:lvl w:ilvl="4" w:tentative="1">
-      <w:start w:val="1"/>
-      <w:numFmt w:val="bullet"/>
-      <w:lvlText w:val=""/>
-      <w:lvlJc w:val="left"/>
-      <w:pPr>
-        <w:tabs>
-          <w:tab w:val="num" w:pos="3600"/>
-        </w:tabs>
-        <w:ind w:left="3600" w:hanging="360"/>
+    <w:lvl w:ilvl="5" w:tentative="1">
+      <w:start w:val="1"/>
+      <w:numFmt w:val="bullet"/>
+      <w:lvlText w:val=""/>
+      <w:lvlJc w:val="left"/>
+      <w:pPr>
+        <w:tabs>
+          <w:tab w:val="num" w:pos="4320"/>
+        </w:tabs>
+        <w:ind w:left="4320" w:hanging="360"/>
       </w:pPr>
       <w:rPr>
         <w:rFonts w:ascii="Wingdings" w:hAnsi="Wingdings" w:hint="default"/>
         <w:sz w:val="20"/>
       </w:rPr>
     </w:lvl>
-    <w:lvl w:ilvl="5" w:tentative="1">
-      <w:start w:val="1"/>
-      <w:numFmt w:val="bullet"/>
-      <w:lvlText w:val=""/>
-      <w:lvlJc w:val="left"/>
-      <w:pPr>
-        <w:tabs>
-          <w:tab w:val="num" w:pos="4320"/>
-        </w:tabs>
-        <w:ind w:left="4320" w:hanging="360"/>
+    <w:lvl w:ilvl="6" w:tentative="1">
+      <w:start w:val="1"/>
+      <w:numFmt w:val="bullet"/>
+      <w:lvlText w:val=""/>
+      <w:lvlJc w:val="left"/>
+      <w:pPr>
+        <w:tabs>
+          <w:tab w:val="num" w:pos="5040"/>
+        </w:tabs>
+        <w:ind w:left="5040" w:hanging="360"/>
       </w:pPr>
       <w:rPr>
         <w:rFonts w:ascii="Wingdings" w:hAnsi="Wingdings" w:hint="default"/>
         <w:sz w:val="20"/>
       </w:rPr>
     </w:lvl>
-    <w:lvl w:ilvl="6" w:tentative="1">
-      <w:start w:val="1"/>
-      <w:numFmt w:val="bullet"/>
-      <w:lvlText w:val=""/>
-      <w:lvlJc w:val="left"/>
-      <w:pPr>
-        <w:tabs>
-          <w:tab w:val="num" w:pos="5040"/>
-        </w:tabs>
-        <w:ind w:left="5040" w:hanging="360"/>
+    <w:lvl w:ilvl="7" w:tentative="1">
+      <w:start w:val="1"/>
+      <w:numFmt w:val="bullet"/>
+      <w:lvlText w:val=""/>
+      <w:lvlJc w:val="left"/>
+      <w:pPr>
+        <w:tabs>
+          <w:tab w:val="num" w:pos="5760"/>
+        </w:tabs>
+        <w:ind w:left="5760" w:hanging="360"/>
       </w:pPr>
       <w:rPr>
         <w:rFonts w:ascii="Wingdings" w:hAnsi="Wingdings" w:hint="default"/>
         <w:sz w:val="20"/>
       </w:rPr>
     </w:lvl>
-    <w:lvl w:ilvl="7" w:tentative="1">
-      <w:start w:val="1"/>
-      <w:numFmt w:val="bullet"/>
-      <w:lvlText w:val=""/>
-      <w:lvlJc w:val="left"/>
-      <w:pPr>
-        <w:tabs>
-          <w:tab w:val="num" w:pos="5760"/>
-        </w:tabs>
-        <w:ind w:left="5760" w:hanging="360"/>
+    <w:lvl w:ilvl="8" w:tentative="1">
+      <w:start w:val="1"/>
+      <w:numFmt w:val="bullet"/>
+      <w:lvlText w:val=""/>
+      <w:lvlJc w:val="left"/>
+      <w:pPr>
+        <w:tabs>
+          <w:tab w:val="num" w:pos="6480"/>
+        </w:tabs>
+        <w:ind w:left="6480" w:hanging="360"/>
       </w:pPr>
       <w:rPr>
         <w:rFonts w:ascii="Wingdings" w:hAnsi="Wingdings" w:hint="default"/>
         <w:sz w:val="20"/>
       </w:rPr>
     </w:lvl>
-    <w:lvl w:ilvl="8" w:tentative="1">
-      <w:start w:val="1"/>
-      <w:numFmt w:val="bullet"/>
-      <w:lvlText w:val=""/>
-      <w:lvlJc w:val="left"/>
-      <w:pPr>
-        <w:tabs>
-          <w:tab w:val="num" w:pos="6480"/>
-        </w:tabs>
-        <w:ind w:left="6480" w:hanging="360"/>
-      </w:pPr>
-      <w:rPr>
-        <w:rFonts w:ascii="Wingdings" w:hAnsi="Wingdings" w:hint="default"/>
-        <w:sz w:val="20"/>
-      </w:rPr>
-    </w:lvl>
   </w:abstractNum>
-  <w:abstractNum w:abstractNumId="13" w15:restartNumberingAfterBreak="0">
+  <w:abstractNum w:abstractNumId="14" w15:restartNumberingAfterBreak="0">
     <w:nsid w:val="144B4043"/>
     <w:multiLevelType w:val="hybridMultilevel"/>
     <w:tmpl w:val="362C98D2"/>
@@ -4297,7 +7498,7 @@
       </w:rPr>
     </w:lvl>
   </w:abstractNum>
-  <w:abstractNum w:abstractNumId="14" w15:restartNumberingAfterBreak="0">
+  <w:abstractNum w:abstractNumId="15" w15:restartNumberingAfterBreak="0">
     <w:nsid w:val="15B157D5"/>
     <w:multiLevelType w:val="multilevel"/>
     <w:tmpl w:val="B2560EAA"/>
@@ -4446,7 +7647,7 @@
       </w:rPr>
     </w:lvl>
   </w:abstractNum>
-  <w:abstractNum w:abstractNumId="15" w15:restartNumberingAfterBreak="0">
+  <w:abstractNum w:abstractNumId="16" w15:restartNumberingAfterBreak="0">
     <w:nsid w:val="180E7F98"/>
     <w:multiLevelType w:val="multilevel"/>
     <w:tmpl w:val="72E64DEE"/>
@@ -4595,7 +7796,7 @@
       </w:rPr>
     </w:lvl>
   </w:abstractNum>
-  <w:abstractNum w:abstractNumId="16" w15:restartNumberingAfterBreak="0">
+  <w:abstractNum w:abstractNumId="17" w15:restartNumberingAfterBreak="0">
     <w:nsid w:val="1983748E"/>
     <w:multiLevelType w:val="multilevel"/>
     <w:tmpl w:val="369A0CB0"/>
@@ -4708,7 +7909,7 @@
       </w:pPr>
     </w:lvl>
   </w:abstractNum>
-  <w:abstractNum w:abstractNumId="17" w15:restartNumberingAfterBreak="0">
+  <w:abstractNum w:abstractNumId="18" w15:restartNumberingAfterBreak="0">
     <w:nsid w:val="19A463D3"/>
     <w:multiLevelType w:val="hybridMultilevel"/>
     <w:tmpl w:val="F38CF854"/>
@@ -4797,7 +7998,7 @@
       </w:pPr>
     </w:lvl>
   </w:abstractNum>
-  <w:abstractNum w:abstractNumId="18" w15:restartNumberingAfterBreak="0">
+  <w:abstractNum w:abstractNumId="19" w15:restartNumberingAfterBreak="0">
     <w:nsid w:val="1AA1544B"/>
     <w:multiLevelType w:val="hybridMultilevel"/>
     <w:tmpl w:val="01628F7A"/>
@@ -4910,7 +8111,128 @@
       </w:rPr>
     </w:lvl>
   </w:abstractNum>
-  <w:abstractNum w:abstractNumId="19" w15:restartNumberingAfterBreak="0">
+  <w:abstractNum w:abstractNumId="20" w15:restartNumberingAfterBreak="0">
+    <w:nsid w:val="1E7F1FAC"/>
+    <w:multiLevelType w:val="multilevel"/>
+    <w:tmpl w:val="897E3014"/>
+    <w:lvl w:ilvl="0">
+      <w:start w:val="1"/>
+      <w:numFmt w:val="decimal"/>
+      <w:lvlText w:val="%1."/>
+      <w:lvlJc w:val="left"/>
+      <w:pPr>
+        <w:tabs>
+          <w:tab w:val="num" w:pos="720"/>
+        </w:tabs>
+        <w:ind w:left="720" w:hanging="360"/>
+      </w:pPr>
+    </w:lvl>
+    <w:lvl w:ilvl="1">
+      <w:start w:val="1"/>
+      <w:numFmt w:val="bullet"/>
+      <w:lvlText w:val="o"/>
+      <w:lvlJc w:val="left"/>
+      <w:pPr>
+        <w:tabs>
+          <w:tab w:val="num" w:pos="1440"/>
+        </w:tabs>
+        <w:ind w:left="1440" w:hanging="360"/>
+      </w:pPr>
+      <w:rPr>
+        <w:rFonts w:ascii="Courier New" w:hAnsi="Courier New" w:hint="default"/>
+        <w:sz w:val="20"/>
+      </w:rPr>
+    </w:lvl>
+    <w:lvl w:ilvl="2">
+      <w:start w:val="1"/>
+      <w:numFmt w:val="bullet"/>
+      <w:lvlText w:val=""/>
+      <w:lvlJc w:val="left"/>
+      <w:pPr>
+        <w:tabs>
+          <w:tab w:val="num" w:pos="2160"/>
+        </w:tabs>
+        <w:ind w:left="2160" w:hanging="360"/>
+      </w:pPr>
+      <w:rPr>
+        <w:rFonts w:ascii="Wingdings" w:hAnsi="Wingdings" w:hint="default"/>
+        <w:sz w:val="20"/>
+      </w:rPr>
+    </w:lvl>
+    <w:lvl w:ilvl="3" w:tentative="1">
+      <w:start w:val="1"/>
+      <w:numFmt w:val="decimal"/>
+      <w:lvlText w:val="%4."/>
+      <w:lvlJc w:val="left"/>
+      <w:pPr>
+        <w:tabs>
+          <w:tab w:val="num" w:pos="2880"/>
+        </w:tabs>
+        <w:ind w:left="2880" w:hanging="360"/>
+      </w:pPr>
+    </w:lvl>
+    <w:lvl w:ilvl="4" w:tentative="1">
+      <w:start w:val="1"/>
+      <w:numFmt w:val="decimal"/>
+      <w:lvlText w:val="%5."/>
+      <w:lvlJc w:val="left"/>
+      <w:pPr>
+        <w:tabs>
+          <w:tab w:val="num" w:pos="3600"/>
+        </w:tabs>
+        <w:ind w:left="3600" w:hanging="360"/>
+      </w:pPr>
+    </w:lvl>
+    <w:lvl w:ilvl="5" w:tentative="1">
+      <w:start w:val="1"/>
+      <w:numFmt w:val="decimal"/>
+      <w:lvlText w:val="%6."/>
+      <w:lvlJc w:val="left"/>
+      <w:pPr>
+        <w:tabs>
+          <w:tab w:val="num" w:pos="4320"/>
+        </w:tabs>
+        <w:ind w:left="4320" w:hanging="360"/>
+      </w:pPr>
+    </w:lvl>
+    <w:lvl w:ilvl="6" w:tentative="1">
+      <w:start w:val="1"/>
+      <w:numFmt w:val="decimal"/>
+      <w:lvlText w:val="%7."/>
+      <w:lvlJc w:val="left"/>
+      <w:pPr>
+        <w:tabs>
+          <w:tab w:val="num" w:pos="5040"/>
+        </w:tabs>
+        <w:ind w:left="5040" w:hanging="360"/>
+      </w:pPr>
+    </w:lvl>
+    <w:lvl w:ilvl="7" w:tentative="1">
+      <w:start w:val="1"/>
+      <w:numFmt w:val="decimal"/>
+      <w:lvlText w:val="%8."/>
+      <w:lvlJc w:val="left"/>
+      <w:pPr>
+        <w:tabs>
+          <w:tab w:val="num" w:pos="5760"/>
+        </w:tabs>
+        <w:ind w:left="5760" w:hanging="360"/>
+      </w:pPr>
+    </w:lvl>
+    <w:lvl w:ilvl="8" w:tentative="1">
+      <w:start w:val="1"/>
+      <w:numFmt w:val="decimal"/>
+      <w:lvlText w:val="%9."/>
+      <w:lvlJc w:val="left"/>
+      <w:pPr>
+        <w:tabs>
+          <w:tab w:val="num" w:pos="6480"/>
+        </w:tabs>
+        <w:ind w:left="6480" w:hanging="360"/>
+      </w:pPr>
+    </w:lvl>
+  </w:abstractNum>
+  <w:abstractNum w:abstractNumId="21" w15:restartNumberingAfterBreak="0">
     <w:nsid w:val="24D82BD1"/>
     <w:multiLevelType w:val="hybridMultilevel"/>
     <w:tmpl w:val="3DD2F93E"/>
@@ -5023,7 +8345,7 @@
       </w:rPr>
     </w:lvl>
   </w:abstractNum>
-  <w:abstractNum w:abstractNumId="20" w15:restartNumberingAfterBreak="0">
+  <w:abstractNum w:abstractNumId="22" w15:restartNumberingAfterBreak="0">
     <w:nsid w:val="269C74B3"/>
     <w:multiLevelType w:val="multilevel"/>
     <w:tmpl w:val="8AE02628"/>
@@ -5139,7 +8461,7 @@
       </w:pPr>
     </w:lvl>
   </w:abstractNum>
-  <w:abstractNum w:abstractNumId="21" w15:restartNumberingAfterBreak="0">
+  <w:abstractNum w:abstractNumId="23" w15:restartNumberingAfterBreak="0">
     <w:nsid w:val="272E3B33"/>
     <w:multiLevelType w:val="multilevel"/>
     <w:tmpl w:val="003C5D88"/>
@@ -5255,7 +8577,7 @@
       </w:pPr>
     </w:lvl>
   </w:abstractNum>
-  <w:abstractNum w:abstractNumId="22" w15:restartNumberingAfterBreak="0">
+  <w:abstractNum w:abstractNumId="24" w15:restartNumberingAfterBreak="0">
     <w:nsid w:val="284340E0"/>
     <w:multiLevelType w:val="multilevel"/>
     <w:tmpl w:val="154EACE4"/>
@@ -5404,7 +8726,7 @@
       </w:rPr>
     </w:lvl>
   </w:abstractNum>
-  <w:abstractNum w:abstractNumId="23" w15:restartNumberingAfterBreak="0">
+  <w:abstractNum w:abstractNumId="25" w15:restartNumberingAfterBreak="0">
     <w:nsid w:val="2D2B0F55"/>
     <w:multiLevelType w:val="hybridMultilevel"/>
     <w:tmpl w:val="B86E046E"/>
@@ -5517,7 +8839,120 @@
       </w:rPr>
     </w:lvl>
   </w:abstractNum>
-  <w:abstractNum w:abstractNumId="24" w15:restartNumberingAfterBreak="0">
+  <w:abstractNum w:abstractNumId="26" w15:restartNumberingAfterBreak="0">
+    <w:nsid w:val="36231C44"/>
+    <w:multiLevelType w:val="hybridMultilevel"/>
+    <w:tmpl w:val="4D2CF1B4"/>
+    <w:lvl w:ilvl="0" w:tplc="08090001">
+      <w:start w:val="1"/>
+      <w:numFmt w:val="bullet"/>
+      <w:lvlText w:val=""/>
+      <w:lvlJc w:val="left"/>
+      <w:pPr>
+        <w:ind w:left="720" w:hanging="360"/>
+      </w:pPr>
+      <w:rPr>
+        <w:rFonts w:ascii="Symbol" w:hAnsi="Symbol" w:hint="default"/>
+      </w:rPr>
+    </w:lvl>
+    <w:lvl w:ilvl="1" w:tplc="08090003" w:tentative="1">
+      <w:start w:val="1"/>
+      <w:numFmt w:val="bullet"/>
+      <w:lvlText w:val="o"/>
+      <w:lvlJc w:val="left"/>
+      <w:pPr>
+        <w:ind w:left="1440" w:hanging="360"/>
+      </w:pPr>
+      <w:rPr>
+        <w:rFonts w:ascii="Courier New" w:hAnsi="Courier New" w:cs="Courier New" w:hint="default"/>
+      </w:rPr>
+    </w:lvl>
+    <w:lvl w:ilvl="2" w:tplc="08090005" w:tentative="1">
+      <w:start w:val="1"/>
+      <w:numFmt w:val="bullet"/>
+      <w:lvlText w:val=""/>
+      <w:lvlJc w:val="left"/>
+      <w:pPr>
+        <w:ind w:left="2160" w:hanging="360"/>
+      </w:pPr>
+      <w:rPr>
+        <w:rFonts w:ascii="Wingdings" w:hAnsi="Wingdings" w:hint="default"/>
+      </w:rPr>
+    </w:lvl>
+    <w:lvl w:ilvl="3" w:tplc="08090001" w:tentative="1">
+      <w:start w:val="1"/>
+      <w:numFmt w:val="bullet"/>
+      <w:lvlText w:val=""/>
+      <w:lvlJc w:val="left"/>
+      <w:pPr>
+        <w:ind w:left="2880" w:hanging="360"/>
+      </w:pPr>
+      <w:rPr>
+        <w:rFonts w:ascii="Symbol" w:hAnsi="Symbol" w:hint="default"/>
+      </w:rPr>
+    </w:lvl>
+    <w:lvl w:ilvl="4" w:tplc="08090003" w:tentative="1">
+      <w:start w:val="1"/>
+      <w:numFmt w:val="bullet"/>
+      <w:lvlText w:val="o"/>
+      <w:lvlJc w:val="left"/>
+      <w:pPr>
+        <w:ind w:left="3600" w:hanging="360"/>
+      </w:pPr>
+      <w:rPr>
+        <w:rFonts w:ascii="Courier New" w:hAnsi="Courier New" w:cs="Courier New" w:hint="default"/>
+      </w:rPr>
+    </w:lvl>
+    <w:lvl w:ilvl="5" w:tplc="08090005" w:tentative="1">
+      <w:start w:val="1"/>
+      <w:numFmt w:val="bullet"/>
+      <w:lvlText w:val=""/>
+      <w:lvlJc w:val="left"/>
+      <w:pPr>
+        <w:ind w:left="4320" w:hanging="360"/>
+      </w:pPr>
+      <w:rPr>
+        <w:rFonts w:ascii="Wingdings" w:hAnsi="Wingdings" w:hint="default"/>
+      </w:rPr>
+    </w:lvl>
+    <w:lvl w:ilvl="6" w:tplc="08090001" w:tentative="1">
+      <w:start w:val="1"/>
+      <w:numFmt w:val="bullet"/>
+      <w:lvlText w:val=""/>
+      <w:lvlJc w:val="left"/>
+      <w:pPr>
+        <w:ind w:left="5040" w:hanging="360"/>
+      </w:pPr>
+      <w:rPr>
+        <w:rFonts w:ascii="Symbol" w:hAnsi="Symbol" w:hint="default"/>
+      </w:rPr>
+    </w:lvl>
+    <w:lvl w:ilvl="7" w:tplc="08090003" w:tentative="1">
+      <w:start w:val="1"/>
+      <w:numFmt w:val="bullet"/>
+      <w:lvlText w:val="o"/>
+      <w:lvlJc w:val="left"/>
+      <w:pPr>
+        <w:ind w:left="5760" w:hanging="360"/>
+      </w:pPr>
+      <w:rPr>
+        <w:rFonts w:ascii="Courier New" w:hAnsi="Courier New" w:cs="Courier New" w:hint="default"/>
+      </w:rPr>
+    </w:lvl>
+    <w:lvl w:ilvl="8" w:tplc="08090005" w:tentative="1">
+      <w:start w:val="1"/>
+      <w:numFmt w:val="bullet"/>
+      <w:lvlText w:val=""/>
+      <w:lvlJc w:val="left"/>
+      <w:pPr>
+        <w:ind w:left="6480" w:hanging="360"/>
+      </w:pPr>
+      <w:rPr>
+        <w:rFonts w:ascii="Wingdings" w:hAnsi="Wingdings" w:hint="default"/>
+      </w:rPr>
+    </w:lvl>
+  </w:abstractNum>
+  <w:abstractNum w:abstractNumId="27" w15:restartNumberingAfterBreak="0">
     <w:nsid w:val="39825F2C"/>
     <w:multiLevelType w:val="multilevel"/>
     <w:tmpl w:val="08090025"/>
@@ -5612,7 +9047,7 @@
       </w:pPr>
     </w:lvl>
   </w:abstractNum>
-  <w:abstractNum w:abstractNumId="25" w15:restartNumberingAfterBreak="0">
+  <w:abstractNum w:abstractNumId="28" w15:restartNumberingAfterBreak="0">
     <w:nsid w:val="3D83010A"/>
     <w:multiLevelType w:val="multilevel"/>
     <w:tmpl w:val="1532A26A"/>
@@ -5729,7 +9164,120 @@
       </w:pPr>
     </w:lvl>
   </w:abstractNum>
-  <w:abstractNum w:abstractNumId="26" w15:restartNumberingAfterBreak="0">
+  <w:abstractNum w:abstractNumId="29" w15:restartNumberingAfterBreak="0">
+    <w:nsid w:val="3F5F72ED"/>
+    <w:multiLevelType w:val="hybridMultilevel"/>
+    <w:tmpl w:val="7B781020"/>
+    <w:lvl w:ilvl="0" w:tplc="08090001">
+      <w:start w:val="1"/>
+      <w:numFmt w:val="bullet"/>
+      <w:lvlText w:val=""/>
+      <w:lvlJc w:val="left"/>
+      <w:pPr>
+        <w:ind w:left="720" w:hanging="360"/>
+      </w:pPr>
+      <w:rPr>
+        <w:rFonts w:ascii="Symbol" w:hAnsi="Symbol" w:hint="default"/>
+      </w:rPr>
+    </w:lvl>
+    <w:lvl w:ilvl="1" w:tplc="08090003" w:tentative="1">
+      <w:start w:val="1"/>
+      <w:numFmt w:val="bullet"/>
+      <w:lvlText w:val="o"/>
+      <w:lvlJc w:val="left"/>
+      <w:pPr>
+        <w:ind w:left="1440" w:hanging="360"/>
+      </w:pPr>
+      <w:rPr>
+        <w:rFonts w:ascii="Courier New" w:hAnsi="Courier New" w:cs="Courier New" w:hint="default"/>
+      </w:rPr>
+    </w:lvl>
+    <w:lvl w:ilvl="2" w:tplc="08090005" w:tentative="1">
+      <w:start w:val="1"/>
+      <w:numFmt w:val="bullet"/>
+      <w:lvlText w:val=""/>
+      <w:lvlJc w:val="left"/>
+      <w:pPr>
+        <w:ind w:left="2160" w:hanging="360"/>
+      </w:pPr>
+      <w:rPr>
+        <w:rFonts w:ascii="Wingdings" w:hAnsi="Wingdings" w:hint="default"/>
+      </w:rPr>
+    </w:lvl>
+    <w:lvl w:ilvl="3" w:tplc="08090001" w:tentative="1">
+      <w:start w:val="1"/>
+      <w:numFmt w:val="bullet"/>
+      <w:lvlText w:val=""/>
+      <w:lvlJc w:val="left"/>
+      <w:pPr>
+        <w:ind w:left="2880" w:hanging="360"/>
+      </w:pPr>
+      <w:rPr>
+        <w:rFonts w:ascii="Symbol" w:hAnsi="Symbol" w:hint="default"/>
+      </w:rPr>
+    </w:lvl>
+    <w:lvl w:ilvl="4" w:tplc="08090003" w:tentative="1">
+      <w:start w:val="1"/>
+      <w:numFmt w:val="bullet"/>
+      <w:lvlText w:val="o"/>
+      <w:lvlJc w:val="left"/>
+      <w:pPr>
+        <w:ind w:left="3600" w:hanging="360"/>
+      </w:pPr>
+      <w:rPr>
+        <w:rFonts w:ascii="Courier New" w:hAnsi="Courier New" w:cs="Courier New" w:hint="default"/>
+      </w:rPr>
+    </w:lvl>
+    <w:lvl w:ilvl="5" w:tplc="08090005" w:tentative="1">
+      <w:start w:val="1"/>
+      <w:numFmt w:val="bullet"/>
+      <w:lvlText w:val=""/>
+      <w:lvlJc w:val="left"/>
+      <w:pPr>
+        <w:ind w:left="4320" w:hanging="360"/>
+      </w:pPr>
+      <w:rPr>
+        <w:rFonts w:ascii="Wingdings" w:hAnsi="Wingdings" w:hint="default"/>
+      </w:rPr>
+    </w:lvl>
+    <w:lvl w:ilvl="6" w:tplc="08090001" w:tentative="1">
+      <w:start w:val="1"/>
+      <w:numFmt w:val="bullet"/>
+      <w:lvlText w:val=""/>
+      <w:lvlJc w:val="left"/>
+      <w:pPr>
+        <w:ind w:left="5040" w:hanging="360"/>
+      </w:pPr>
+      <w:rPr>
+        <w:rFonts w:ascii="Symbol" w:hAnsi="Symbol" w:hint="default"/>
+      </w:rPr>
+    </w:lvl>
+    <w:lvl w:ilvl="7" w:tplc="08090003" w:tentative="1">
+      <w:start w:val="1"/>
+      <w:numFmt w:val="bullet"/>
+      <w:lvlText w:val="o"/>
+      <w:lvlJc w:val="left"/>
+      <w:pPr>
+        <w:ind w:left="5760" w:hanging="360"/>
+      </w:pPr>
+      <w:rPr>
+        <w:rFonts w:ascii="Courier New" w:hAnsi="Courier New" w:cs="Courier New" w:hint="default"/>
+      </w:rPr>
+    </w:lvl>
+    <w:lvl w:ilvl="8" w:tplc="08090005" w:tentative="1">
+      <w:start w:val="1"/>
+      <w:numFmt w:val="bullet"/>
+      <w:lvlText w:val=""/>
+      <w:lvlJc w:val="left"/>
+      <w:pPr>
+        <w:ind w:left="6480" w:hanging="360"/>
+      </w:pPr>
+      <w:rPr>
+        <w:rFonts w:ascii="Wingdings" w:hAnsi="Wingdings" w:hint="default"/>
+      </w:rPr>
+    </w:lvl>
+  </w:abstractNum>
+  <w:abstractNum w:abstractNumId="30" w15:restartNumberingAfterBreak="0">
     <w:nsid w:val="400659C9"/>
     <w:multiLevelType w:val="hybridMultilevel"/>
     <w:tmpl w:val="E1CA95F4"/>
@@ -5818,7 +9366,7 @@
       </w:pPr>
     </w:lvl>
   </w:abstractNum>
-  <w:abstractNum w:abstractNumId="27" w15:restartNumberingAfterBreak="0">
+  <w:abstractNum w:abstractNumId="31" w15:restartNumberingAfterBreak="0">
     <w:nsid w:val="442F7F4E"/>
     <w:multiLevelType w:val="multilevel"/>
     <w:tmpl w:val="4FB68F66"/>
@@ -5967,7 +9515,7 @@
       </w:rPr>
     </w:lvl>
   </w:abstractNum>
-  <w:abstractNum w:abstractNumId="28" w15:restartNumberingAfterBreak="0">
+  <w:abstractNum w:abstractNumId="32" w15:restartNumberingAfterBreak="0">
     <w:nsid w:val="478D2691"/>
     <w:multiLevelType w:val="hybridMultilevel"/>
     <w:tmpl w:val="8EB060BC"/>
@@ -6080,7 +9628,7 @@
       </w:rPr>
     </w:lvl>
   </w:abstractNum>
-  <w:abstractNum w:abstractNumId="29" w15:restartNumberingAfterBreak="0">
+  <w:abstractNum w:abstractNumId="33" w15:restartNumberingAfterBreak="0">
     <w:nsid w:val="47F3699F"/>
     <w:multiLevelType w:val="hybridMultilevel"/>
     <w:tmpl w:val="67D4CD96"/>
@@ -6193,7 +9741,93 @@
       </w:rPr>
     </w:lvl>
   </w:abstractNum>
-  <w:abstractNum w:abstractNumId="30" w15:restartNumberingAfterBreak="0">
+  <w:abstractNum w:abstractNumId="34" w15:restartNumberingAfterBreak="0">
+    <w:nsid w:val="48A06986"/>
+    <w:multiLevelType w:val="hybridMultilevel"/>
+    <w:tmpl w:val="25267DC6"/>
+    <w:lvl w:ilvl="0" w:tplc="0809000F">
+      <w:start w:val="1"/>
+      <w:numFmt w:val="decimal"/>
+      <w:lvlText w:val="%1."/>
+      <w:lvlJc w:val="left"/>
+      <w:pPr>
+        <w:ind w:left="720" w:hanging="360"/>
+      </w:pPr>
+    </w:lvl>
+    <w:lvl w:ilvl="1" w:tplc="08090019" w:tentative="1">
+      <w:start w:val="1"/>
+      <w:numFmt w:val="lowerLetter"/>
+      <w:lvlText w:val="%2."/>
+      <w:lvlJc w:val="left"/>
+      <w:pPr>
+        <w:ind w:left="1440" w:hanging="360"/>
+      </w:pPr>
+    </w:lvl>
+    <w:lvl w:ilvl="2" w:tplc="0809001B" w:tentative="1">
+      <w:start w:val="1"/>
+      <w:numFmt w:val="lowerRoman"/>
+      <w:lvlText w:val="%3."/>
+      <w:lvlJc w:val="right"/>
+      <w:pPr>
+        <w:ind w:left="2160" w:hanging="180"/>
+      </w:pPr>
+    </w:lvl>
+    <w:lvl w:ilvl="3" w:tplc="0809000F" w:tentative="1">
+      <w:start w:val="1"/>
+      <w:numFmt w:val="decimal"/>
+      <w:lvlText w:val="%4."/>
+      <w:lvlJc w:val="left"/>
+      <w:pPr>
+        <w:ind w:left="2880" w:hanging="360"/>
+      </w:pPr>
+    </w:lvl>
+    <w:lvl w:ilvl="4" w:tplc="08090019" w:tentative="1">
+      <w:start w:val="1"/>
+      <w:numFmt w:val="lowerLetter"/>
+      <w:lvlText w:val="%5."/>
+      <w:lvlJc w:val="left"/>
+      <w:pPr>
+        <w:ind w:left="3600" w:hanging="360"/>
+      </w:pPr>
+    </w:lvl>
+    <w:lvl w:ilvl="5" w:tplc="0809001B" w:tentative="1">
+      <w:start w:val="1"/>
+      <w:numFmt w:val="lowerRoman"/>
+      <w:lvlText w:val="%6."/>
+      <w:lvlJc w:val="right"/>
+      <w:pPr>
+        <w:ind w:left="4320" w:hanging="180"/>
+      </w:pPr>
+    </w:lvl>
+    <w:lvl w:ilvl="6" w:tplc="0809000F" w:tentative="1">
+      <w:start w:val="1"/>
+      <w:numFmt w:val="decimal"/>
+      <w:lvlText w:val="%7."/>
+      <w:lvlJc w:val="left"/>
+      <w:pPr>
+        <w:ind w:left="5040" w:hanging="360"/>
+      </w:pPr>
+    </w:lvl>
+    <w:lvl w:ilvl="7" w:tplc="08090019" w:tentative="1">
+      <w:start w:val="1"/>
+      <w:numFmt w:val="lowerLetter"/>
+      <w:lvlText w:val="%8."/>
+      <w:lvlJc w:val="left"/>
+      <w:pPr>
+        <w:ind w:left="5760" w:hanging="360"/>
+      </w:pPr>
+    </w:lvl>
+    <w:lvl w:ilvl="8" w:tplc="0809001B" w:tentative="1">
+      <w:start w:val="1"/>
+      <w:numFmt w:val="lowerRoman"/>
+      <w:lvlText w:val="%9."/>
+      <w:lvlJc w:val="right"/>
+      <w:pPr>
+        <w:ind w:left="6480" w:hanging="180"/>
+      </w:pPr>
+    </w:lvl>
+  </w:abstractNum>
+  <w:abstractNum w:abstractNumId="35" w15:restartNumberingAfterBreak="0">
     <w:nsid w:val="583A6720"/>
     <w:multiLevelType w:val="multilevel"/>
     <w:tmpl w:val="369A0CB0"/>
@@ -6306,7 +9940,7 @@
       </w:pPr>
     </w:lvl>
   </w:abstractNum>
-  <w:abstractNum w:abstractNumId="31" w15:restartNumberingAfterBreak="0">
+  <w:abstractNum w:abstractNumId="36" w15:restartNumberingAfterBreak="0">
     <w:nsid w:val="599D36FC"/>
     <w:multiLevelType w:val="multilevel"/>
     <w:tmpl w:val="0809001F"/>
@@ -6392,7 +10026,7 @@
       </w:pPr>
     </w:lvl>
   </w:abstractNum>
-  <w:abstractNum w:abstractNumId="32" w15:restartNumberingAfterBreak="0">
+  <w:abstractNum w:abstractNumId="37" w15:restartNumberingAfterBreak="0">
     <w:nsid w:val="59E31B65"/>
     <w:multiLevelType w:val="hybridMultilevel"/>
     <w:tmpl w:val="3B826E46"/>
@@ -6505,7 +10139,7 @@
       </w:rPr>
     </w:lvl>
   </w:abstractNum>
-  <w:abstractNum w:abstractNumId="33" w15:restartNumberingAfterBreak="0">
+  <w:abstractNum w:abstractNumId="38" w15:restartNumberingAfterBreak="0">
     <w:nsid w:val="5DEA19CF"/>
     <w:multiLevelType w:val="hybridMultilevel"/>
     <w:tmpl w:val="BC3A7EC4"/>
@@ -6618,7 +10252,7 @@
       </w:rPr>
     </w:lvl>
   </w:abstractNum>
-  <w:abstractNum w:abstractNumId="34" w15:restartNumberingAfterBreak="0">
+  <w:abstractNum w:abstractNumId="39" w15:restartNumberingAfterBreak="0">
     <w:nsid w:val="5E5115AB"/>
     <w:multiLevelType w:val="hybridMultilevel"/>
     <w:tmpl w:val="E434381E"/>
@@ -6731,7 +10365,7 @@
       </w:rPr>
     </w:lvl>
   </w:abstractNum>
-  <w:abstractNum w:abstractNumId="35" w15:restartNumberingAfterBreak="0">
+  <w:abstractNum w:abstractNumId="40" w15:restartNumberingAfterBreak="0">
     <w:nsid w:val="5FFB7760"/>
     <w:multiLevelType w:val="multilevel"/>
     <w:tmpl w:val="003C5D88"/>
@@ -6847,7 +10481,7 @@
       </w:pPr>
     </w:lvl>
   </w:abstractNum>
-  <w:abstractNum w:abstractNumId="36" w15:restartNumberingAfterBreak="0">
+  <w:abstractNum w:abstractNumId="41" w15:restartNumberingAfterBreak="0">
     <w:nsid w:val="640E3F84"/>
     <w:multiLevelType w:val="hybridMultilevel"/>
     <w:tmpl w:val="B2ACF2E6"/>
@@ -6960,7 +10594,7 @@
       </w:rPr>
     </w:lvl>
   </w:abstractNum>
-  <w:abstractNum w:abstractNumId="37" w15:restartNumberingAfterBreak="0">
+  <w:abstractNum w:abstractNumId="42" w15:restartNumberingAfterBreak="0">
     <w:nsid w:val="64B8446C"/>
     <w:multiLevelType w:val="hybridMultilevel"/>
     <w:tmpl w:val="2A0C617E"/>
@@ -7073,7 +10707,7 @@
       </w:rPr>
     </w:lvl>
   </w:abstractNum>
-  <w:abstractNum w:abstractNumId="38" w15:restartNumberingAfterBreak="0">
+  <w:abstractNum w:abstractNumId="43" w15:restartNumberingAfterBreak="0">
     <w:nsid w:val="688F79BC"/>
     <w:multiLevelType w:val="hybridMultilevel"/>
     <w:tmpl w:val="E082825A"/>
@@ -7186,7 +10820,7 @@
       </w:rPr>
     </w:lvl>
   </w:abstractNum>
-  <w:abstractNum w:abstractNumId="39" w15:restartNumberingAfterBreak="0">
+  <w:abstractNum w:abstractNumId="44" w15:restartNumberingAfterBreak="0">
     <w:nsid w:val="6DE66E01"/>
     <w:multiLevelType w:val="multilevel"/>
     <w:tmpl w:val="B896042A"/>
@@ -7335,7 +10969,120 @@
       </w:rPr>
     </w:lvl>
   </w:abstractNum>
-  <w:abstractNum w:abstractNumId="40" w15:restartNumberingAfterBreak="0">
+  <w:abstractNum w:abstractNumId="45" w15:restartNumberingAfterBreak="0">
+    <w:nsid w:val="765B5118"/>
+    <w:multiLevelType w:val="hybridMultilevel"/>
+    <w:tmpl w:val="72163D28"/>
+    <w:lvl w:ilvl="0" w:tplc="08090001">
+      <w:start w:val="1"/>
+      <w:numFmt w:val="bullet"/>
+      <w:lvlText w:val=""/>
+      <w:lvlJc w:val="left"/>
+      <w:pPr>
+        <w:ind w:left="720" w:hanging="360"/>
+      </w:pPr>
+      <w:rPr>
+        <w:rFonts w:ascii="Symbol" w:hAnsi="Symbol" w:hint="default"/>
+      </w:rPr>
+    </w:lvl>
+    <w:lvl w:ilvl="1" w:tplc="08090003" w:tentative="1">
+      <w:start w:val="1"/>
+      <w:numFmt w:val="bullet"/>
+      <w:lvlText w:val="o"/>
+      <w:lvlJc w:val="left"/>
+      <w:pPr>
+        <w:ind w:left="1440" w:hanging="360"/>
+      </w:pPr>
+      <w:rPr>
+        <w:rFonts w:ascii="Courier New" w:hAnsi="Courier New" w:cs="Courier New" w:hint="default"/>
+      </w:rPr>
+    </w:lvl>
+    <w:lvl w:ilvl="2" w:tplc="08090005" w:tentative="1">
+      <w:start w:val="1"/>
+      <w:numFmt w:val="bullet"/>
+      <w:lvlText w:val=""/>
+      <w:lvlJc w:val="left"/>
+      <w:pPr>
+        <w:ind w:left="2160" w:hanging="360"/>
+      </w:pPr>
+      <w:rPr>
+        <w:rFonts w:ascii="Wingdings" w:hAnsi="Wingdings" w:hint="default"/>
+      </w:rPr>
+    </w:lvl>
+    <w:lvl w:ilvl="3" w:tplc="08090001" w:tentative="1">
+      <w:start w:val="1"/>
+      <w:numFmt w:val="bullet"/>
+      <w:lvlText w:val=""/>
+      <w:lvlJc w:val="left"/>
+      <w:pPr>
+        <w:ind w:left="2880" w:hanging="360"/>
+      </w:pPr>
+      <w:rPr>
+        <w:rFonts w:ascii="Symbol" w:hAnsi="Symbol" w:hint="default"/>
+      </w:rPr>
+    </w:lvl>
+    <w:lvl w:ilvl="4" w:tplc="08090003" w:tentative="1">
+      <w:start w:val="1"/>
+      <w:numFmt w:val="bullet"/>
+      <w:lvlText w:val="o"/>
+      <w:lvlJc w:val="left"/>
+      <w:pPr>
+        <w:ind w:left="3600" w:hanging="360"/>
+      </w:pPr>
+      <w:rPr>
+        <w:rFonts w:ascii="Courier New" w:hAnsi="Courier New" w:cs="Courier New" w:hint="default"/>
+      </w:rPr>
+    </w:lvl>
+    <w:lvl w:ilvl="5" w:tplc="08090005" w:tentative="1">
+      <w:start w:val="1"/>
+      <w:numFmt w:val="bullet"/>
+      <w:lvlText w:val=""/>
+      <w:lvlJc w:val="left"/>
+      <w:pPr>
+        <w:ind w:left="4320" w:hanging="360"/>
+      </w:pPr>
+      <w:rPr>
+        <w:rFonts w:ascii="Wingdings" w:hAnsi="Wingdings" w:hint="default"/>
+      </w:rPr>
+    </w:lvl>
+    <w:lvl w:ilvl="6" w:tplc="08090001" w:tentative="1">
+      <w:start w:val="1"/>
+      <w:numFmt w:val="bullet"/>
+      <w:lvlText w:val=""/>
+      <w:lvlJc w:val="left"/>
+      <w:pPr>
+        <w:ind w:left="5040" w:hanging="360"/>
+      </w:pPr>
+      <w:rPr>
+        <w:rFonts w:ascii="Symbol" w:hAnsi="Symbol" w:hint="default"/>
+      </w:rPr>
+    </w:lvl>
+    <w:lvl w:ilvl="7" w:tplc="08090003" w:tentative="1">
+      <w:start w:val="1"/>
+      <w:numFmt w:val="bullet"/>
+      <w:lvlText w:val="o"/>
+      <w:lvlJc w:val="left"/>
+      <w:pPr>
+        <w:ind w:left="5760" w:hanging="360"/>
+      </w:pPr>
+      <w:rPr>
+        <w:rFonts w:ascii="Courier New" w:hAnsi="Courier New" w:cs="Courier New" w:hint="default"/>
+      </w:rPr>
+    </w:lvl>
+    <w:lvl w:ilvl="8" w:tplc="08090005" w:tentative="1">
+      <w:start w:val="1"/>
+      <w:numFmt w:val="bullet"/>
+      <w:lvlText w:val=""/>
+      <w:lvlJc w:val="left"/>
+      <w:pPr>
+        <w:ind w:left="6480" w:hanging="360"/>
+      </w:pPr>
+      <w:rPr>
+        <w:rFonts w:ascii="Wingdings" w:hAnsi="Wingdings" w:hint="default"/>
+      </w:rPr>
+    </w:lvl>
+  </w:abstractNum>
+  <w:abstractNum w:abstractNumId="46" w15:restartNumberingAfterBreak="0">
     <w:nsid w:val="7B2059CF"/>
     <w:multiLevelType w:val="hybridMultilevel"/>
     <w:tmpl w:val="6CB49738"/>
@@ -7447,7 +11194,7 @@
       </w:rPr>
     </w:lvl>
   </w:abstractNum>
-  <w:abstractNum w:abstractNumId="41" w15:restartNumberingAfterBreak="0">
+  <w:abstractNum w:abstractNumId="47" w15:restartNumberingAfterBreak="0">
     <w:nsid w:val="7D8A6DE3"/>
     <w:multiLevelType w:val="multilevel"/>
     <w:tmpl w:val="B6F43586"/>
@@ -7597,130 +11344,148 @@
     </w:lvl>
   </w:abstractNum>
   <w:num w:numId="1" w16cid:durableId="913586010">
-    <w:abstractNumId w:val="11"/>
+    <w:abstractNumId w:val="12"/>
   </w:num>
   <w:num w:numId="2" w16cid:durableId="1117411469">
-    <w:abstractNumId w:val="31"/>
+    <w:abstractNumId w:val="36"/>
   </w:num>
   <w:num w:numId="3" w16cid:durableId="1522816010">
-    <w:abstractNumId w:val="24"/>
+    <w:abstractNumId w:val="27"/>
   </w:num>
   <w:num w:numId="4" w16cid:durableId="534998966">
-    <w:abstractNumId w:val="26"/>
+    <w:abstractNumId w:val="30"/>
   </w:num>
   <w:num w:numId="5" w16cid:durableId="553582691">
-    <w:abstractNumId w:val="17"/>
+    <w:abstractNumId w:val="18"/>
   </w:num>
   <w:num w:numId="6" w16cid:durableId="403452952">
     <w:abstractNumId w:val="4"/>
   </w:num>
   <w:num w:numId="7" w16cid:durableId="1910726522">
-    <w:abstractNumId w:val="27"/>
+    <w:abstractNumId w:val="31"/>
   </w:num>
   <w:num w:numId="8" w16cid:durableId="617300819">
     <w:abstractNumId w:val="5"/>
   </w:num>
   <w:num w:numId="9" w16cid:durableId="1904754058">
-    <w:abstractNumId w:val="41"/>
+    <w:abstractNumId w:val="47"/>
   </w:num>
   <w:num w:numId="10" w16cid:durableId="772632459">
-    <w:abstractNumId w:val="7"/>
+    <w:abstractNumId w:val="8"/>
   </w:num>
   <w:num w:numId="11" w16cid:durableId="1308123394">
     <w:abstractNumId w:val="1"/>
   </w:num>
   <w:num w:numId="12" w16cid:durableId="368651224">
-    <w:abstractNumId w:val="39"/>
+    <w:abstractNumId w:val="44"/>
   </w:num>
   <w:num w:numId="13" w16cid:durableId="600722039">
-    <w:abstractNumId w:val="25"/>
+    <w:abstractNumId w:val="28"/>
   </w:num>
   <w:num w:numId="14" w16cid:durableId="1996104669">
     <w:abstractNumId w:val="0"/>
   </w:num>
   <w:num w:numId="15" w16cid:durableId="118035490">
-    <w:abstractNumId w:val="14"/>
+    <w:abstractNumId w:val="15"/>
   </w:num>
   <w:num w:numId="16" w16cid:durableId="1908610716">
     <w:abstractNumId w:val="2"/>
   </w:num>
   <w:num w:numId="17" w16cid:durableId="576475174">
-    <w:abstractNumId w:val="8"/>
+    <w:abstractNumId w:val="9"/>
   </w:num>
   <w:num w:numId="18" w16cid:durableId="1110784647">
-    <w:abstractNumId w:val="16"/>
+    <w:abstractNumId w:val="17"/>
   </w:num>
   <w:num w:numId="19" w16cid:durableId="56246595">
-    <w:abstractNumId w:val="30"/>
+    <w:abstractNumId w:val="35"/>
   </w:num>
   <w:num w:numId="20" w16cid:durableId="1055930065">
-    <w:abstractNumId w:val="40"/>
+    <w:abstractNumId w:val="46"/>
   </w:num>
   <w:num w:numId="21" w16cid:durableId="1256206101">
-    <w:abstractNumId w:val="21"/>
+    <w:abstractNumId w:val="23"/>
   </w:num>
   <w:num w:numId="22" w16cid:durableId="190731501">
-    <w:abstractNumId w:val="35"/>
+    <w:abstractNumId w:val="40"/>
   </w:num>
   <w:num w:numId="23" w16cid:durableId="1082288953">
     <w:abstractNumId w:val="3"/>
   </w:num>
   <w:num w:numId="24" w16cid:durableId="1750611798">
-    <w:abstractNumId w:val="20"/>
+    <w:abstractNumId w:val="22"/>
   </w:num>
   <w:num w:numId="25" w16cid:durableId="1870531925">
     <w:abstractNumId w:val="6"/>
   </w:num>
   <w:num w:numId="26" w16cid:durableId="220796338">
+    <w:abstractNumId w:val="11"/>
+  </w:num>
+  <w:num w:numId="27" w16cid:durableId="1308319225">
+    <w:abstractNumId w:val="39"/>
+  </w:num>
+  <w:num w:numId="28" w16cid:durableId="1721131143">
+    <w:abstractNumId w:val="37"/>
+  </w:num>
+  <w:num w:numId="29" w16cid:durableId="146627364">
+    <w:abstractNumId w:val="32"/>
+  </w:num>
+  <w:num w:numId="30" w16cid:durableId="672538931">
+    <w:abstractNumId w:val="38"/>
+  </w:num>
+  <w:num w:numId="31" w16cid:durableId="719666608">
+    <w:abstractNumId w:val="33"/>
+  </w:num>
+  <w:num w:numId="32" w16cid:durableId="1677727842">
+    <w:abstractNumId w:val="14"/>
+  </w:num>
+  <w:num w:numId="33" w16cid:durableId="1961648168">
+    <w:abstractNumId w:val="19"/>
+  </w:num>
+  <w:num w:numId="34" w16cid:durableId="681005592">
+    <w:abstractNumId w:val="21"/>
+  </w:num>
+  <w:num w:numId="35" w16cid:durableId="223687238">
+    <w:abstractNumId w:val="41"/>
+  </w:num>
+  <w:num w:numId="36" w16cid:durableId="1961260971">
+    <w:abstractNumId w:val="25"/>
+  </w:num>
+  <w:num w:numId="37" w16cid:durableId="899823822">
+    <w:abstractNumId w:val="43"/>
+  </w:num>
+  <w:num w:numId="38" w16cid:durableId="1912930853">
+    <w:abstractNumId w:val="42"/>
+  </w:num>
+  <w:num w:numId="39" w16cid:durableId="512039661">
+    <w:abstractNumId w:val="16"/>
+  </w:num>
+  <w:num w:numId="40" w16cid:durableId="176889294">
     <w:abstractNumId w:val="10"/>
   </w:num>
-  <w:num w:numId="27" w16cid:durableId="1308319225">
+  <w:num w:numId="41" w16cid:durableId="441726339">
+    <w:abstractNumId w:val="24"/>
+  </w:num>
+  <w:num w:numId="42" w16cid:durableId="2129006795">
+    <w:abstractNumId w:val="13"/>
+  </w:num>
+  <w:num w:numId="43" w16cid:durableId="1746759012">
+    <w:abstractNumId w:val="20"/>
+  </w:num>
+  <w:num w:numId="44" w16cid:durableId="124276024">
+    <w:abstractNumId w:val="7"/>
+  </w:num>
+  <w:num w:numId="45" w16cid:durableId="1783455629">
+    <w:abstractNumId w:val="45"/>
+  </w:num>
+  <w:num w:numId="46" w16cid:durableId="1881042422">
+    <w:abstractNumId w:val="29"/>
+  </w:num>
+  <w:num w:numId="47" w16cid:durableId="2096052289">
     <w:abstractNumId w:val="34"/>
   </w:num>
-  <w:num w:numId="28" w16cid:durableId="1721131143">
-    <w:abstractNumId w:val="32"/>
-  </w:num>
-  <w:num w:numId="29" w16cid:durableId="146627364">
-    <w:abstractNumId w:val="28"/>
-  </w:num>
-  <w:num w:numId="30" w16cid:durableId="672538931">
-    <w:abstractNumId w:val="33"/>
-  </w:num>
-  <w:num w:numId="31" w16cid:durableId="719666608">
-    <w:abstractNumId w:val="29"/>
-  </w:num>
-  <w:num w:numId="32" w16cid:durableId="1677727842">
-    <w:abstractNumId w:val="13"/>
-  </w:num>
-  <w:num w:numId="33" w16cid:durableId="1961648168">
-    <w:abstractNumId w:val="18"/>
-  </w:num>
-  <w:num w:numId="34" w16cid:durableId="681005592">
-    <w:abstractNumId w:val="19"/>
-  </w:num>
-  <w:num w:numId="35" w16cid:durableId="223687238">
-    <w:abstractNumId w:val="36"/>
-  </w:num>
-  <w:num w:numId="36" w16cid:durableId="1961260971">
-    <w:abstractNumId w:val="23"/>
-  </w:num>
-  <w:num w:numId="37" w16cid:durableId="899823822">
-    <w:abstractNumId w:val="38"/>
-  </w:num>
-  <w:num w:numId="38" w16cid:durableId="1912930853">
-    <w:abstractNumId w:val="37"/>
-  </w:num>
-  <w:num w:numId="39" w16cid:durableId="512039661">
-    <w:abstractNumId w:val="15"/>
-  </w:num>
-  <w:num w:numId="40" w16cid:durableId="176889294">
-    <w:abstractNumId w:val="9"/>
-  </w:num>
-  <w:num w:numId="41" w16cid:durableId="441726339">
-    <w:abstractNumId w:val="22"/>
-  </w:num>
-  <w:num w:numId="42" w16cid:durableId="2129006795">
-    <w:abstractNumId w:val="12"/>
+  <w:num w:numId="48" w16cid:durableId="1154880200">
+    <w:abstractNumId w:val="26"/>
   </w:num>
 </w:numbering>
 </file>
@@ -8724,6 +12489,41 @@
       <w:color w:val="666666"/>
     </w:rPr>
   </w:style>
+  <w:style w:type="character" w:styleId="Hyperlink">
+    <w:name w:val="Hyperlink"/>
+    <w:basedOn w:val="DefaultParagraphFont"/>
+    <w:uiPriority w:val="99"/>
+    <w:unhideWhenUsed/>
+    <w:rsid w:val="00164D4D"/>
+    <w:rPr>
+      <w:color w:val="467886" w:themeColor="hyperlink"/>
+      <w:u w:val="single"/>
+    </w:rPr>
+  </w:style>
+  <w:style w:type="character" w:styleId="UnresolvedMention">
+    <w:name w:val="Unresolved Mention"/>
+    <w:basedOn w:val="DefaultParagraphFont"/>
+    <w:uiPriority w:val="99"/>
+    <w:semiHidden/>
+    <w:unhideWhenUsed/>
+    <w:rsid w:val="00164D4D"/>
+    <w:rPr>
+      <w:color w:val="605E5C"/>
+      <w:shd w:val="clear" w:color="auto" w:fill="E1DFDD"/>
+    </w:rPr>
+  </w:style>
+  <w:style w:type="character" w:styleId="FollowedHyperlink">
+    <w:name w:val="FollowedHyperlink"/>
+    <w:basedOn w:val="DefaultParagraphFont"/>
+    <w:uiPriority w:val="99"/>
+    <w:semiHidden/>
+    <w:unhideWhenUsed/>
+    <w:rsid w:val="00164D4D"/>
+    <w:rPr>
+      <w:color w:val="96607D" w:themeColor="followedHyperlink"/>
+      <w:u w:val="single"/>
+    </w:rPr>
+  </w:style>
 </w:styles>
 </file>
 

</xml_diff>

<commit_message>
Updated Draft until 20-1-25
</commit_message>
<xml_diff>
--- a/Drafts and Notes/Rough_Draft_Imp_Notes.docx
+++ b/Drafts and Notes/Rough_Draft_Imp_Notes.docx
@@ -2674,19 +2674,7 @@
           <w:rPr>
             <w:rStyle w:val="Hyperlink"/>
           </w:rPr>
-          <w:t>IEEE X</w:t>
-        </w:r>
-        <w:r>
-          <w:rPr>
-            <w:rStyle w:val="Hyperlink"/>
-          </w:rPr>
-          <w:t>p</w:t>
-        </w:r>
-        <w:r>
-          <w:rPr>
-            <w:rStyle w:val="Hyperlink"/>
-          </w:rPr>
-          <w:t>lore</w:t>
+          <w:t>IEEE Xplore</w:t>
         </w:r>
       </w:hyperlink>
     </w:p>
@@ -3335,6 +3323,9 @@
     </w:p>
     <w:p>
       <w:r>
+        <w:rPr>
+          <w:noProof/>
+        </w:rPr>
         <w:lastRenderedPageBreak/>
         <w:drawing>
           <wp:inline distT="0" distB="0" distL="0" distR="0" wp14:anchorId="362282AF" wp14:editId="25D38145">
@@ -3411,6 +3402,9 @@
     </w:p>
     <w:p>
       <w:r>
+        <w:rPr>
+          <w:noProof/>
+        </w:rPr>
         <w:drawing>
           <wp:inline distT="0" distB="0" distL="0" distR="0" wp14:anchorId="64FC4F6F" wp14:editId="6D144C9E">
             <wp:extent cx="1905000" cy="1371600"/>
@@ -3486,6 +3480,9 @@
     </w:p>
     <w:p>
       <w:r>
+        <w:rPr>
+          <w:noProof/>
+        </w:rPr>
         <w:drawing>
           <wp:inline distT="0" distB="0" distL="0" distR="0" wp14:anchorId="3E8049B0" wp14:editId="4F27B867">
             <wp:extent cx="1905000" cy="1428750"/>
@@ -3561,6 +3558,9 @@
     </w:p>
     <w:p>
       <w:r>
+        <w:rPr>
+          <w:noProof/>
+        </w:rPr>
         <w:lastRenderedPageBreak/>
         <w:drawing>
           <wp:inline distT="0" distB="0" distL="0" distR="0" wp14:anchorId="5A97C226" wp14:editId="206710FD">
@@ -3794,10 +3794,7 @@
         </w:numPr>
       </w:pPr>
       <w:r>
-        <w:t>Performance Analysis of a Flywheel</w:t>
-      </w:r>
-      <w:r>
-        <w:t xml:space="preserve"> </w:t>
+        <w:t xml:space="preserve">Performance Analysis of a Flywheel </w:t>
       </w:r>
       <w:proofErr w:type="spellStart"/>
       <w:r>
@@ -3805,16 +3802,7 @@
       </w:r>
       <w:proofErr w:type="spellEnd"/>
       <w:r>
-        <w:t xml:space="preserve"> Isolation Platfor</w:t>
-      </w:r>
-      <w:r>
-        <w:t xml:space="preserve">m </w:t>
-      </w:r>
-      <w:r>
-        <w:t>for Spacecraft</w:t>
-      </w:r>
-      <w:r>
-        <w:t xml:space="preserve"> by </w:t>
+        <w:t xml:space="preserve"> Isolation Platform for Spacecraft by </w:t>
       </w:r>
       <w:proofErr w:type="spellStart"/>
       <w:r>
@@ -3876,6 +3864,9 @@
         <w:pStyle w:val="ListParagraph"/>
       </w:pPr>
       <w:r>
+        <w:rPr>
+          <w:noProof/>
+        </w:rPr>
         <w:lastRenderedPageBreak/>
         <w:drawing>
           <wp:anchor distT="0" distB="0" distL="114300" distR="114300" simplePos="0" relativeHeight="251666432" behindDoc="0" locked="0" layoutInCell="1" allowOverlap="1" wp14:anchorId="77C4768F" wp14:editId="53945A53">
@@ -3973,34 +3964,7 @@
         </w:numPr>
       </w:pPr>
       <w:r>
-        <w:t>Nonlinear static and dynamic</w:t>
-      </w:r>
-      <w:r>
-        <w:t xml:space="preserve"> </w:t>
-      </w:r>
-      <w:r>
-        <w:t xml:space="preserve">response of a </w:t>
-      </w:r>
-      <w:r>
-        <w:t xml:space="preserve">megastructure </w:t>
-      </w:r>
-      <w:r>
-        <w:t>exhibiting quasi‑zero‑stiffness</w:t>
-      </w:r>
-      <w:r>
-        <w:t xml:space="preserve"> </w:t>
-      </w:r>
-      <w:r>
-        <w:t>characteristics for vibration control</w:t>
-      </w:r>
-      <w:r>
-        <w:t xml:space="preserve"> </w:t>
-      </w:r>
-      <w:r>
-        <w:t>an experimental validation</w:t>
-      </w:r>
-      <w:r>
-        <w:t xml:space="preserve"> </w:t>
+        <w:t xml:space="preserve">Nonlinear static and dynamic response of a megastructure exhibiting quasi‑zero‑stiffness characteristics for vibration control an experimental validation </w:t>
       </w:r>
       <w:r>
         <w:t>Srajan Dalela</w:t>
@@ -4107,6 +4071,9 @@
     <w:p/>
     <w:p>
       <w:r>
+        <w:rPr>
+          <w:noProof/>
+        </w:rPr>
         <w:drawing>
           <wp:inline distT="0" distB="0" distL="0" distR="0" wp14:anchorId="7D92FCA8" wp14:editId="5FC92C71">
             <wp:extent cx="2314575" cy="2237423"/>
@@ -4150,6 +4117,9 @@
         <w:t xml:space="preserve"> </w:t>
       </w:r>
       <w:r>
+        <w:rPr>
+          <w:noProof/>
+        </w:rPr>
         <w:drawing>
           <wp:inline distT="0" distB="0" distL="0" distR="0" wp14:anchorId="00E653F8" wp14:editId="18606449">
             <wp:extent cx="2689090" cy="2139950"/>
@@ -4190,6 +4160,9 @@
         <w:br/>
       </w:r>
       <w:r>
+        <w:rPr>
+          <w:noProof/>
+        </w:rPr>
         <w:drawing>
           <wp:inline distT="0" distB="0" distL="0" distR="0" wp14:anchorId="52D316D9" wp14:editId="1433B0A5">
             <wp:extent cx="5731510" cy="1852295"/>
@@ -4247,8 +4220,11 @@
     </w:p>
     <w:p>
       <w:r>
+        <w:rPr>
+          <w:noProof/>
+        </w:rPr>
         <w:drawing>
-          <wp:anchor distT="0" distB="0" distL="114300" distR="114300" simplePos="0" relativeHeight="251658240" behindDoc="1" locked="0" layoutInCell="1" allowOverlap="1" wp14:anchorId="1236A742" wp14:editId="5925F621">
+          <wp:anchor distT="0" distB="0" distL="114300" distR="114300" simplePos="0" relativeHeight="251658240" behindDoc="1" locked="0" layoutInCell="1" allowOverlap="1" wp14:anchorId="1236A742" wp14:editId="0125308E">
             <wp:simplePos x="0" y="0"/>
             <wp:positionH relativeFrom="column">
               <wp:posOffset>276225</wp:posOffset>
@@ -4309,6 +4285,9 @@
     <w:p/>
     <w:p>
       <w:r>
+        <w:rPr>
+          <w:noProof/>
+        </w:rPr>
         <mc:AlternateContent>
           <mc:Choice Requires="wps">
             <w:drawing>
@@ -4477,22 +4456,7 @@
       </w:r>
       <w:proofErr w:type="spellEnd"/>
       <w:r>
-        <w:t xml:space="preserve"> and design of</w:t>
-      </w:r>
-      <w:r>
-        <w:t xml:space="preserve"> </w:t>
-      </w:r>
-      <w:r>
-        <w:t>straight-axis/circular-axis flexible hinges with</w:t>
-      </w:r>
-      <w:r>
-        <w:t xml:space="preserve"> </w:t>
-      </w:r>
-      <w:r>
-        <w:t>small out-of-plane deformations</w:t>
-      </w:r>
-      <w:r>
-        <w:t xml:space="preserve"> by </w:t>
+        <w:t xml:space="preserve"> and design of straight-axis/circular-axis flexible hinges with small out-of-plane deformations by </w:t>
       </w:r>
       <w:r>
         <w:t>N. </w:t>
@@ -4508,6 +4472,9 @@
     </w:p>
     <w:p>
       <w:r>
+        <w:rPr>
+          <w:noProof/>
+        </w:rPr>
         <w:lastRenderedPageBreak/>
         <w:drawing>
           <wp:anchor distT="0" distB="0" distL="114300" distR="114300" simplePos="0" relativeHeight="251659264" behindDoc="0" locked="0" layoutInCell="1" allowOverlap="1" wp14:anchorId="599DEA7F" wp14:editId="1B5C9865">
@@ -4566,6 +4533,9 @@
         </w:drawing>
       </w:r>
       <w:r>
+        <w:rPr>
+          <w:noProof/>
+        </w:rPr>
         <w:drawing>
           <wp:anchor distT="0" distB="0" distL="114300" distR="114300" simplePos="0" relativeHeight="251660288" behindDoc="0" locked="0" layoutInCell="1" allowOverlap="1" wp14:anchorId="5E5B9A1B" wp14:editId="4A4F24CC">
             <wp:simplePos x="0" y="0"/>
@@ -4669,6 +4639,9 @@
         <w:pStyle w:val="ListParagraph"/>
       </w:pPr>
       <w:r>
+        <w:rPr>
+          <w:noProof/>
+        </w:rPr>
         <w:drawing>
           <wp:anchor distT="0" distB="0" distL="114300" distR="114300" simplePos="0" relativeHeight="251661312" behindDoc="0" locked="0" layoutInCell="1" allowOverlap="1" wp14:anchorId="3E873342" wp14:editId="0B000147">
             <wp:simplePos x="0" y="0"/>
@@ -4772,10 +4745,7 @@
         <w:t xml:space="preserve"> once the way they presented the relation between the robot and the cfm mechanism)</w:t>
       </w:r>
       <w:r>
-        <w:t xml:space="preserve"> </w:t>
-      </w:r>
-      <w:r>
-        <w:t xml:space="preserve">Zhang, Xiaozhi, </w:t>
+        <w:t xml:space="preserve"> Zhang, Xiaozhi, </w:t>
       </w:r>
       <w:proofErr w:type="spellStart"/>
       <w:r>
@@ -4878,6 +4848,9 @@
         </w:numPr>
       </w:pPr>
       <w:r>
+        <w:rPr>
+          <w:noProof/>
+        </w:rPr>
         <w:drawing>
           <wp:anchor distT="0" distB="0" distL="114300" distR="114300" simplePos="0" relativeHeight="251663360" behindDoc="0" locked="0" layoutInCell="1" allowOverlap="1" wp14:anchorId="16189A2C" wp14:editId="2BFE46CF">
             <wp:simplePos x="0" y="0"/>
@@ -5031,6 +5004,9 @@
     <w:p/>
     <w:p>
       <w:r>
+        <w:rPr>
+          <w:noProof/>
+        </w:rPr>
         <w:drawing>
           <wp:anchor distT="0" distB="0" distL="114300" distR="114300" simplePos="0" relativeHeight="251665408" behindDoc="0" locked="0" layoutInCell="1" allowOverlap="1" wp14:anchorId="7AF150BD" wp14:editId="4D2F4EDB">
             <wp:simplePos x="0" y="0"/>
@@ -5088,6 +5064,9 @@
         </w:drawing>
       </w:r>
       <w:r>
+        <w:rPr>
+          <w:noProof/>
+        </w:rPr>
         <w:drawing>
           <wp:anchor distT="0" distB="0" distL="114300" distR="114300" simplePos="0" relativeHeight="251664384" behindDoc="0" locked="0" layoutInCell="1" allowOverlap="1" wp14:anchorId="42A53073" wp14:editId="6F767911">
             <wp:simplePos x="0" y="0"/>
@@ -5181,6 +5160,9 @@
     <w:p/>
     <w:p>
       <w:r>
+        <w:rPr>
+          <w:noProof/>
+        </w:rPr>
         <w:lastRenderedPageBreak/>
         <w:drawing>
           <wp:anchor distT="0" distB="0" distL="114300" distR="114300" simplePos="0" relativeHeight="251667456" behindDoc="0" locked="0" layoutInCell="1" allowOverlap="1" wp14:anchorId="0CD1F9C4" wp14:editId="0C8AE97B">
@@ -5274,6 +5256,9 @@
     </w:p>
     <w:p>
       <w:r>
+        <w:rPr>
+          <w:noProof/>
+        </w:rPr>
         <w:drawing>
           <wp:inline distT="0" distB="0" distL="0" distR="0" wp14:anchorId="22C95325" wp14:editId="741FB6DD">
             <wp:extent cx="5731510" cy="2204720"/>
@@ -5335,6 +5320,9 @@
     </w:p>
     <w:p>
       <w:r>
+        <w:rPr>
+          <w:noProof/>
+        </w:rPr>
         <w:drawing>
           <wp:inline distT="0" distB="0" distL="0" distR="0" wp14:anchorId="1276FD78" wp14:editId="096D6405">
             <wp:extent cx="4130040" cy="1608821"/>
@@ -5382,6 +5370,9 @@
         </w:numPr>
       </w:pPr>
       <w:r>
+        <w:rPr>
+          <w:noProof/>
+        </w:rPr>
         <w:drawing>
           <wp:anchor distT="0" distB="0" distL="114300" distR="114300" simplePos="0" relativeHeight="251668480" behindDoc="0" locked="0" layoutInCell="1" allowOverlap="1" wp14:anchorId="589802A1" wp14:editId="0DA4DA22">
             <wp:simplePos x="0" y="0"/>
@@ -5461,6 +5452,9 @@
     </w:p>
     <w:p>
       <w:r>
+        <w:rPr>
+          <w:noProof/>
+        </w:rPr>
         <w:drawing>
           <wp:anchor distT="0" distB="0" distL="114300" distR="114300" simplePos="0" relativeHeight="251669504" behindDoc="0" locked="0" layoutInCell="1" allowOverlap="1" wp14:anchorId="6AA79807" wp14:editId="1015EDB3">
             <wp:simplePos x="0" y="0"/>
@@ -5534,8 +5528,71 @@
     </w:p>
     <w:p>
       <w:r>
+        <w:rPr>
+          <w:noProof/>
+        </w:rPr>
         <w:drawing>
-          <wp:inline distT="0" distB="0" distL="0" distR="0" wp14:anchorId="284B838E" wp14:editId="2295BD60">
+          <wp:anchor distT="0" distB="0" distL="114300" distR="114300" simplePos="0" relativeHeight="251670528" behindDoc="0" locked="0" layoutInCell="1" allowOverlap="1" wp14:anchorId="616734BB" wp14:editId="2CEB8BF9">
+            <wp:simplePos x="0" y="0"/>
+            <wp:positionH relativeFrom="column">
+              <wp:posOffset>4286250</wp:posOffset>
+            </wp:positionH>
+            <wp:positionV relativeFrom="paragraph">
+              <wp:posOffset>2540</wp:posOffset>
+            </wp:positionV>
+            <wp:extent cx="2306334" cy="1216025"/>
+            <wp:effectExtent l="0" t="0" r="0" b="3175"/>
+            <wp:wrapNone/>
+            <wp:docPr id="640579076" name="Picture 1" descr="A diagram of a curve&#10;&#10;Description automatically generated"/>
+            <wp:cNvGraphicFramePr>
+              <a:graphicFrameLocks xmlns:a="http://schemas.openxmlformats.org/drawingml/2006/main" noChangeAspect="1"/>
+            </wp:cNvGraphicFramePr>
+            <a:graphic xmlns:a="http://schemas.openxmlformats.org/drawingml/2006/main">
+              <a:graphicData uri="http://schemas.openxmlformats.org/drawingml/2006/picture">
+                <pic:pic xmlns:pic="http://schemas.openxmlformats.org/drawingml/2006/picture">
+                  <pic:nvPicPr>
+                    <pic:cNvPr id="640579076" name="Picture 1" descr="A diagram of a curve&#10;&#10;Description automatically generated"/>
+                    <pic:cNvPicPr/>
+                  </pic:nvPicPr>
+                  <pic:blipFill>
+                    <a:blip r:embed="rId40" cstate="print">
+                      <a:extLst>
+                        <a:ext uri="{28A0092B-C50C-407E-A947-70E740481C1C}">
+                          <a14:useLocalDpi xmlns:a14="http://schemas.microsoft.com/office/drawing/2010/main" val="0"/>
+                        </a:ext>
+                      </a:extLst>
+                    </a:blip>
+                    <a:stretch>
+                      <a:fillRect/>
+                    </a:stretch>
+                  </pic:blipFill>
+                  <pic:spPr>
+                    <a:xfrm>
+                      <a:off x="0" y="0"/>
+                      <a:ext cx="2306334" cy="1216025"/>
+                    </a:xfrm>
+                    <a:prstGeom prst="rect">
+                      <a:avLst/>
+                    </a:prstGeom>
+                  </pic:spPr>
+                </pic:pic>
+              </a:graphicData>
+            </a:graphic>
+            <wp14:sizeRelH relativeFrom="margin">
+              <wp14:pctWidth>0</wp14:pctWidth>
+            </wp14:sizeRelH>
+            <wp14:sizeRelV relativeFrom="margin">
+              <wp14:pctHeight>0</wp14:pctHeight>
+            </wp14:sizeRelV>
+          </wp:anchor>
+        </w:drawing>
+      </w:r>
+      <w:r>
+        <w:rPr>
+          <w:noProof/>
+        </w:rPr>
+        <w:drawing>
+          <wp:inline distT="0" distB="0" distL="0" distR="0" wp14:anchorId="284B838E" wp14:editId="4D97F1BE">
             <wp:extent cx="4286848" cy="1371791"/>
             <wp:effectExtent l="0" t="0" r="0" b="0"/>
             <wp:docPr id="1425008338" name="Picture 1" descr="A blue and white diagram&#10;&#10;Description automatically generated"/>
@@ -5550,7 +5607,7 @@
                     <pic:cNvPicPr/>
                   </pic:nvPicPr>
                   <pic:blipFill>
-                    <a:blip r:embed="rId40"/>
+                    <a:blip r:embed="rId41"/>
                     <a:stretch>
                       <a:fillRect/>
                     </a:stretch>
@@ -5570,11 +5627,157 @@
           </wp:inline>
         </w:drawing>
       </w:r>
+      <w:r>
+        <w:rPr>
+          <w:noProof/>
+        </w:rPr>
+        <w:t xml:space="preserve"> </w:t>
+      </w:r>
     </w:p>
     <w:p/>
     <w:p/>
     <w:p>
       <w:pPr>
+        <w:pStyle w:val="ListParagraph"/>
+        <w:numPr>
+          <w:ilvl w:val="0"/>
+          <w:numId w:val="46"/>
+        </w:numPr>
+        <w:rPr>
+          <w:b/>
+          <w:bCs/>
+        </w:rPr>
+      </w:pPr>
+      <w:r>
+        <w:rPr>
+          <w:b/>
+          <w:bCs/>
+        </w:rPr>
+        <w:t>Some of the Survey / Literature review Papers:</w:t>
+      </w:r>
+    </w:p>
+    <w:p>
+      <w:pPr>
+        <w:pStyle w:val="ListParagraph"/>
+        <w:numPr>
+          <w:ilvl w:val="0"/>
+          <w:numId w:val="49"/>
+        </w:numPr>
+        <w:rPr>
+          <w:b/>
+          <w:bCs/>
+        </w:rPr>
+      </w:pPr>
+      <w:r>
+        <w:rPr>
+          <w:b/>
+          <w:bCs/>
+        </w:rPr>
+        <w:t xml:space="preserve">Wang, Piyu, and </w:t>
+      </w:r>
+      <w:proofErr w:type="spellStart"/>
+      <w:r>
+        <w:rPr>
+          <w:b/>
+          <w:bCs/>
+        </w:rPr>
+        <w:t>Qingsong</w:t>
+      </w:r>
+      <w:proofErr w:type="spellEnd"/>
+      <w:r>
+        <w:rPr>
+          <w:b/>
+          <w:bCs/>
+        </w:rPr>
+        <w:t xml:space="preserve"> Xu. "Design and </w:t>
+      </w:r>
+      <w:proofErr w:type="spellStart"/>
+      <w:r>
+        <w:rPr>
+          <w:b/>
+          <w:bCs/>
+        </w:rPr>
+        <w:t>modeling</w:t>
+      </w:r>
+      <w:proofErr w:type="spellEnd"/>
+      <w:r>
+        <w:rPr>
+          <w:b/>
+          <w:bCs/>
+        </w:rPr>
+        <w:t xml:space="preserve"> of constant-force mechanisms: A survey." Mechanism and Machine Theory 119 (2018): 1-21.</w:t>
+      </w:r>
+    </w:p>
+    <w:p>
+      <w:pPr>
+        <w:pStyle w:val="ListParagraph"/>
+        <w:numPr>
+          <w:ilvl w:val="0"/>
+          <w:numId w:val="49"/>
+        </w:numPr>
+        <w:rPr>
+          <w:b/>
+          <w:bCs/>
+        </w:rPr>
+      </w:pPr>
+      <w:r>
+        <w:rPr>
+          <w:b/>
+          <w:bCs/>
+        </w:rPr>
+        <w:t>Ling, Jie, et al. "A survey on synthesis of compliant constant force/torque mechanisms." Mechanism and Machine Theory 176 (2022): 104970.</w:t>
+      </w:r>
+    </w:p>
+    <w:p>
+      <w:pPr>
+        <w:pStyle w:val="ListParagraph"/>
+        <w:numPr>
+          <w:ilvl w:val="0"/>
+          <w:numId w:val="49"/>
+        </w:numPr>
+        <w:rPr>
+          <w:b/>
+          <w:bCs/>
+        </w:rPr>
+      </w:pPr>
+      <w:r>
+        <w:rPr>
+          <w:b/>
+          <w:bCs/>
+        </w:rPr>
+        <w:t>Shi, H. T., et al. "Vibration isolation methods in spacecraft: A review of current techniques." Advances in Space Research (2024).</w:t>
+      </w:r>
+    </w:p>
+    <w:p>
+      <w:r>
+        <w:t>An Additional Paper to check regarding the Vibration Isolation if anything does not work out</w:t>
+      </w:r>
+    </w:p>
+    <w:p>
+      <w:r>
+        <w:t xml:space="preserve">Wang, </w:t>
+      </w:r>
+      <w:proofErr w:type="spellStart"/>
+      <w:r>
+        <w:t>Yanmiao</w:t>
+      </w:r>
+      <w:proofErr w:type="spellEnd"/>
+      <w:r>
+        <w:t>, et al. "Full-band vibration isolation and energy absorption via cuttlebone-inspired lattice structures." International Journal of Mechanical Sciences 274 (2024): 109283.</w:t>
+      </w:r>
+    </w:p>
+    <w:p>
+      <w:pPr>
+        <w:pStyle w:val="ListParagraph"/>
+        <w:rPr>
+          <w:b/>
+          <w:bCs/>
+        </w:rPr>
+      </w:pPr>
+    </w:p>
+    <w:p/>
+    <w:p>
+      <w:pPr>
         <w:pStyle w:val="Heading1"/>
       </w:pPr>
       <w:r>
@@ -5585,6 +5788,1393 @@
     <w:p>
       <w:r>
         <w:t>Mode shapes are always orthogonal to one another.</w:t>
+      </w:r>
+    </w:p>
+    <w:p/>
+    <w:p>
+      <w:r>
+        <w:t>Note:  Important point to remember – in every modal analysis the first mode gives the easiest way the structure gets deformed with the application of load or mass i.e., the structures least stiffness in any direction gives the first modal frequency.</w:t>
+      </w:r>
+    </w:p>
+    <w:p/>
+    <w:p/>
+    <w:p>
+      <w:r>
+        <w:rPr>
+          <w:noProof/>
+        </w:rPr>
+        <w:lastRenderedPageBreak/>
+        <mc:AlternateContent>
+          <mc:Choice Requires="wps">
+            <w:drawing>
+              <wp:anchor distT="45720" distB="45720" distL="114300" distR="114300" simplePos="0" relativeHeight="251674624" behindDoc="0" locked="0" layoutInCell="1" allowOverlap="1" wp14:anchorId="3924FFF7" wp14:editId="401B78F6">
+                <wp:simplePos x="0" y="0"/>
+                <wp:positionH relativeFrom="column">
+                  <wp:posOffset>533400</wp:posOffset>
+                </wp:positionH>
+                <wp:positionV relativeFrom="paragraph">
+                  <wp:posOffset>2461260</wp:posOffset>
+                </wp:positionV>
+                <wp:extent cx="4480560" cy="261620"/>
+                <wp:effectExtent l="0" t="0" r="15240" b="24130"/>
+                <wp:wrapSquare wrapText="bothSides"/>
+                <wp:docPr id="217" name="Text Box 2"/>
+                <wp:cNvGraphicFramePr>
+                  <a:graphicFrameLocks xmlns:a="http://schemas.openxmlformats.org/drawingml/2006/main"/>
+                </wp:cNvGraphicFramePr>
+                <a:graphic xmlns:a="http://schemas.openxmlformats.org/drawingml/2006/main">
+                  <a:graphicData uri="http://schemas.microsoft.com/office/word/2010/wordprocessingShape">
+                    <wps:wsp>
+                      <wps:cNvSpPr txBox="1">
+                        <a:spLocks noChangeArrowheads="1"/>
+                      </wps:cNvSpPr>
+                      <wps:spPr bwMode="auto">
+                        <a:xfrm>
+                          <a:off x="0" y="0"/>
+                          <a:ext cx="4480560" cy="261620"/>
+                        </a:xfrm>
+                        <a:prstGeom prst="rect">
+                          <a:avLst/>
+                        </a:prstGeom>
+                        <a:solidFill>
+                          <a:srgbClr val="FFFFFF"/>
+                        </a:solidFill>
+                        <a:ln w="9525">
+                          <a:solidFill>
+                            <a:srgbClr val="000000"/>
+                          </a:solidFill>
+                          <a:miter lim="800000"/>
+                          <a:headEnd/>
+                          <a:tailEnd/>
+                        </a:ln>
+                      </wps:spPr>
+                      <wps:txbx>
+                        <w:txbxContent>
+                          <w:p>
+                            <w:pPr>
+                              <w:rPr>
+                                <w:lang w:val="en-IN"/>
+                              </w:rPr>
+                            </w:pPr>
+                            <w:r>
+                              <w:rPr>
+                                <w:lang w:val="en-IN"/>
+                              </w:rPr>
+                              <w:t>10</w:t>
+                            </w:r>
+                            <w:proofErr w:type="gramStart"/>
+                            <w:r>
+                              <w:rPr>
+                                <w:lang w:val="en-IN"/>
+                              </w:rPr>
+                              <w:t>x  of</w:t>
+                            </w:r>
+                            <w:proofErr w:type="gramEnd"/>
+                            <w:r>
+                              <w:rPr>
+                                <w:lang w:val="en-IN"/>
+                              </w:rPr>
+                              <w:t xml:space="preserve"> the stain deflection plot.</w:t>
+                            </w:r>
+                          </w:p>
+                        </w:txbxContent>
+                      </wps:txbx>
+                      <wps:bodyPr rot="0" vert="horz" wrap="square" lIns="91440" tIns="45720" rIns="91440" bIns="45720" anchor="t" anchorCtr="0">
+                        <a:noAutofit/>
+                      </wps:bodyPr>
+                    </wps:wsp>
+                  </a:graphicData>
+                </a:graphic>
+                <wp14:sizeRelH relativeFrom="margin">
+                  <wp14:pctWidth>0</wp14:pctWidth>
+                </wp14:sizeRelH>
+                <wp14:sizeRelV relativeFrom="margin">
+                  <wp14:pctHeight>0</wp14:pctHeight>
+                </wp14:sizeRelV>
+              </wp:anchor>
+            </w:drawing>
+          </mc:Choice>
+          <mc:Fallback>
+            <w:pict>
+              <v:shapetype w14:anchorId="3924FFF7" id="_x0000_t202" coordsize="21600,21600" o:spt="202" path="m,l,21600r21600,l21600,xe">
+                <v:stroke joinstyle="miter"/>
+                <v:path gradientshapeok="t" o:connecttype="rect"/>
+              </v:shapetype>
+              <v:shape id="Text Box 2" o:spid="_x0000_s1026" type="#_x0000_t202" style="position:absolute;left:0;text-align:left;margin-left:42pt;margin-top:193.8pt;width:352.8pt;height:20.6pt;z-index:251674624;visibility:visible;mso-wrap-style:square;mso-width-percent:0;mso-height-percent:0;mso-wrap-distance-left:9pt;mso-wrap-distance-top:3.6pt;mso-wrap-distance-right:9pt;mso-wrap-distance-bottom:3.6pt;mso-position-horizontal:absolute;mso-position-horizontal-relative:text;mso-position-vertical:absolute;mso-position-vertical-relative:text;mso-width-percent:0;mso-height-percent:0;mso-width-relative:margin;mso-height-relative:margin;v-text-anchor:top" o:gfxdata="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">
+                <v:textbox>
+                  <w:txbxContent>
+                    <w:p>
+                      <w:pPr>
+                        <w:rPr>
+                          <w:lang w:val="en-IN"/>
+                        </w:rPr>
+                      </w:pPr>
+                      <w:r>
+                        <w:rPr>
+                          <w:lang w:val="en-IN"/>
+                        </w:rPr>
+                        <w:t>10</w:t>
+                      </w:r>
+                      <w:proofErr w:type="gramStart"/>
+                      <w:r>
+                        <w:rPr>
+                          <w:lang w:val="en-IN"/>
+                        </w:rPr>
+                        <w:t>x  of</w:t>
+                      </w:r>
+                      <w:proofErr w:type="gramEnd"/>
+                      <w:r>
+                        <w:rPr>
+                          <w:lang w:val="en-IN"/>
+                        </w:rPr>
+                        <w:t xml:space="preserve"> the stain deflection plot.</w:t>
+                      </w:r>
+                    </w:p>
+                  </w:txbxContent>
+                </v:textbox>
+                <w10:wrap type="square"/>
+              </v:shape>
+            </w:pict>
+          </mc:Fallback>
+        </mc:AlternateContent>
+      </w:r>
+      <w:r>
+        <w:drawing>
+          <wp:inline distT="0" distB="0" distL="0" distR="0" wp14:anchorId="2CA58F82" wp14:editId="233D66CE">
+            <wp:extent cx="5731510" cy="2329815"/>
+            <wp:effectExtent l="0" t="0" r="2540" b="0"/>
+            <wp:docPr id="1715660912" name="Picture 1" descr="A computer screen shot of a logo&#10;&#10;Description automatically generated"/>
+            <wp:cNvGraphicFramePr>
+              <a:graphicFrameLocks xmlns:a="http://schemas.openxmlformats.org/drawingml/2006/main" noChangeAspect="1"/>
+            </wp:cNvGraphicFramePr>
+            <a:graphic xmlns:a="http://schemas.openxmlformats.org/drawingml/2006/main">
+              <a:graphicData uri="http://schemas.openxmlformats.org/drawingml/2006/picture">
+                <pic:pic xmlns:pic="http://schemas.openxmlformats.org/drawingml/2006/picture">
+                  <pic:nvPicPr>
+                    <pic:cNvPr id="1715660912" name="Picture 1" descr="A computer screen shot of a logo&#10;&#10;Description automatically generated"/>
+                    <pic:cNvPicPr/>
+                  </pic:nvPicPr>
+                  <pic:blipFill>
+                    <a:blip r:embed="rId42"/>
+                    <a:stretch>
+                      <a:fillRect/>
+                    </a:stretch>
+                  </pic:blipFill>
+                  <pic:spPr>
+                    <a:xfrm>
+                      <a:off x="0" y="0"/>
+                      <a:ext cx="5731510" cy="2329815"/>
+                    </a:xfrm>
+                    <a:prstGeom prst="rect">
+                      <a:avLst/>
+                    </a:prstGeom>
+                  </pic:spPr>
+                </pic:pic>
+              </a:graphicData>
+            </a:graphic>
+          </wp:inline>
+        </w:drawing>
+      </w:r>
+    </w:p>
+    <w:p/>
+    <w:p>
+      <w:r>
+        <w:drawing>
+          <wp:inline distT="0" distB="0" distL="0" distR="0" wp14:anchorId="71A717F0" wp14:editId="6B1A165F">
+            <wp:extent cx="5731510" cy="2435225"/>
+            <wp:effectExtent l="0" t="0" r="2540" b="3175"/>
+            <wp:docPr id="2045540561" name="Picture 1" descr="A computer screen shot of a computer screen&#10;&#10;Description automatically generated"/>
+            <wp:cNvGraphicFramePr>
+              <a:graphicFrameLocks xmlns:a="http://schemas.openxmlformats.org/drawingml/2006/main" noChangeAspect="1"/>
+            </wp:cNvGraphicFramePr>
+            <a:graphic xmlns:a="http://schemas.openxmlformats.org/drawingml/2006/main">
+              <a:graphicData uri="http://schemas.openxmlformats.org/drawingml/2006/picture">
+                <pic:pic xmlns:pic="http://schemas.openxmlformats.org/drawingml/2006/picture">
+                  <pic:nvPicPr>
+                    <pic:cNvPr id="2045540561" name="Picture 1" descr="A computer screen shot of a computer screen&#10;&#10;Description automatically generated"/>
+                    <pic:cNvPicPr/>
+                  </pic:nvPicPr>
+                  <pic:blipFill>
+                    <a:blip r:embed="rId43"/>
+                    <a:stretch>
+                      <a:fillRect/>
+                    </a:stretch>
+                  </pic:blipFill>
+                  <pic:spPr>
+                    <a:xfrm>
+                      <a:off x="0" y="0"/>
+                      <a:ext cx="5731510" cy="2435225"/>
+                    </a:xfrm>
+                    <a:prstGeom prst="rect">
+                      <a:avLst/>
+                    </a:prstGeom>
+                  </pic:spPr>
+                </pic:pic>
+              </a:graphicData>
+            </a:graphic>
+          </wp:inline>
+        </w:drawing>
+      </w:r>
+    </w:p>
+    <w:p/>
+    <w:p/>
+    <w:p>
+      <w:r>
+        <w:drawing>
+          <wp:inline distT="0" distB="0" distL="0" distR="0" wp14:anchorId="7F6DD6A0" wp14:editId="7D247C3D">
+            <wp:extent cx="5731510" cy="2397760"/>
+            <wp:effectExtent l="0" t="0" r="2540" b="2540"/>
+            <wp:docPr id="1458177917" name="Picture 1" descr="A computer screen shot of a computer screen&#10;&#10;Description automatically generated"/>
+            <wp:cNvGraphicFramePr>
+              <a:graphicFrameLocks xmlns:a="http://schemas.openxmlformats.org/drawingml/2006/main" noChangeAspect="1"/>
+            </wp:cNvGraphicFramePr>
+            <a:graphic xmlns:a="http://schemas.openxmlformats.org/drawingml/2006/main">
+              <a:graphicData uri="http://schemas.openxmlformats.org/drawingml/2006/picture">
+                <pic:pic xmlns:pic="http://schemas.openxmlformats.org/drawingml/2006/picture">
+                  <pic:nvPicPr>
+                    <pic:cNvPr id="1458177917" name="Picture 1" descr="A computer screen shot of a computer screen&#10;&#10;Description automatically generated"/>
+                    <pic:cNvPicPr/>
+                  </pic:nvPicPr>
+                  <pic:blipFill>
+                    <a:blip r:embed="rId44"/>
+                    <a:stretch>
+                      <a:fillRect/>
+                    </a:stretch>
+                  </pic:blipFill>
+                  <pic:spPr>
+                    <a:xfrm>
+                      <a:off x="0" y="0"/>
+                      <a:ext cx="5731510" cy="2397760"/>
+                    </a:xfrm>
+                    <a:prstGeom prst="rect">
+                      <a:avLst/>
+                    </a:prstGeom>
+                  </pic:spPr>
+                </pic:pic>
+              </a:graphicData>
+            </a:graphic>
+          </wp:inline>
+        </w:drawing>
+      </w:r>
+    </w:p>
+    <w:p/>
+    <w:p/>
+    <w:p>
+      <w:pPr>
+        <w:pStyle w:val="Heading1"/>
+      </w:pPr>
+      <w:r>
+        <w:t>Radius of Gyration and Its significance in Beams</w:t>
+      </w:r>
+    </w:p>
+    <w:p/>
+    <w:p>
+      <w:r>
+        <w:t xml:space="preserve">The </w:t>
+      </w:r>
+      <w:r>
+        <w:rPr>
+          <w:b/>
+          <w:bCs/>
+        </w:rPr>
+        <w:t>radius of gyration</w:t>
+      </w:r>
+      <w:r>
+        <w:t xml:space="preserve"> is a geometric property that describes how an object's mass or area is distributed about a specific axis. It is often used in structural engineering, mechanics, and dynamics.</w:t>
+      </w:r>
+    </w:p>
+    <w:p>
+      <w:pPr>
+        <w:numPr>
+          <w:ilvl w:val="0"/>
+          <w:numId w:val="52"/>
+        </w:numPr>
+        <w:rPr>
+          <w:b/>
+          <w:bCs/>
+        </w:rPr>
+      </w:pPr>
+      <w:r>
+        <w:rPr>
+          <w:b/>
+          <w:bCs/>
+        </w:rPr>
+        <w:t>Definition:</w:t>
+      </w:r>
+    </w:p>
+    <w:p>
+      <w:r>
+        <w:t xml:space="preserve">The radius of gyration, denoted as </w:t>
+      </w:r>
+      <w:proofErr w:type="spellStart"/>
+      <w:r>
+        <w:t>kkk</w:t>
+      </w:r>
+      <w:proofErr w:type="spellEnd"/>
+      <w:r>
+        <w:t>, is the distance from the axis at which the entire area (or mass) of an object could be concentrated to produce the same moment of inertia as the original distribution.</w:t>
+      </w:r>
+    </w:p>
+    <w:p>
+      <w:r>
+        <w:t>Mathematically:</w:t>
+      </w:r>
+    </w:p>
+    <w:p>
+      <w:r>
+        <w:t>k=</w:t>
+      </w:r>
+      <w:proofErr w:type="gramStart"/>
+      <w:r>
+        <w:t>IA(</w:t>
+      </w:r>
+      <w:proofErr w:type="gramEnd"/>
+      <w:r>
+        <w:t>for area)</w:t>
+      </w:r>
+      <w:proofErr w:type="spellStart"/>
+      <w:r>
+        <w:t>ork</w:t>
+      </w:r>
+      <w:proofErr w:type="spellEnd"/>
+      <w:r>
+        <w:t>=</w:t>
+      </w:r>
+      <w:proofErr w:type="spellStart"/>
+      <w:r>
+        <w:t>Im</w:t>
+      </w:r>
+      <w:proofErr w:type="spellEnd"/>
+      <w:r>
+        <w:t>(for mass)k = \sqrt{\frac{I}{A}} \quad \text{(for area)} \quad \text{or} \quad k = \sqrt{\frac{I}{m}} \quad \text{(for mass)}k=AI​​(for area)</w:t>
+      </w:r>
+      <w:proofErr w:type="spellStart"/>
+      <w:r>
+        <w:t>ork</w:t>
+      </w:r>
+      <w:proofErr w:type="spellEnd"/>
+      <w:r>
+        <w:t>=</w:t>
+      </w:r>
+      <w:proofErr w:type="spellStart"/>
+      <w:r>
+        <w:t>mI</w:t>
+      </w:r>
+      <w:proofErr w:type="spellEnd"/>
+      <w:r>
+        <w:t>​​(for mass)</w:t>
+      </w:r>
+    </w:p>
+    <w:p>
+      <w:r>
+        <w:t>Where:</w:t>
+      </w:r>
+    </w:p>
+    <w:p>
+      <w:pPr>
+        <w:numPr>
+          <w:ilvl w:val="0"/>
+          <w:numId w:val="50"/>
+        </w:numPr>
+      </w:pPr>
+      <w:r>
+        <w:t>III: Moment of inertia about the axis.</w:t>
+      </w:r>
+    </w:p>
+    <w:p>
+      <w:pPr>
+        <w:numPr>
+          <w:ilvl w:val="0"/>
+          <w:numId w:val="50"/>
+        </w:numPr>
+      </w:pPr>
+      <w:r>
+        <w:t>AAA: Cross-sectional area (for area-related problems, e.g., column buckling).</w:t>
+      </w:r>
+    </w:p>
+    <w:p>
+      <w:pPr>
+        <w:numPr>
+          <w:ilvl w:val="0"/>
+          <w:numId w:val="50"/>
+        </w:numPr>
+      </w:pPr>
+      <w:r>
+        <w:t>mmm: Total mass (for mass-related problems, e.g., dynamics).</w:t>
+      </w:r>
+    </w:p>
+    <w:p>
+      <w:r>
+        <w:pict w14:anchorId="1E25F943">
+          <v:rect id="_x0000_i1049" style="width:0;height:1.5pt" o:hralign="center" o:hrstd="t" o:hr="t" fillcolor="#a0a0a0" stroked="f"/>
+        </w:pict>
+      </w:r>
+    </w:p>
+    <w:p>
+      <w:pPr>
+        <w:numPr>
+          <w:ilvl w:val="0"/>
+          <w:numId w:val="52"/>
+        </w:numPr>
+        <w:rPr>
+          <w:b/>
+          <w:bCs/>
+        </w:rPr>
+      </w:pPr>
+      <w:r>
+        <w:rPr>
+          <w:b/>
+          <w:bCs/>
+        </w:rPr>
+        <w:t>Significance:</w:t>
+      </w:r>
+    </w:p>
+    <w:p>
+      <w:pPr>
+        <w:numPr>
+          <w:ilvl w:val="0"/>
+          <w:numId w:val="51"/>
+        </w:numPr>
+      </w:pPr>
+      <w:r>
+        <w:rPr>
+          <w:b/>
+          <w:bCs/>
+        </w:rPr>
+        <w:t>Structural Engineering (Columns):</w:t>
+      </w:r>
+    </w:p>
+    <w:p>
+      <w:pPr>
+        <w:numPr>
+          <w:ilvl w:val="1"/>
+          <w:numId w:val="51"/>
+        </w:numPr>
+      </w:pPr>
+      <w:r>
+        <w:t xml:space="preserve">The radius of gyration is used to evaluate the </w:t>
+      </w:r>
+      <w:r>
+        <w:rPr>
+          <w:b/>
+          <w:bCs/>
+        </w:rPr>
+        <w:t>buckling strength</w:t>
+      </w:r>
+      <w:r>
+        <w:t xml:space="preserve"> of columns.</w:t>
+      </w:r>
+    </w:p>
+    <w:p>
+      <w:pPr>
+        <w:numPr>
+          <w:ilvl w:val="1"/>
+          <w:numId w:val="51"/>
+        </w:numPr>
+      </w:pPr>
+      <w:r>
+        <w:t>A higher radius of gyration indicates a more stable column since the load distribution is farther from the axis, reducing the risk of buckling.</w:t>
+      </w:r>
+    </w:p>
+    <w:p>
+      <w:pPr>
+        <w:numPr>
+          <w:ilvl w:val="1"/>
+          <w:numId w:val="51"/>
+        </w:numPr>
+      </w:pPr>
+      <w:r>
+        <w:t>It is used in the formula for slenderness ratio: Slenderness Ratio=Leffk\</w:t>
+      </w:r>
+      <w:proofErr w:type="gramStart"/>
+      <w:r>
+        <w:t>text{</w:t>
+      </w:r>
+      <w:proofErr w:type="gramEnd"/>
+      <w:r>
+        <w:t>Slenderness Ratio} = \frac{L_{\text{eff}}}{k}Slenderness Ratio=</w:t>
+      </w:r>
+      <w:proofErr w:type="spellStart"/>
+      <w:r>
+        <w:t>kLeff</w:t>
+      </w:r>
+      <w:proofErr w:type="spellEnd"/>
+      <w:r>
+        <w:t xml:space="preserve">​​ Where </w:t>
+      </w:r>
+      <w:proofErr w:type="spellStart"/>
+      <w:r>
+        <w:t>LeffL</w:t>
+      </w:r>
+      <w:proofErr w:type="spellEnd"/>
+      <w:r>
+        <w:t>_{\text{eff}}Leff​ is the effective length of the column.</w:t>
+      </w:r>
+    </w:p>
+    <w:p>
+      <w:pPr>
+        <w:numPr>
+          <w:ilvl w:val="0"/>
+          <w:numId w:val="51"/>
+        </w:numPr>
+      </w:pPr>
+      <w:r>
+        <w:rPr>
+          <w:b/>
+          <w:bCs/>
+        </w:rPr>
+        <w:t>Mass Distribution in Dynamics:</w:t>
+      </w:r>
+    </w:p>
+    <w:p>
+      <w:pPr>
+        <w:numPr>
+          <w:ilvl w:val="1"/>
+          <w:numId w:val="51"/>
+        </w:numPr>
+      </w:pPr>
+      <w:r>
+        <w:t>In rotating systems, the radius of gyration provides insight into how mass is distributed relative to the axis of rotation.</w:t>
+      </w:r>
+    </w:p>
+    <w:p>
+      <w:pPr>
+        <w:numPr>
+          <w:ilvl w:val="1"/>
+          <w:numId w:val="51"/>
+        </w:numPr>
+      </w:pPr>
+      <w:r>
+        <w:lastRenderedPageBreak/>
+        <w:t xml:space="preserve">It affects angular motion and rotational energy: </w:t>
+      </w:r>
+      <w:proofErr w:type="spellStart"/>
+      <w:r>
+        <w:t>Erot</w:t>
+      </w:r>
+      <w:proofErr w:type="spellEnd"/>
+      <w:r>
+        <w:t>=12Iω2E_{\text{rot}} = \</w:t>
+      </w:r>
+      <w:proofErr w:type="gramStart"/>
+      <w:r>
+        <w:t>frac{</w:t>
+      </w:r>
+      <w:proofErr w:type="gramEnd"/>
+      <w:r>
+        <w:t xml:space="preserve">1}{2} I \omega^2Erot​=21​Iω2 A larger </w:t>
+      </w:r>
+      <w:proofErr w:type="spellStart"/>
+      <w:r>
+        <w:t>kkk</w:t>
+      </w:r>
+      <w:proofErr w:type="spellEnd"/>
+      <w:r>
+        <w:t xml:space="preserve"> means the mass is farther from the axis, increasing the moment of inertia and rotational resistance.</w:t>
+      </w:r>
+    </w:p>
+    <w:p>
+      <w:pPr>
+        <w:numPr>
+          <w:ilvl w:val="0"/>
+          <w:numId w:val="51"/>
+        </w:numPr>
+      </w:pPr>
+      <w:r>
+        <w:rPr>
+          <w:b/>
+          <w:bCs/>
+        </w:rPr>
+        <w:t>Moment of Inertia Simplification:</w:t>
+      </w:r>
+    </w:p>
+    <w:p>
+      <w:pPr>
+        <w:numPr>
+          <w:ilvl w:val="1"/>
+          <w:numId w:val="51"/>
+        </w:numPr>
+      </w:pPr>
+      <w:r>
+        <w:t>By knowing the radius of gyration, one can calculate the moment of inertia without detailed knowledge of mass or area distribution: I=mk2orI=Ak2I = m k^2 \quad \text{or} \quad I = A k^2I=mk2orI=Ak2</w:t>
+      </w:r>
+    </w:p>
+    <w:p>
+      <w:pPr>
+        <w:numPr>
+          <w:ilvl w:val="0"/>
+          <w:numId w:val="51"/>
+        </w:numPr>
+      </w:pPr>
+      <w:r>
+        <w:rPr>
+          <w:b/>
+          <w:bCs/>
+        </w:rPr>
+        <w:t>Design Optimization:</w:t>
+      </w:r>
+    </w:p>
+    <w:p>
+      <w:pPr>
+        <w:numPr>
+          <w:ilvl w:val="1"/>
+          <w:numId w:val="51"/>
+        </w:numPr>
+      </w:pPr>
+      <w:r>
+        <w:t xml:space="preserve">In structural and mechanical design, optimizing </w:t>
+      </w:r>
+      <w:proofErr w:type="spellStart"/>
+      <w:r>
+        <w:t>kkk</w:t>
+      </w:r>
+      <w:proofErr w:type="spellEnd"/>
+      <w:r>
+        <w:t xml:space="preserve"> can lead to lighter yet stronger or more stable designs.</w:t>
+      </w:r>
+    </w:p>
+    <w:p>
+      <w:r>
+        <w:pict w14:anchorId="31D84998">
+          <v:rect id="_x0000_i1050" style="width:0;height:1.5pt" o:hralign="center" o:hrstd="t" o:hr="t" fillcolor="#a0a0a0" stroked="f"/>
+        </w:pict>
+      </w:r>
+    </w:p>
+    <w:p>
+      <w:pPr>
+        <w:numPr>
+          <w:ilvl w:val="0"/>
+          <w:numId w:val="52"/>
+        </w:numPr>
+        <w:rPr>
+          <w:b/>
+          <w:bCs/>
+        </w:rPr>
+      </w:pPr>
+      <w:r>
+        <w:rPr>
+          <w:b/>
+          <w:bCs/>
+        </w:rPr>
+        <w:t>Example:</w:t>
+      </w:r>
+    </w:p>
+    <w:p>
+      <w:r>
+        <w:t xml:space="preserve">For a rectangular column of width </w:t>
+      </w:r>
+      <w:proofErr w:type="spellStart"/>
+      <w:r>
+        <w:t>bbb</w:t>
+      </w:r>
+      <w:proofErr w:type="spellEnd"/>
+      <w:r>
+        <w:t xml:space="preserve"> and height </w:t>
+      </w:r>
+      <w:proofErr w:type="spellStart"/>
+      <w:r>
+        <w:t>hhh</w:t>
+      </w:r>
+      <w:proofErr w:type="spellEnd"/>
+      <w:r>
+        <w:t>:</w:t>
+      </w:r>
+    </w:p>
+    <w:p>
+      <w:pPr>
+        <w:numPr>
+          <w:ilvl w:val="0"/>
+          <w:numId w:val="52"/>
+        </w:numPr>
+      </w:pPr>
+      <w:r>
+        <w:t>Moment of inertia about the centroidal axis: I=112bh3I = \</w:t>
+      </w:r>
+      <w:proofErr w:type="gramStart"/>
+      <w:r>
+        <w:t>frac{</w:t>
+      </w:r>
+      <w:proofErr w:type="gramEnd"/>
+      <w:r>
+        <w:t>1}{12} b h^3I=121​bh3</w:t>
+      </w:r>
+    </w:p>
+    <w:p>
+      <w:pPr>
+        <w:numPr>
+          <w:ilvl w:val="0"/>
+          <w:numId w:val="52"/>
+        </w:numPr>
+      </w:pPr>
+      <w:r>
+        <w:t>Radius of gyration about the same axis: k=IA=112bh3bh=h212=h12k = \sqrt{\frac{I}{A}} = \sqrt{\frac{\</w:t>
+      </w:r>
+      <w:proofErr w:type="gramStart"/>
+      <w:r>
+        <w:t>frac{</w:t>
+      </w:r>
+      <w:proofErr w:type="gramEnd"/>
+      <w:r>
+        <w:t>1}{12} b h^3}{b h}} = \sqrt{\frac{h^2}{12}} = \frac{h}{\sqrt{12}}k=AI​​=bh121​bh3​​=12h2​​=12​h​</w:t>
+      </w:r>
+    </w:p>
+    <w:p>
+      <w:r>
+        <w:t>The radius of gyration gives an intuitive measure of the distribution of the cross-sectional area or mass for stability or rotational performance analysis.</w:t>
+      </w:r>
+    </w:p>
+    <w:p>
+      <w:r>
+        <w:t>4o</w:t>
+      </w:r>
+    </w:p>
+    <w:p>
+      <w:pPr>
+        <w:numPr>
+          <w:ilvl w:val="0"/>
+          <w:numId w:val="52"/>
+        </w:numPr>
+        <w:rPr>
+          <w:b/>
+          <w:bCs/>
+        </w:rPr>
+      </w:pPr>
+      <w:r>
+        <w:rPr>
+          <w:b/>
+          <w:bCs/>
+        </w:rPr>
+        <w:t>You said:</w:t>
+      </w:r>
+    </w:p>
+    <w:p>
+      <w:r>
+        <w:t xml:space="preserve">could you </w:t>
+      </w:r>
+      <w:proofErr w:type="spellStart"/>
+      <w:r>
+        <w:t>proride</w:t>
+      </w:r>
+      <w:proofErr w:type="spellEnd"/>
+      <w:r>
+        <w:t xml:space="preserve"> me with a real time example to better understand the actual intubation behind it</w:t>
+      </w:r>
+    </w:p>
+    <w:p>
+      <w:pPr>
+        <w:numPr>
+          <w:ilvl w:val="0"/>
+          <w:numId w:val="52"/>
+        </w:numPr>
+        <w:rPr>
+          <w:b/>
+          <w:bCs/>
+        </w:rPr>
+      </w:pPr>
+      <w:r>
+        <w:rPr>
+          <w:b/>
+          <w:bCs/>
+        </w:rPr>
+        <w:t>ChatGPT said:</w:t>
+      </w:r>
+    </w:p>
+    <w:p>
+      <w:r>
+        <w:t>ChatGPT</w:t>
+      </w:r>
+    </w:p>
+    <w:p>
+      <w:r>
+        <w:t xml:space="preserve">Certainly! Here's a </w:t>
+      </w:r>
+      <w:r>
+        <w:rPr>
+          <w:b/>
+          <w:bCs/>
+        </w:rPr>
+        <w:t>real-world example</w:t>
+      </w:r>
+      <w:r>
+        <w:t xml:space="preserve"> to help you understand the concept and significance of the </w:t>
+      </w:r>
+      <w:r>
+        <w:rPr>
+          <w:b/>
+          <w:bCs/>
+        </w:rPr>
+        <w:t>radius of gyration</w:t>
+      </w:r>
+      <w:r>
+        <w:t>:</w:t>
+      </w:r>
+    </w:p>
+    <w:p>
+      <w:r>
+        <w:pict w14:anchorId="518C2648">
+          <v:rect id="_x0000_i1051" style="width:0;height:1.5pt" o:hralign="center" o:hrstd="t" o:hr="t" fillcolor="#a0a0a0" stroked="f"/>
+        </w:pict>
+      </w:r>
+    </w:p>
+    <w:p>
+      <w:pPr>
+        <w:numPr>
+          <w:ilvl w:val="0"/>
+          <w:numId w:val="52"/>
+        </w:numPr>
+        <w:rPr>
+          <w:b/>
+          <w:bCs/>
+        </w:rPr>
+      </w:pPr>
+      <w:r>
+        <w:rPr>
+          <w:b/>
+          <w:bCs/>
+        </w:rPr>
+        <w:t>Example: Skyscraper Columns and Buckling Stability</w:t>
+      </w:r>
+    </w:p>
+    <w:p>
+      <w:r>
+        <w:t>Imagine you're designing the steel columns of a tall skyscraper. These columns must be able to support the weight of the building and resist buckling under compressive loads.</w:t>
+      </w:r>
+    </w:p>
+    <w:p>
+      <w:pPr>
+        <w:numPr>
+          <w:ilvl w:val="0"/>
+          <w:numId w:val="53"/>
+        </w:numPr>
+      </w:pPr>
+      <w:r>
+        <w:rPr>
+          <w:b/>
+          <w:bCs/>
+        </w:rPr>
+        <w:t>Why Radius of Gyration Matters</w:t>
+      </w:r>
+      <w:r>
+        <w:t>:</w:t>
+      </w:r>
+    </w:p>
+    <w:p>
+      <w:pPr>
+        <w:numPr>
+          <w:ilvl w:val="1"/>
+          <w:numId w:val="53"/>
+        </w:numPr>
+      </w:pPr>
+      <w:r>
+        <w:t>When a column is under compressive load, it tends to buckle if it’s too slender.</w:t>
+      </w:r>
+    </w:p>
+    <w:p>
+      <w:pPr>
+        <w:numPr>
+          <w:ilvl w:val="1"/>
+          <w:numId w:val="53"/>
+        </w:numPr>
+      </w:pPr>
+      <w:r>
+        <w:lastRenderedPageBreak/>
+        <w:t xml:space="preserve">The </w:t>
+      </w:r>
+      <w:r>
+        <w:rPr>
+          <w:b/>
+          <w:bCs/>
+        </w:rPr>
+        <w:t>radius of gyration</w:t>
+      </w:r>
+      <w:r>
+        <w:t xml:space="preserve"> is a measure of how the material is distributed around its centroid, which directly influences its </w:t>
+      </w:r>
+      <w:r>
+        <w:rPr>
+          <w:b/>
+          <w:bCs/>
+        </w:rPr>
+        <w:t>buckling strength</w:t>
+      </w:r>
+      <w:r>
+        <w:t>.</w:t>
+      </w:r>
+    </w:p>
+    <w:p>
+      <w:pPr>
+        <w:numPr>
+          <w:ilvl w:val="0"/>
+          <w:numId w:val="53"/>
+        </w:numPr>
+      </w:pPr>
+      <w:r>
+        <w:rPr>
+          <w:b/>
+          <w:bCs/>
+        </w:rPr>
+        <w:t>How It Works in Design</w:t>
+      </w:r>
+      <w:r>
+        <w:t>:</w:t>
+      </w:r>
+    </w:p>
+    <w:p>
+      <w:pPr>
+        <w:numPr>
+          <w:ilvl w:val="1"/>
+          <w:numId w:val="53"/>
+        </w:numPr>
+      </w:pPr>
+      <w:r>
+        <w:t xml:space="preserve">A </w:t>
+      </w:r>
+      <w:r>
+        <w:rPr>
+          <w:b/>
+          <w:bCs/>
+        </w:rPr>
+        <w:t>circular column</w:t>
+      </w:r>
+      <w:r>
+        <w:t xml:space="preserve"> has a high radius of gyration because its cross-section is </w:t>
+      </w:r>
+      <w:proofErr w:type="gramStart"/>
+      <w:r>
+        <w:t>symmetric</w:t>
+      </w:r>
+      <w:proofErr w:type="gramEnd"/>
+      <w:r>
+        <w:t xml:space="preserve"> and material is spread far from the </w:t>
+      </w:r>
+      <w:proofErr w:type="spellStart"/>
+      <w:r>
+        <w:t>center</w:t>
+      </w:r>
+      <w:proofErr w:type="spellEnd"/>
+      <w:r>
+        <w:t xml:space="preserve">. This makes it </w:t>
+      </w:r>
+      <w:r>
+        <w:rPr>
+          <w:b/>
+          <w:bCs/>
+        </w:rPr>
+        <w:t>less likely to buckle</w:t>
+      </w:r>
+      <w:r>
+        <w:t>.</w:t>
+      </w:r>
+    </w:p>
+    <w:p>
+      <w:pPr>
+        <w:numPr>
+          <w:ilvl w:val="1"/>
+          <w:numId w:val="53"/>
+        </w:numPr>
+      </w:pPr>
+      <w:r>
+        <w:t xml:space="preserve">A </w:t>
+      </w:r>
+      <w:r>
+        <w:rPr>
+          <w:b/>
+          <w:bCs/>
+        </w:rPr>
+        <w:t>rectangular column</w:t>
+      </w:r>
+      <w:r>
+        <w:t xml:space="preserve">, on the other hand, may have different radii of gyration along its width and height. If the height is much larger than the width, it is </w:t>
+      </w:r>
+      <w:r>
+        <w:rPr>
+          <w:b/>
+          <w:bCs/>
+        </w:rPr>
+        <w:t>prone to buckling</w:t>
+      </w:r>
+      <w:r>
+        <w:t xml:space="preserve"> along the weaker (shorter radius of gyration) axis.</w:t>
+      </w:r>
+    </w:p>
+    <w:p>
+      <w:pPr>
+        <w:numPr>
+          <w:ilvl w:val="0"/>
+          <w:numId w:val="53"/>
+        </w:numPr>
+      </w:pPr>
+      <w:r>
+        <w:rPr>
+          <w:b/>
+          <w:bCs/>
+        </w:rPr>
+        <w:t>Real-Life Example</w:t>
+      </w:r>
+      <w:r>
+        <w:t>:</w:t>
+      </w:r>
+    </w:p>
+    <w:p>
+      <w:pPr>
+        <w:numPr>
+          <w:ilvl w:val="1"/>
+          <w:numId w:val="53"/>
+        </w:numPr>
+      </w:pPr>
+      <w:r>
+        <w:t>Consider two steel columns:</w:t>
+      </w:r>
+    </w:p>
+    <w:p>
+      <w:pPr>
+        <w:numPr>
+          <w:ilvl w:val="2"/>
+          <w:numId w:val="53"/>
+        </w:numPr>
+      </w:pPr>
+      <w:r>
+        <w:rPr>
+          <w:b/>
+          <w:bCs/>
+        </w:rPr>
+        <w:t>Column A</w:t>
+      </w:r>
+      <w:r>
+        <w:t>: A circular column with radius of gyration k=50 </w:t>
+      </w:r>
+      <w:proofErr w:type="spellStart"/>
+      <w:r>
+        <w:t>mmk</w:t>
+      </w:r>
+      <w:proofErr w:type="spellEnd"/>
+      <w:r>
+        <w:t xml:space="preserve"> = 50 \, \text{mm}k=50mm.</w:t>
+      </w:r>
+    </w:p>
+    <w:p>
+      <w:pPr>
+        <w:numPr>
+          <w:ilvl w:val="2"/>
+          <w:numId w:val="53"/>
+        </w:numPr>
+      </w:pPr>
+      <w:r>
+        <w:rPr>
+          <w:b/>
+          <w:bCs/>
+        </w:rPr>
+        <w:t>Column B</w:t>
+      </w:r>
+      <w:r>
+        <w:t>: A rectangular column with k=30 </w:t>
+      </w:r>
+      <w:proofErr w:type="spellStart"/>
+      <w:r>
+        <w:t>mmk</w:t>
+      </w:r>
+      <w:proofErr w:type="spellEnd"/>
+      <w:r>
+        <w:t xml:space="preserve"> = 30 \, \text{mm}k=30mm along one axis and k=10 </w:t>
+      </w:r>
+      <w:proofErr w:type="spellStart"/>
+      <w:r>
+        <w:t>mmk</w:t>
+      </w:r>
+      <w:proofErr w:type="spellEnd"/>
+      <w:r>
+        <w:t xml:space="preserve"> = 10 \, \text{mm}k=10mm along the other.</w:t>
+      </w:r>
+    </w:p>
+    <w:p>
+      <w:pPr>
+        <w:numPr>
+          <w:ilvl w:val="1"/>
+          <w:numId w:val="53"/>
+        </w:numPr>
+      </w:pPr>
+      <w:r>
+        <w:t>If both columns are of the same material, length, and cross-sectional area:</w:t>
+      </w:r>
+    </w:p>
+    <w:p>
+      <w:pPr>
+        <w:numPr>
+          <w:ilvl w:val="2"/>
+          <w:numId w:val="53"/>
+        </w:numPr>
+      </w:pPr>
+      <w:r>
+        <w:rPr>
+          <w:b/>
+          <w:bCs/>
+        </w:rPr>
+        <w:t>Column A</w:t>
+      </w:r>
+      <w:r>
+        <w:t xml:space="preserve"> is more stable because its material is evenly distributed and has a higher </w:t>
+      </w:r>
+      <w:proofErr w:type="spellStart"/>
+      <w:r>
+        <w:t>kkk</w:t>
+      </w:r>
+      <w:proofErr w:type="spellEnd"/>
+      <w:r>
+        <w:t>, resisting buckling more effectively.</w:t>
+      </w:r>
+    </w:p>
+    <w:p>
+      <w:pPr>
+        <w:numPr>
+          <w:ilvl w:val="2"/>
+          <w:numId w:val="53"/>
+        </w:numPr>
+      </w:pPr>
+      <w:r>
+        <w:rPr>
+          <w:b/>
+          <w:bCs/>
+        </w:rPr>
+        <w:t>Column B</w:t>
+      </w:r>
+      <w:r>
+        <w:t xml:space="preserve">, with a smaller </w:t>
+      </w:r>
+      <w:proofErr w:type="spellStart"/>
+      <w:r>
+        <w:t>kkk</w:t>
+      </w:r>
+      <w:proofErr w:type="spellEnd"/>
+      <w:r>
+        <w:t>, would buckle more easily under the same load, especially along the weaker axis.</w:t>
+      </w:r>
+    </w:p>
+    <w:p>
+      <w:pPr>
+        <w:numPr>
+          <w:ilvl w:val="0"/>
+          <w:numId w:val="53"/>
+        </w:numPr>
+      </w:pPr>
+      <w:r>
+        <w:rPr>
+          <w:b/>
+          <w:bCs/>
+        </w:rPr>
+        <w:t>Design Implication</w:t>
+      </w:r>
+      <w:r>
+        <w:t>:</w:t>
+      </w:r>
+    </w:p>
+    <w:p>
+      <w:pPr>
+        <w:numPr>
+          <w:ilvl w:val="1"/>
+          <w:numId w:val="53"/>
+        </w:numPr>
+      </w:pPr>
+      <w:r>
+        <w:t>To increase stability, engineers either increase the cross-sectional size or optimize the shape to increase the radius of gyration.</w:t>
+      </w:r>
+    </w:p>
+    <w:p>
+      <w:pPr>
+        <w:numPr>
+          <w:ilvl w:val="1"/>
+          <w:numId w:val="53"/>
+        </w:numPr>
+      </w:pPr>
+      <w:r>
+        <w:t xml:space="preserve">For instance, hollow tubes or I-beams are commonly used because they have a high </w:t>
+      </w:r>
+      <w:proofErr w:type="spellStart"/>
+      <w:r>
+        <w:t>kkk</w:t>
+      </w:r>
+      <w:proofErr w:type="spellEnd"/>
+      <w:r>
+        <w:t>, offering excellent resistance to buckling without excessive weight.</w:t>
+      </w:r>
+    </w:p>
+    <w:p>
+      <w:r>
+        <w:pict w14:anchorId="08A57EBD">
+          <v:rect id="_x0000_i1052" style="width:0;height:1.5pt" o:hralign="center" o:hrstd="t" o:hr="t" fillcolor="#a0a0a0" stroked="f"/>
+        </w:pict>
+      </w:r>
+    </w:p>
+    <w:p>
+      <w:pPr>
+        <w:numPr>
+          <w:ilvl w:val="0"/>
+          <w:numId w:val="52"/>
+        </w:numPr>
+        <w:rPr>
+          <w:b/>
+          <w:bCs/>
+        </w:rPr>
+      </w:pPr>
+      <w:r>
+        <w:rPr>
+          <w:b/>
+          <w:bCs/>
+        </w:rPr>
+        <w:t>Summary of Intuition:</w:t>
+      </w:r>
+    </w:p>
+    <w:p>
+      <w:r>
+        <w:t xml:space="preserve">The </w:t>
+      </w:r>
+      <w:r>
+        <w:rPr>
+          <w:b/>
+          <w:bCs/>
+        </w:rPr>
+        <w:t>radius of gyration</w:t>
+      </w:r>
+      <w:r>
+        <w:t xml:space="preserve"> tells us how "spread out" the material is around the centroid. For structural elements:</w:t>
+      </w:r>
+    </w:p>
+    <w:p>
+      <w:pPr>
+        <w:numPr>
+          <w:ilvl w:val="0"/>
+          <w:numId w:val="54"/>
+        </w:numPr>
+      </w:pPr>
+      <w:r>
+        <w:t xml:space="preserve">A </w:t>
+      </w:r>
+      <w:r>
+        <w:rPr>
+          <w:b/>
+          <w:bCs/>
+        </w:rPr>
+        <w:t>larger radius of gyration</w:t>
+      </w:r>
+      <w:r>
+        <w:t xml:space="preserve"> makes the structure more stable and resistant to buckling.</w:t>
+      </w:r>
+    </w:p>
+    <w:p>
+      <w:pPr>
+        <w:numPr>
+          <w:ilvl w:val="0"/>
+          <w:numId w:val="54"/>
+        </w:numPr>
+      </w:pPr>
+      <w:r>
+        <w:t xml:space="preserve">Designers use shapes like tubes, wide flanges, or composite materials to maximize </w:t>
+      </w:r>
+      <w:proofErr w:type="spellStart"/>
+      <w:r>
+        <w:t>kkk</w:t>
+      </w:r>
+      <w:proofErr w:type="spellEnd"/>
+      <w:r>
+        <w:t>, balancing weight and strength.</w:t>
+      </w:r>
+    </w:p>
+    <w:p/>
+    <w:p/>
+    <w:p/>
+    <w:p>
+      <w:r>
+        <w:drawing>
+          <wp:anchor distT="0" distB="0" distL="114300" distR="114300" simplePos="0" relativeHeight="251671552" behindDoc="0" locked="0" layoutInCell="1" allowOverlap="1" wp14:anchorId="37DDF933" wp14:editId="19120986">
+            <wp:simplePos x="0" y="0"/>
+            <wp:positionH relativeFrom="column">
+              <wp:posOffset>600</wp:posOffset>
+            </wp:positionH>
+            <wp:positionV relativeFrom="paragraph">
+              <wp:posOffset>4340225</wp:posOffset>
+            </wp:positionV>
+            <wp:extent cx="6097270" cy="3382343"/>
+            <wp:effectExtent l="0" t="0" r="0" b="8890"/>
+            <wp:wrapNone/>
+            <wp:docPr id="1525197172" name="Picture 1" descr="A screenshot of a computer&#10;&#10;Description automatically generated"/>
+            <wp:cNvGraphicFramePr>
+              <a:graphicFrameLocks xmlns:a="http://schemas.openxmlformats.org/drawingml/2006/main" noChangeAspect="1"/>
+            </wp:cNvGraphicFramePr>
+            <a:graphic xmlns:a="http://schemas.openxmlformats.org/drawingml/2006/main">
+              <a:graphicData uri="http://schemas.openxmlformats.org/drawingml/2006/picture">
+                <pic:pic xmlns:pic="http://schemas.openxmlformats.org/drawingml/2006/picture">
+                  <pic:nvPicPr>
+                    <pic:cNvPr id="1525197172" name="Picture 1" descr="A screenshot of a computer&#10;&#10;Description automatically generated"/>
+                    <pic:cNvPicPr/>
+                  </pic:nvPicPr>
+                  <pic:blipFill>
+                    <a:blip r:embed="rId45">
+                      <a:extLst>
+                        <a:ext uri="{28A0092B-C50C-407E-A947-70E740481C1C}">
+                          <a14:useLocalDpi xmlns:a14="http://schemas.microsoft.com/office/drawing/2010/main" val="0"/>
+                        </a:ext>
+                      </a:extLst>
+                    </a:blip>
+                    <a:stretch>
+                      <a:fillRect/>
+                    </a:stretch>
+                  </pic:blipFill>
+                  <pic:spPr>
+                    <a:xfrm>
+                      <a:off x="0" y="0"/>
+                      <a:ext cx="6097270" cy="3382343"/>
+                    </a:xfrm>
+                    <a:prstGeom prst="rect">
+                      <a:avLst/>
+                    </a:prstGeom>
+                  </pic:spPr>
+                </pic:pic>
+              </a:graphicData>
+            </a:graphic>
+            <wp14:sizeRelH relativeFrom="margin">
+              <wp14:pctWidth>0</wp14:pctWidth>
+            </wp14:sizeRelH>
+            <wp14:sizeRelV relativeFrom="margin">
+              <wp14:pctHeight>0</wp14:pctHeight>
+            </wp14:sizeRelV>
+          </wp:anchor>
+        </w:drawing>
+      </w:r>
+      <w:r>
+        <w:drawing>
+          <wp:inline distT="0" distB="0" distL="0" distR="0" wp14:anchorId="556E4E2E" wp14:editId="264CCFBA">
+            <wp:extent cx="6097270" cy="4338208"/>
+            <wp:effectExtent l="0" t="0" r="0" b="5715"/>
+            <wp:docPr id="593347755" name="Picture 1" descr="A screenshot of a computer&#10;&#10;Description automatically generated"/>
+            <wp:cNvGraphicFramePr>
+              <a:graphicFrameLocks xmlns:a="http://schemas.openxmlformats.org/drawingml/2006/main" noChangeAspect="1"/>
+            </wp:cNvGraphicFramePr>
+            <a:graphic xmlns:a="http://schemas.openxmlformats.org/drawingml/2006/main">
+              <a:graphicData uri="http://schemas.openxmlformats.org/drawingml/2006/picture">
+                <pic:pic xmlns:pic="http://schemas.openxmlformats.org/drawingml/2006/picture">
+                  <pic:nvPicPr>
+                    <pic:cNvPr id="593347755" name="Picture 1" descr="A screenshot of a computer&#10;&#10;Description automatically generated"/>
+                    <pic:cNvPicPr/>
+                  </pic:nvPicPr>
+                  <pic:blipFill>
+                    <a:blip r:embed="rId46"/>
+                    <a:stretch>
+                      <a:fillRect/>
+                    </a:stretch>
+                  </pic:blipFill>
+                  <pic:spPr>
+                    <a:xfrm>
+                      <a:off x="0" y="0"/>
+                      <a:ext cx="6100513" cy="4340515"/>
+                    </a:xfrm>
+                    <a:prstGeom prst="rect">
+                      <a:avLst/>
+                    </a:prstGeom>
+                  </pic:spPr>
+                </pic:pic>
+              </a:graphicData>
+            </a:graphic>
+          </wp:inline>
+        </w:drawing>
       </w:r>
     </w:p>
     <w:p/>
@@ -5596,6 +7186,200 @@
     <w:p/>
     <w:p/>
     <w:p/>
+    <w:p>
+      <w:pPr>
+        <w:jc w:val="left"/>
+      </w:pPr>
+      <w:r>
+        <w:drawing>
+          <wp:anchor distT="0" distB="0" distL="114300" distR="114300" simplePos="0" relativeHeight="251672576" behindDoc="0" locked="0" layoutInCell="1" allowOverlap="1" wp14:anchorId="4F782EE7" wp14:editId="00E680E3">
+            <wp:simplePos x="0" y="0"/>
+            <wp:positionH relativeFrom="column">
+              <wp:posOffset>0</wp:posOffset>
+            </wp:positionH>
+            <wp:positionV relativeFrom="paragraph">
+              <wp:posOffset>512445</wp:posOffset>
+            </wp:positionV>
+            <wp:extent cx="6075478" cy="998220"/>
+            <wp:effectExtent l="0" t="0" r="1905" b="0"/>
+            <wp:wrapNone/>
+            <wp:docPr id="45717366" name="Picture 1" descr="A black and white text&#10;&#10;Description automatically generated"/>
+            <wp:cNvGraphicFramePr>
+              <a:graphicFrameLocks xmlns:a="http://schemas.openxmlformats.org/drawingml/2006/main" noChangeAspect="1"/>
+            </wp:cNvGraphicFramePr>
+            <a:graphic xmlns:a="http://schemas.openxmlformats.org/drawingml/2006/main">
+              <a:graphicData uri="http://schemas.openxmlformats.org/drawingml/2006/picture">
+                <pic:pic xmlns:pic="http://schemas.openxmlformats.org/drawingml/2006/picture">
+                  <pic:nvPicPr>
+                    <pic:cNvPr id="45717366" name="Picture 1" descr="A black and white text&#10;&#10;Description automatically generated"/>
+                    <pic:cNvPicPr/>
+                  </pic:nvPicPr>
+                  <pic:blipFill>
+                    <a:blip r:embed="rId47">
+                      <a:extLst>
+                        <a:ext uri="{28A0092B-C50C-407E-A947-70E740481C1C}">
+                          <a14:useLocalDpi xmlns:a14="http://schemas.microsoft.com/office/drawing/2010/main" val="0"/>
+                        </a:ext>
+                      </a:extLst>
+                    </a:blip>
+                    <a:stretch>
+                      <a:fillRect/>
+                    </a:stretch>
+                  </pic:blipFill>
+                  <pic:spPr>
+                    <a:xfrm>
+                      <a:off x="0" y="0"/>
+                      <a:ext cx="6086431" cy="1000020"/>
+                    </a:xfrm>
+                    <a:prstGeom prst="rect">
+                      <a:avLst/>
+                    </a:prstGeom>
+                  </pic:spPr>
+                </pic:pic>
+              </a:graphicData>
+            </a:graphic>
+            <wp14:sizeRelH relativeFrom="margin">
+              <wp14:pctWidth>0</wp14:pctWidth>
+            </wp14:sizeRelH>
+            <wp14:sizeRelV relativeFrom="margin">
+              <wp14:pctHeight>0</wp14:pctHeight>
+            </wp14:sizeRelV>
+          </wp:anchor>
+        </w:drawing>
+      </w:r>
+      <w:r>
+        <w:br/>
+      </w:r>
+      <w:r>
+        <w:br/>
+      </w:r>
+    </w:p>
+    <w:p/>
+    <w:p/>
+    <w:p/>
+    <w:p/>
+    <w:p>
+      <w:r>
+        <w:drawing>
+          <wp:inline distT="0" distB="0" distL="0" distR="0" wp14:anchorId="005C4686" wp14:editId="54E2DC7E">
+            <wp:extent cx="5731510" cy="2698750"/>
+            <wp:effectExtent l="0" t="0" r="2540" b="6350"/>
+            <wp:docPr id="1977474975" name="Picture 1" descr="A black and white screen with white text&#10;&#10;Description automatically generated"/>
+            <wp:cNvGraphicFramePr>
+              <a:graphicFrameLocks xmlns:a="http://schemas.openxmlformats.org/drawingml/2006/main" noChangeAspect="1"/>
+            </wp:cNvGraphicFramePr>
+            <a:graphic xmlns:a="http://schemas.openxmlformats.org/drawingml/2006/main">
+              <a:graphicData uri="http://schemas.openxmlformats.org/drawingml/2006/picture">
+                <pic:pic xmlns:pic="http://schemas.openxmlformats.org/drawingml/2006/picture">
+                  <pic:nvPicPr>
+                    <pic:cNvPr id="1977474975" name="Picture 1" descr="A black and white screen with white text&#10;&#10;Description automatically generated"/>
+                    <pic:cNvPicPr/>
+                  </pic:nvPicPr>
+                  <pic:blipFill>
+                    <a:blip r:embed="rId48"/>
+                    <a:stretch>
+                      <a:fillRect/>
+                    </a:stretch>
+                  </pic:blipFill>
+                  <pic:spPr>
+                    <a:xfrm>
+                      <a:off x="0" y="0"/>
+                      <a:ext cx="5731510" cy="2698750"/>
+                    </a:xfrm>
+                    <a:prstGeom prst="rect">
+                      <a:avLst/>
+                    </a:prstGeom>
+                  </pic:spPr>
+                </pic:pic>
+              </a:graphicData>
+            </a:graphic>
+          </wp:inline>
+        </w:drawing>
+      </w:r>
+    </w:p>
+    <w:p/>
+    <w:p/>
+    <w:p>
+      <w:pPr>
+        <w:pStyle w:val="Heading1"/>
+      </w:pPr>
+      <w:r>
+        <w:t>Euler Bernoulli beam bending theory</w:t>
+      </w:r>
+    </w:p>
+    <w:p/>
+    <w:p>
+      <w:r>
+        <w:t xml:space="preserve">Important </w:t>
+      </w:r>
+      <w:proofErr w:type="spellStart"/>
+      <w:r>
+        <w:t>Vidoes</w:t>
+      </w:r>
+      <w:proofErr w:type="spellEnd"/>
+      <w:r>
+        <w:t xml:space="preserve"> and </w:t>
+      </w:r>
+      <w:proofErr w:type="spellStart"/>
+      <w:r>
+        <w:t>lectues</w:t>
+      </w:r>
+      <w:proofErr w:type="spellEnd"/>
+      <w:r>
+        <w:t xml:space="preserve"> to refer:</w:t>
+      </w:r>
+    </w:p>
+    <w:p>
+      <w:pPr>
+        <w:pStyle w:val="ListParagraph"/>
+        <w:numPr>
+          <w:ilvl w:val="0"/>
+          <w:numId w:val="46"/>
+        </w:numPr>
+      </w:pPr>
+      <w:hyperlink r:id="rId49" w:history="1">
+        <w:r>
+          <w:rPr>
+            <w:rStyle w:val="Hyperlink"/>
+          </w:rPr>
+          <w:t>https://youtu.be/GHjopp47vvQ?si=FOQz1CStsX6Q26Sd</w:t>
+        </w:r>
+      </w:hyperlink>
+    </w:p>
+    <w:p>
+      <w:pPr>
+        <w:pStyle w:val="ListParagraph"/>
+        <w:numPr>
+          <w:ilvl w:val="0"/>
+          <w:numId w:val="46"/>
+        </w:numPr>
+      </w:pPr>
+      <w:hyperlink r:id="rId50" w:history="1">
+        <w:r>
+          <w:rPr>
+            <w:rStyle w:val="Hyperlink"/>
+          </w:rPr>
+          <w:t>https://youtu.be/S7zYcRtLMBc?si=x9b2FFtmW7sTMWro</w:t>
+        </w:r>
+      </w:hyperlink>
+    </w:p>
+    <w:p>
+      <w:pPr>
+        <w:pStyle w:val="ListParagraph"/>
+        <w:numPr>
+          <w:ilvl w:val="0"/>
+          <w:numId w:val="46"/>
+        </w:numPr>
+      </w:pPr>
+      <w:hyperlink r:id="rId51" w:history="1">
+        <w:r>
+          <w:rPr>
+            <w:rStyle w:val="Hyperlink"/>
+          </w:rPr>
+          <w:t>https://youtu.be/cHiFQ-cESkg?si=-IlkxWCujgIx6hwW</w:t>
+        </w:r>
+      </w:hyperlink>
+    </w:p>
     <w:p/>
     <w:p/>
     <w:p/>
@@ -5604,19 +7388,96 @@
     <w:p/>
     <w:p/>
     <w:p/>
+    <w:p>
+      <w:r>
+        <w:lastRenderedPageBreak/>
+        <w:drawing>
+          <wp:inline distT="0" distB="0" distL="0" distR="0" wp14:anchorId="51A4A953" wp14:editId="516DE5FD">
+            <wp:extent cx="5731510" cy="3458210"/>
+            <wp:effectExtent l="0" t="0" r="2540" b="8890"/>
+            <wp:docPr id="1106154011" name="Picture 1" descr="A diagram of a shuttle&#10;&#10;Description automatically generated"/>
+            <wp:cNvGraphicFramePr>
+              <a:graphicFrameLocks xmlns:a="http://schemas.openxmlformats.org/drawingml/2006/main" noChangeAspect="1"/>
+            </wp:cNvGraphicFramePr>
+            <a:graphic xmlns:a="http://schemas.openxmlformats.org/drawingml/2006/main">
+              <a:graphicData uri="http://schemas.openxmlformats.org/drawingml/2006/picture">
+                <pic:pic xmlns:pic="http://schemas.openxmlformats.org/drawingml/2006/picture">
+                  <pic:nvPicPr>
+                    <pic:cNvPr id="1106154011" name="Picture 1" descr="A diagram of a shuttle&#10;&#10;Description automatically generated"/>
+                    <pic:cNvPicPr/>
+                  </pic:nvPicPr>
+                  <pic:blipFill>
+                    <a:blip r:embed="rId52"/>
+                    <a:stretch>
+                      <a:fillRect/>
+                    </a:stretch>
+                  </pic:blipFill>
+                  <pic:spPr>
+                    <a:xfrm>
+                      <a:off x="0" y="0"/>
+                      <a:ext cx="5731510" cy="3458210"/>
+                    </a:xfrm>
+                    <a:prstGeom prst="rect">
+                      <a:avLst/>
+                    </a:prstGeom>
+                  </pic:spPr>
+                </pic:pic>
+              </a:graphicData>
+            </a:graphic>
+          </wp:inline>
+        </w:drawing>
+      </w:r>
+    </w:p>
     <w:p/>
-    <w:p>
-      <w:pPr>
-        <w:jc w:val="left"/>
-      </w:pPr>
-      <w:r>
-        <w:br/>
-      </w:r>
-      <w:r>
-        <w:br/>
-      </w:r>
-    </w:p>
     <w:p/>
+    <w:p>
+      <w:pPr>
+        <w:pStyle w:val="Heading1"/>
+      </w:pPr>
+      <w:r>
+        <w:t>Frequency Response Analysis</w:t>
+      </w:r>
+    </w:p>
+    <w:p/>
+    <w:p>
+      <w:r>
+        <w:drawing>
+          <wp:inline distT="0" distB="0" distL="0" distR="0" wp14:anchorId="0C11CBE5" wp14:editId="2499C9D1">
+            <wp:extent cx="5731510" cy="3010535"/>
+            <wp:effectExtent l="0" t="0" r="2540" b="0"/>
+            <wp:docPr id="1383474759" name="Picture 1" descr="A diagram of a weld&#10;&#10;Description automatically generated"/>
+            <wp:cNvGraphicFramePr>
+              <a:graphicFrameLocks xmlns:a="http://schemas.openxmlformats.org/drawingml/2006/main" noChangeAspect="1"/>
+            </wp:cNvGraphicFramePr>
+            <a:graphic xmlns:a="http://schemas.openxmlformats.org/drawingml/2006/main">
+              <a:graphicData uri="http://schemas.openxmlformats.org/drawingml/2006/picture">
+                <pic:pic xmlns:pic="http://schemas.openxmlformats.org/drawingml/2006/picture">
+                  <pic:nvPicPr>
+                    <pic:cNvPr id="1383474759" name="Picture 1" descr="A diagram of a weld&#10;&#10;Description automatically generated"/>
+                    <pic:cNvPicPr/>
+                  </pic:nvPicPr>
+                  <pic:blipFill>
+                    <a:blip r:embed="rId53"/>
+                    <a:stretch>
+                      <a:fillRect/>
+                    </a:stretch>
+                  </pic:blipFill>
+                  <pic:spPr>
+                    <a:xfrm>
+                      <a:off x="0" y="0"/>
+                      <a:ext cx="5731510" cy="3010535"/>
+                    </a:xfrm>
+                    <a:prstGeom prst="rect">
+                      <a:avLst/>
+                    </a:prstGeom>
+                  </pic:spPr>
+                </pic:pic>
+              </a:graphicData>
+            </a:graphic>
+          </wp:inline>
+        </w:drawing>
+      </w:r>
+    </w:p>
     <w:sectPr>
       <w:pgSz w:w="11906" w:h="16838"/>
       <w:pgMar w:top="1440" w:right="1440" w:bottom="1440" w:left="1440" w:header="708" w:footer="708" w:gutter="0"/>
@@ -8840,6 +10701,127 @@
     </w:lvl>
   </w:abstractNum>
   <w:abstractNum w:abstractNumId="26" w15:restartNumberingAfterBreak="0">
+    <w:nsid w:val="2D5265D8"/>
+    <w:multiLevelType w:val="multilevel"/>
+    <w:tmpl w:val="B09497CC"/>
+    <w:lvl w:ilvl="0">
+      <w:start w:val="1"/>
+      <w:numFmt w:val="decimal"/>
+      <w:lvlText w:val="%1."/>
+      <w:lvlJc w:val="left"/>
+      <w:pPr>
+        <w:tabs>
+          <w:tab w:val="num" w:pos="720"/>
+        </w:tabs>
+        <w:ind w:left="720" w:hanging="360"/>
+      </w:pPr>
+    </w:lvl>
+    <w:lvl w:ilvl="1">
+      <w:start w:val="1"/>
+      <w:numFmt w:val="bullet"/>
+      <w:lvlText w:val="o"/>
+      <w:lvlJc w:val="left"/>
+      <w:pPr>
+        <w:tabs>
+          <w:tab w:val="num" w:pos="1440"/>
+        </w:tabs>
+        <w:ind w:left="1440" w:hanging="360"/>
+      </w:pPr>
+      <w:rPr>
+        <w:rFonts w:ascii="Courier New" w:hAnsi="Courier New" w:hint="default"/>
+        <w:sz w:val="20"/>
+      </w:rPr>
+    </w:lvl>
+    <w:lvl w:ilvl="2">
+      <w:start w:val="1"/>
+      <w:numFmt w:val="bullet"/>
+      <w:lvlText w:val=""/>
+      <w:lvlJc w:val="left"/>
+      <w:pPr>
+        <w:tabs>
+          <w:tab w:val="num" w:pos="2160"/>
+        </w:tabs>
+        <w:ind w:left="2160" w:hanging="360"/>
+      </w:pPr>
+      <w:rPr>
+        <w:rFonts w:ascii="Wingdings" w:hAnsi="Wingdings" w:hint="default"/>
+        <w:sz w:val="20"/>
+      </w:rPr>
+    </w:lvl>
+    <w:lvl w:ilvl="3" w:tentative="1">
+      <w:start w:val="1"/>
+      <w:numFmt w:val="decimal"/>
+      <w:lvlText w:val="%4."/>
+      <w:lvlJc w:val="left"/>
+      <w:pPr>
+        <w:tabs>
+          <w:tab w:val="num" w:pos="2880"/>
+        </w:tabs>
+        <w:ind w:left="2880" w:hanging="360"/>
+      </w:pPr>
+    </w:lvl>
+    <w:lvl w:ilvl="4" w:tentative="1">
+      <w:start w:val="1"/>
+      <w:numFmt w:val="decimal"/>
+      <w:lvlText w:val="%5."/>
+      <w:lvlJc w:val="left"/>
+      <w:pPr>
+        <w:tabs>
+          <w:tab w:val="num" w:pos="3600"/>
+        </w:tabs>
+        <w:ind w:left="3600" w:hanging="360"/>
+      </w:pPr>
+    </w:lvl>
+    <w:lvl w:ilvl="5" w:tentative="1">
+      <w:start w:val="1"/>
+      <w:numFmt w:val="decimal"/>
+      <w:lvlText w:val="%6."/>
+      <w:lvlJc w:val="left"/>
+      <w:pPr>
+        <w:tabs>
+          <w:tab w:val="num" w:pos="4320"/>
+        </w:tabs>
+        <w:ind w:left="4320" w:hanging="360"/>
+      </w:pPr>
+    </w:lvl>
+    <w:lvl w:ilvl="6" w:tentative="1">
+      <w:start w:val="1"/>
+      <w:numFmt w:val="decimal"/>
+      <w:lvlText w:val="%7."/>
+      <w:lvlJc w:val="left"/>
+      <w:pPr>
+        <w:tabs>
+          <w:tab w:val="num" w:pos="5040"/>
+        </w:tabs>
+        <w:ind w:left="5040" w:hanging="360"/>
+      </w:pPr>
+    </w:lvl>
+    <w:lvl w:ilvl="7" w:tentative="1">
+      <w:start w:val="1"/>
+      <w:numFmt w:val="decimal"/>
+      <w:lvlText w:val="%8."/>
+      <w:lvlJc w:val="left"/>
+      <w:pPr>
+        <w:tabs>
+          <w:tab w:val="num" w:pos="5760"/>
+        </w:tabs>
+        <w:ind w:left="5760" w:hanging="360"/>
+      </w:pPr>
+    </w:lvl>
+    <w:lvl w:ilvl="8" w:tentative="1">
+      <w:start w:val="1"/>
+      <w:numFmt w:val="decimal"/>
+      <w:lvlText w:val="%9."/>
+      <w:lvlJc w:val="left"/>
+      <w:pPr>
+        <w:tabs>
+          <w:tab w:val="num" w:pos="6480"/>
+        </w:tabs>
+        <w:ind w:left="6480" w:hanging="360"/>
+      </w:pPr>
+    </w:lvl>
+  </w:abstractNum>
+  <w:abstractNum w:abstractNumId="27" w15:restartNumberingAfterBreak="0">
     <w:nsid w:val="36231C44"/>
     <w:multiLevelType w:val="hybridMultilevel"/>
     <w:tmpl w:val="4D2CF1B4"/>
@@ -8952,7 +10934,7 @@
       </w:rPr>
     </w:lvl>
   </w:abstractNum>
-  <w:abstractNum w:abstractNumId="27" w15:restartNumberingAfterBreak="0">
+  <w:abstractNum w:abstractNumId="28" w15:restartNumberingAfterBreak="0">
     <w:nsid w:val="39825F2C"/>
     <w:multiLevelType w:val="multilevel"/>
     <w:tmpl w:val="08090025"/>
@@ -9047,7 +11029,7 @@
       </w:pPr>
     </w:lvl>
   </w:abstractNum>
-  <w:abstractNum w:abstractNumId="28" w15:restartNumberingAfterBreak="0">
+  <w:abstractNum w:abstractNumId="29" w15:restartNumberingAfterBreak="0">
     <w:nsid w:val="3D83010A"/>
     <w:multiLevelType w:val="multilevel"/>
     <w:tmpl w:val="1532A26A"/>
@@ -9164,10 +11146,10 @@
       </w:pPr>
     </w:lvl>
   </w:abstractNum>
-  <w:abstractNum w:abstractNumId="29" w15:restartNumberingAfterBreak="0">
+  <w:abstractNum w:abstractNumId="30" w15:restartNumberingAfterBreak="0">
     <w:nsid w:val="3F5F72ED"/>
     <w:multiLevelType w:val="hybridMultilevel"/>
-    <w:tmpl w:val="7B781020"/>
+    <w:tmpl w:val="22E87A10"/>
     <w:lvl w:ilvl="0" w:tplc="08090001">
       <w:start w:val="1"/>
       <w:numFmt w:val="bullet"/>
@@ -9277,7 +11259,7 @@
       </w:rPr>
     </w:lvl>
   </w:abstractNum>
-  <w:abstractNum w:abstractNumId="30" w15:restartNumberingAfterBreak="0">
+  <w:abstractNum w:abstractNumId="31" w15:restartNumberingAfterBreak="0">
     <w:nsid w:val="400659C9"/>
     <w:multiLevelType w:val="hybridMultilevel"/>
     <w:tmpl w:val="E1CA95F4"/>
@@ -9366,7 +11348,7 @@
       </w:pPr>
     </w:lvl>
   </w:abstractNum>
-  <w:abstractNum w:abstractNumId="31" w15:restartNumberingAfterBreak="0">
+  <w:abstractNum w:abstractNumId="32" w15:restartNumberingAfterBreak="0">
     <w:nsid w:val="442F7F4E"/>
     <w:multiLevelType w:val="multilevel"/>
     <w:tmpl w:val="4FB68F66"/>
@@ -9515,7 +11497,7 @@
       </w:rPr>
     </w:lvl>
   </w:abstractNum>
-  <w:abstractNum w:abstractNumId="32" w15:restartNumberingAfterBreak="0">
+  <w:abstractNum w:abstractNumId="33" w15:restartNumberingAfterBreak="0">
     <w:nsid w:val="478D2691"/>
     <w:multiLevelType w:val="hybridMultilevel"/>
     <w:tmpl w:val="8EB060BC"/>
@@ -9628,7 +11610,7 @@
       </w:rPr>
     </w:lvl>
   </w:abstractNum>
-  <w:abstractNum w:abstractNumId="33" w15:restartNumberingAfterBreak="0">
+  <w:abstractNum w:abstractNumId="34" w15:restartNumberingAfterBreak="0">
     <w:nsid w:val="47F3699F"/>
     <w:multiLevelType w:val="hybridMultilevel"/>
     <w:tmpl w:val="67D4CD96"/>
@@ -9741,7 +11723,7 @@
       </w:rPr>
     </w:lvl>
   </w:abstractNum>
-  <w:abstractNum w:abstractNumId="34" w15:restartNumberingAfterBreak="0">
+  <w:abstractNum w:abstractNumId="35" w15:restartNumberingAfterBreak="0">
     <w:nsid w:val="48A06986"/>
     <w:multiLevelType w:val="hybridMultilevel"/>
     <w:tmpl w:val="25267DC6"/>
@@ -9827,7 +11809,156 @@
       </w:pPr>
     </w:lvl>
   </w:abstractNum>
-  <w:abstractNum w:abstractNumId="35" w15:restartNumberingAfterBreak="0">
+  <w:abstractNum w:abstractNumId="36" w15:restartNumberingAfterBreak="0">
+    <w:nsid w:val="500506E5"/>
+    <w:multiLevelType w:val="multilevel"/>
+    <w:tmpl w:val="84DA3824"/>
+    <w:lvl w:ilvl="0">
+      <w:start w:val="1"/>
+      <w:numFmt w:val="bullet"/>
+      <w:lvlText w:val=""/>
+      <w:lvlJc w:val="left"/>
+      <w:pPr>
+        <w:tabs>
+          <w:tab w:val="num" w:pos="720"/>
+        </w:tabs>
+        <w:ind w:left="720" w:hanging="360"/>
+      </w:pPr>
+      <w:rPr>
+        <w:rFonts w:ascii="Symbol" w:hAnsi="Symbol" w:hint="default"/>
+        <w:sz w:val="20"/>
+      </w:rPr>
+    </w:lvl>
+    <w:lvl w:ilvl="1" w:tentative="1">
+      <w:start w:val="1"/>
+      <w:numFmt w:val="bullet"/>
+      <w:lvlText w:val="o"/>
+      <w:lvlJc w:val="left"/>
+      <w:pPr>
+        <w:tabs>
+          <w:tab w:val="num" w:pos="1440"/>
+        </w:tabs>
+        <w:ind w:left="1440" w:hanging="360"/>
+      </w:pPr>
+      <w:rPr>
+        <w:rFonts w:ascii="Courier New" w:hAnsi="Courier New" w:hint="default"/>
+        <w:sz w:val="20"/>
+      </w:rPr>
+    </w:lvl>
+    <w:lvl w:ilvl="2" w:tentative="1">
+      <w:start w:val="1"/>
+      <w:numFmt w:val="bullet"/>
+      <w:lvlText w:val=""/>
+      <w:lvlJc w:val="left"/>
+      <w:pPr>
+        <w:tabs>
+          <w:tab w:val="num" w:pos="2160"/>
+        </w:tabs>
+        <w:ind w:left="2160" w:hanging="360"/>
+      </w:pPr>
+      <w:rPr>
+        <w:rFonts w:ascii="Wingdings" w:hAnsi="Wingdings" w:hint="default"/>
+        <w:sz w:val="20"/>
+      </w:rPr>
+    </w:lvl>
+    <w:lvl w:ilvl="3" w:tentative="1">
+      <w:start w:val="1"/>
+      <w:numFmt w:val="bullet"/>
+      <w:lvlText w:val=""/>
+      <w:lvlJc w:val="left"/>
+      <w:pPr>
+        <w:tabs>
+          <w:tab w:val="num" w:pos="2880"/>
+        </w:tabs>
+        <w:ind w:left="2880" w:hanging="360"/>
+      </w:pPr>
+      <w:rPr>
+        <w:rFonts w:ascii="Wingdings" w:hAnsi="Wingdings" w:hint="default"/>
+        <w:sz w:val="20"/>
+      </w:rPr>
+    </w:lvl>
+    <w:lvl w:ilvl="4" w:tentative="1">
+      <w:start w:val="1"/>
+      <w:numFmt w:val="bullet"/>
+      <w:lvlText w:val=""/>
+      <w:lvlJc w:val="left"/>
+      <w:pPr>
+        <w:tabs>
+          <w:tab w:val="num" w:pos="3600"/>
+        </w:tabs>
+        <w:ind w:left="3600" w:hanging="360"/>
+      </w:pPr>
+      <w:rPr>
+        <w:rFonts w:ascii="Wingdings" w:hAnsi="Wingdings" w:hint="default"/>
+        <w:sz w:val="20"/>
+      </w:rPr>
+    </w:lvl>
+    <w:lvl w:ilvl="5" w:tentative="1">
+      <w:start w:val="1"/>
+      <w:numFmt w:val="bullet"/>
+      <w:lvlText w:val=""/>
+      <w:lvlJc w:val="left"/>
+      <w:pPr>
+        <w:tabs>
+          <w:tab w:val="num" w:pos="4320"/>
+        </w:tabs>
+        <w:ind w:left="4320" w:hanging="360"/>
+      </w:pPr>
+      <w:rPr>
+        <w:rFonts w:ascii="Wingdings" w:hAnsi="Wingdings" w:hint="default"/>
+        <w:sz w:val="20"/>
+      </w:rPr>
+    </w:lvl>
+    <w:lvl w:ilvl="6" w:tentative="1">
+      <w:start w:val="1"/>
+      <w:numFmt w:val="bullet"/>
+      <w:lvlText w:val=""/>
+      <w:lvlJc w:val="left"/>
+      <w:pPr>
+        <w:tabs>
+          <w:tab w:val="num" w:pos="5040"/>
+        </w:tabs>
+        <w:ind w:left="5040" w:hanging="360"/>
+      </w:pPr>
+      <w:rPr>
+        <w:rFonts w:ascii="Wingdings" w:hAnsi="Wingdings" w:hint="default"/>
+        <w:sz w:val="20"/>
+      </w:rPr>
+    </w:lvl>
+    <w:lvl w:ilvl="7" w:tentative="1">
+      <w:start w:val="1"/>
+      <w:numFmt w:val="bullet"/>
+      <w:lvlText w:val=""/>
+      <w:lvlJc w:val="left"/>
+      <w:pPr>
+        <w:tabs>
+          <w:tab w:val="num" w:pos="5760"/>
+        </w:tabs>
+        <w:ind w:left="5760" w:hanging="360"/>
+      </w:pPr>
+      <w:rPr>
+        <w:rFonts w:ascii="Wingdings" w:hAnsi="Wingdings" w:hint="default"/>
+        <w:sz w:val="20"/>
+      </w:rPr>
+    </w:lvl>
+    <w:lvl w:ilvl="8" w:tentative="1">
+      <w:start w:val="1"/>
+      <w:numFmt w:val="bullet"/>
+      <w:lvlText w:val=""/>
+      <w:lvlJc w:val="left"/>
+      <w:pPr>
+        <w:tabs>
+          <w:tab w:val="num" w:pos="6480"/>
+        </w:tabs>
+        <w:ind w:left="6480" w:hanging="360"/>
+      </w:pPr>
+      <w:rPr>
+        <w:rFonts w:ascii="Wingdings" w:hAnsi="Wingdings" w:hint="default"/>
+        <w:sz w:val="20"/>
+      </w:rPr>
+    </w:lvl>
+  </w:abstractNum>
+  <w:abstractNum w:abstractNumId="37" w15:restartNumberingAfterBreak="0">
     <w:nsid w:val="583A6720"/>
     <w:multiLevelType w:val="multilevel"/>
     <w:tmpl w:val="369A0CB0"/>
@@ -9940,7 +12071,7 @@
       </w:pPr>
     </w:lvl>
   </w:abstractNum>
-  <w:abstractNum w:abstractNumId="36" w15:restartNumberingAfterBreak="0">
+  <w:abstractNum w:abstractNumId="38" w15:restartNumberingAfterBreak="0">
     <w:nsid w:val="599D36FC"/>
     <w:multiLevelType w:val="multilevel"/>
     <w:tmpl w:val="0809001F"/>
@@ -10026,7 +12157,7 @@
       </w:pPr>
     </w:lvl>
   </w:abstractNum>
-  <w:abstractNum w:abstractNumId="37" w15:restartNumberingAfterBreak="0">
+  <w:abstractNum w:abstractNumId="39" w15:restartNumberingAfterBreak="0">
     <w:nsid w:val="59E31B65"/>
     <w:multiLevelType w:val="hybridMultilevel"/>
     <w:tmpl w:val="3B826E46"/>
@@ -10139,7 +12270,7 @@
       </w:rPr>
     </w:lvl>
   </w:abstractNum>
-  <w:abstractNum w:abstractNumId="38" w15:restartNumberingAfterBreak="0">
+  <w:abstractNum w:abstractNumId="40" w15:restartNumberingAfterBreak="0">
     <w:nsid w:val="5DEA19CF"/>
     <w:multiLevelType w:val="hybridMultilevel"/>
     <w:tmpl w:val="BC3A7EC4"/>
@@ -10252,7 +12383,7 @@
       </w:rPr>
     </w:lvl>
   </w:abstractNum>
-  <w:abstractNum w:abstractNumId="39" w15:restartNumberingAfterBreak="0">
+  <w:abstractNum w:abstractNumId="41" w15:restartNumberingAfterBreak="0">
     <w:nsid w:val="5E5115AB"/>
     <w:multiLevelType w:val="hybridMultilevel"/>
     <w:tmpl w:val="E434381E"/>
@@ -10365,7 +12496,156 @@
       </w:rPr>
     </w:lvl>
   </w:abstractNum>
-  <w:abstractNum w:abstractNumId="40" w15:restartNumberingAfterBreak="0">
+  <w:abstractNum w:abstractNumId="42" w15:restartNumberingAfterBreak="0">
+    <w:nsid w:val="5F81175A"/>
+    <w:multiLevelType w:val="multilevel"/>
+    <w:tmpl w:val="F412F252"/>
+    <w:lvl w:ilvl="0">
+      <w:start w:val="1"/>
+      <w:numFmt w:val="bullet"/>
+      <w:lvlText w:val=""/>
+      <w:lvlJc w:val="left"/>
+      <w:pPr>
+        <w:tabs>
+          <w:tab w:val="num" w:pos="720"/>
+        </w:tabs>
+        <w:ind w:left="720" w:hanging="360"/>
+      </w:pPr>
+      <w:rPr>
+        <w:rFonts w:ascii="Symbol" w:hAnsi="Symbol" w:hint="default"/>
+        <w:sz w:val="20"/>
+      </w:rPr>
+    </w:lvl>
+    <w:lvl w:ilvl="1" w:tentative="1">
+      <w:start w:val="1"/>
+      <w:numFmt w:val="bullet"/>
+      <w:lvlText w:val="o"/>
+      <w:lvlJc w:val="left"/>
+      <w:pPr>
+        <w:tabs>
+          <w:tab w:val="num" w:pos="1440"/>
+        </w:tabs>
+        <w:ind w:left="1440" w:hanging="360"/>
+      </w:pPr>
+      <w:rPr>
+        <w:rFonts w:ascii="Courier New" w:hAnsi="Courier New" w:hint="default"/>
+        <w:sz w:val="20"/>
+      </w:rPr>
+    </w:lvl>
+    <w:lvl w:ilvl="2" w:tentative="1">
+      <w:start w:val="1"/>
+      <w:numFmt w:val="bullet"/>
+      <w:lvlText w:val=""/>
+      <w:lvlJc w:val="left"/>
+      <w:pPr>
+        <w:tabs>
+          <w:tab w:val="num" w:pos="2160"/>
+        </w:tabs>
+        <w:ind w:left="2160" w:hanging="360"/>
+      </w:pPr>
+      <w:rPr>
+        <w:rFonts w:ascii="Wingdings" w:hAnsi="Wingdings" w:hint="default"/>
+        <w:sz w:val="20"/>
+      </w:rPr>
+    </w:lvl>
+    <w:lvl w:ilvl="3" w:tentative="1">
+      <w:start w:val="1"/>
+      <w:numFmt w:val="bullet"/>
+      <w:lvlText w:val=""/>
+      <w:lvlJc w:val="left"/>
+      <w:pPr>
+        <w:tabs>
+          <w:tab w:val="num" w:pos="2880"/>
+        </w:tabs>
+        <w:ind w:left="2880" w:hanging="360"/>
+      </w:pPr>
+      <w:rPr>
+        <w:rFonts w:ascii="Wingdings" w:hAnsi="Wingdings" w:hint="default"/>
+        <w:sz w:val="20"/>
+      </w:rPr>
+    </w:lvl>
+    <w:lvl w:ilvl="4" w:tentative="1">
+      <w:start w:val="1"/>
+      <w:numFmt w:val="bullet"/>
+      <w:lvlText w:val=""/>
+      <w:lvlJc w:val="left"/>
+      <w:pPr>
+        <w:tabs>
+          <w:tab w:val="num" w:pos="3600"/>
+        </w:tabs>
+        <w:ind w:left="3600" w:hanging="360"/>
+      </w:pPr>
+      <w:rPr>
+        <w:rFonts w:ascii="Wingdings" w:hAnsi="Wingdings" w:hint="default"/>
+        <w:sz w:val="20"/>
+      </w:rPr>
+    </w:lvl>
+    <w:lvl w:ilvl="5" w:tentative="1">
+      <w:start w:val="1"/>
+      <w:numFmt w:val="bullet"/>
+      <w:lvlText w:val=""/>
+      <w:lvlJc w:val="left"/>
+      <w:pPr>
+        <w:tabs>
+          <w:tab w:val="num" w:pos="4320"/>
+        </w:tabs>
+        <w:ind w:left="4320" w:hanging="360"/>
+      </w:pPr>
+      <w:rPr>
+        <w:rFonts w:ascii="Wingdings" w:hAnsi="Wingdings" w:hint="default"/>
+        <w:sz w:val="20"/>
+      </w:rPr>
+    </w:lvl>
+    <w:lvl w:ilvl="6" w:tentative="1">
+      <w:start w:val="1"/>
+      <w:numFmt w:val="bullet"/>
+      <w:lvlText w:val=""/>
+      <w:lvlJc w:val="left"/>
+      <w:pPr>
+        <w:tabs>
+          <w:tab w:val="num" w:pos="5040"/>
+        </w:tabs>
+        <w:ind w:left="5040" w:hanging="360"/>
+      </w:pPr>
+      <w:rPr>
+        <w:rFonts w:ascii="Wingdings" w:hAnsi="Wingdings" w:hint="default"/>
+        <w:sz w:val="20"/>
+      </w:rPr>
+    </w:lvl>
+    <w:lvl w:ilvl="7" w:tentative="1">
+      <w:start w:val="1"/>
+      <w:numFmt w:val="bullet"/>
+      <w:lvlText w:val=""/>
+      <w:lvlJc w:val="left"/>
+      <w:pPr>
+        <w:tabs>
+          <w:tab w:val="num" w:pos="5760"/>
+        </w:tabs>
+        <w:ind w:left="5760" w:hanging="360"/>
+      </w:pPr>
+      <w:rPr>
+        <w:rFonts w:ascii="Wingdings" w:hAnsi="Wingdings" w:hint="default"/>
+        <w:sz w:val="20"/>
+      </w:rPr>
+    </w:lvl>
+    <w:lvl w:ilvl="8" w:tentative="1">
+      <w:start w:val="1"/>
+      <w:numFmt w:val="bullet"/>
+      <w:lvlText w:val=""/>
+      <w:lvlJc w:val="left"/>
+      <w:pPr>
+        <w:tabs>
+          <w:tab w:val="num" w:pos="6480"/>
+        </w:tabs>
+        <w:ind w:left="6480" w:hanging="360"/>
+      </w:pPr>
+      <w:rPr>
+        <w:rFonts w:ascii="Wingdings" w:hAnsi="Wingdings" w:hint="default"/>
+        <w:sz w:val="20"/>
+      </w:rPr>
+    </w:lvl>
+  </w:abstractNum>
+  <w:abstractNum w:abstractNumId="43" w15:restartNumberingAfterBreak="0">
     <w:nsid w:val="5FFB7760"/>
     <w:multiLevelType w:val="multilevel"/>
     <w:tmpl w:val="003C5D88"/>
@@ -10481,7 +12761,93 @@
       </w:pPr>
     </w:lvl>
   </w:abstractNum>
-  <w:abstractNum w:abstractNumId="41" w15:restartNumberingAfterBreak="0">
+  <w:abstractNum w:abstractNumId="44" w15:restartNumberingAfterBreak="0">
+    <w:nsid w:val="60A1556D"/>
+    <w:multiLevelType w:val="hybridMultilevel"/>
+    <w:tmpl w:val="1624BFE6"/>
+    <w:lvl w:ilvl="0" w:tplc="0809000F">
+      <w:start w:val="1"/>
+      <w:numFmt w:val="decimal"/>
+      <w:lvlText w:val="%1."/>
+      <w:lvlJc w:val="left"/>
+      <w:pPr>
+        <w:ind w:left="2160" w:hanging="360"/>
+      </w:pPr>
+    </w:lvl>
+    <w:lvl w:ilvl="1" w:tplc="08090019" w:tentative="1">
+      <w:start w:val="1"/>
+      <w:numFmt w:val="lowerLetter"/>
+      <w:lvlText w:val="%2."/>
+      <w:lvlJc w:val="left"/>
+      <w:pPr>
+        <w:ind w:left="2880" w:hanging="360"/>
+      </w:pPr>
+    </w:lvl>
+    <w:lvl w:ilvl="2" w:tplc="0809001B" w:tentative="1">
+      <w:start w:val="1"/>
+      <w:numFmt w:val="lowerRoman"/>
+      <w:lvlText w:val="%3."/>
+      <w:lvlJc w:val="right"/>
+      <w:pPr>
+        <w:ind w:left="3600" w:hanging="180"/>
+      </w:pPr>
+    </w:lvl>
+    <w:lvl w:ilvl="3" w:tplc="0809000F" w:tentative="1">
+      <w:start w:val="1"/>
+      <w:numFmt w:val="decimal"/>
+      <w:lvlText w:val="%4."/>
+      <w:lvlJc w:val="left"/>
+      <w:pPr>
+        <w:ind w:left="4320" w:hanging="360"/>
+      </w:pPr>
+    </w:lvl>
+    <w:lvl w:ilvl="4" w:tplc="08090019" w:tentative="1">
+      <w:start w:val="1"/>
+      <w:numFmt w:val="lowerLetter"/>
+      <w:lvlText w:val="%5."/>
+      <w:lvlJc w:val="left"/>
+      <w:pPr>
+        <w:ind w:left="5040" w:hanging="360"/>
+      </w:pPr>
+    </w:lvl>
+    <w:lvl w:ilvl="5" w:tplc="0809001B" w:tentative="1">
+      <w:start w:val="1"/>
+      <w:numFmt w:val="lowerRoman"/>
+      <w:lvlText w:val="%6."/>
+      <w:lvlJc w:val="right"/>
+      <w:pPr>
+        <w:ind w:left="5760" w:hanging="180"/>
+      </w:pPr>
+    </w:lvl>
+    <w:lvl w:ilvl="6" w:tplc="0809000F" w:tentative="1">
+      <w:start w:val="1"/>
+      <w:numFmt w:val="decimal"/>
+      <w:lvlText w:val="%7."/>
+      <w:lvlJc w:val="left"/>
+      <w:pPr>
+        <w:ind w:left="6480" w:hanging="360"/>
+      </w:pPr>
+    </w:lvl>
+    <w:lvl w:ilvl="7" w:tplc="08090019" w:tentative="1">
+      <w:start w:val="1"/>
+      <w:numFmt w:val="lowerLetter"/>
+      <w:lvlText w:val="%8."/>
+      <w:lvlJc w:val="left"/>
+      <w:pPr>
+        <w:ind w:left="7200" w:hanging="360"/>
+      </w:pPr>
+    </w:lvl>
+    <w:lvl w:ilvl="8" w:tplc="0809001B" w:tentative="1">
+      <w:start w:val="1"/>
+      <w:numFmt w:val="lowerRoman"/>
+      <w:lvlText w:val="%9."/>
+      <w:lvlJc w:val="right"/>
+      <w:pPr>
+        <w:ind w:left="7920" w:hanging="180"/>
+      </w:pPr>
+    </w:lvl>
+  </w:abstractNum>
+  <w:abstractNum w:abstractNumId="45" w15:restartNumberingAfterBreak="0">
     <w:nsid w:val="640E3F84"/>
     <w:multiLevelType w:val="hybridMultilevel"/>
     <w:tmpl w:val="B2ACF2E6"/>
@@ -10594,7 +12960,7 @@
       </w:rPr>
     </w:lvl>
   </w:abstractNum>
-  <w:abstractNum w:abstractNumId="42" w15:restartNumberingAfterBreak="0">
+  <w:abstractNum w:abstractNumId="46" w15:restartNumberingAfterBreak="0">
     <w:nsid w:val="64B8446C"/>
     <w:multiLevelType w:val="hybridMultilevel"/>
     <w:tmpl w:val="2A0C617E"/>
@@ -10707,7 +13073,7 @@
       </w:rPr>
     </w:lvl>
   </w:abstractNum>
-  <w:abstractNum w:abstractNumId="43" w15:restartNumberingAfterBreak="0">
+  <w:abstractNum w:abstractNumId="47" w15:restartNumberingAfterBreak="0">
     <w:nsid w:val="688F79BC"/>
     <w:multiLevelType w:val="hybridMultilevel"/>
     <w:tmpl w:val="E082825A"/>
@@ -10820,7 +13186,7 @@
       </w:rPr>
     </w:lvl>
   </w:abstractNum>
-  <w:abstractNum w:abstractNumId="44" w15:restartNumberingAfterBreak="0">
+  <w:abstractNum w:abstractNumId="48" w15:restartNumberingAfterBreak="0">
     <w:nsid w:val="6DE66E01"/>
     <w:multiLevelType w:val="multilevel"/>
     <w:tmpl w:val="B896042A"/>
@@ -10969,7 +13335,124 @@
       </w:rPr>
     </w:lvl>
   </w:abstractNum>
-  <w:abstractNum w:abstractNumId="45" w15:restartNumberingAfterBreak="0">
+  <w:abstractNum w:abstractNumId="49" w15:restartNumberingAfterBreak="0">
+    <w:nsid w:val="70AF2B7A"/>
+    <w:multiLevelType w:val="multilevel"/>
+    <w:tmpl w:val="4E7A0A82"/>
+    <w:lvl w:ilvl="0">
+      <w:start w:val="1"/>
+      <w:numFmt w:val="decimal"/>
+      <w:lvlText w:val="%1."/>
+      <w:lvlJc w:val="left"/>
+      <w:pPr>
+        <w:tabs>
+          <w:tab w:val="num" w:pos="720"/>
+        </w:tabs>
+        <w:ind w:left="720" w:hanging="360"/>
+      </w:pPr>
+    </w:lvl>
+    <w:lvl w:ilvl="1">
+      <w:start w:val="1"/>
+      <w:numFmt w:val="bullet"/>
+      <w:lvlText w:val="o"/>
+      <w:lvlJc w:val="left"/>
+      <w:pPr>
+        <w:tabs>
+          <w:tab w:val="num" w:pos="1440"/>
+        </w:tabs>
+        <w:ind w:left="1440" w:hanging="360"/>
+      </w:pPr>
+      <w:rPr>
+        <w:rFonts w:ascii="Courier New" w:hAnsi="Courier New" w:hint="default"/>
+        <w:sz w:val="20"/>
+      </w:rPr>
+    </w:lvl>
+    <w:lvl w:ilvl="2" w:tentative="1">
+      <w:start w:val="1"/>
+      <w:numFmt w:val="decimal"/>
+      <w:lvlText w:val="%3."/>
+      <w:lvlJc w:val="left"/>
+      <w:pPr>
+        <w:tabs>
+          <w:tab w:val="num" w:pos="2160"/>
+        </w:tabs>
+        <w:ind w:left="2160" w:hanging="360"/>
+      </w:pPr>
+    </w:lvl>
+    <w:lvl w:ilvl="3" w:tentative="1">
+      <w:start w:val="1"/>
+      <w:numFmt w:val="decimal"/>
+      <w:lvlText w:val="%4."/>
+      <w:lvlJc w:val="left"/>
+      <w:pPr>
+        <w:tabs>
+          <w:tab w:val="num" w:pos="2880"/>
+        </w:tabs>
+        <w:ind w:left="2880" w:hanging="360"/>
+      </w:pPr>
+    </w:lvl>
+    <w:lvl w:ilvl="4" w:tentative="1">
+      <w:start w:val="1"/>
+      <w:numFmt w:val="decimal"/>
+      <w:lvlText w:val="%5."/>
+      <w:lvlJc w:val="left"/>
+      <w:pPr>
+        <w:tabs>
+          <w:tab w:val="num" w:pos="3600"/>
+        </w:tabs>
+        <w:ind w:left="3600" w:hanging="360"/>
+      </w:pPr>
+    </w:lvl>
+    <w:lvl w:ilvl="5" w:tentative="1">
+      <w:start w:val="1"/>
+      <w:numFmt w:val="decimal"/>
+      <w:lvlText w:val="%6."/>
+      <w:lvlJc w:val="left"/>
+      <w:pPr>
+        <w:tabs>
+          <w:tab w:val="num" w:pos="4320"/>
+        </w:tabs>
+        <w:ind w:left="4320" w:hanging="360"/>
+      </w:pPr>
+    </w:lvl>
+    <w:lvl w:ilvl="6" w:tentative="1">
+      <w:start w:val="1"/>
+      <w:numFmt w:val="decimal"/>
+      <w:lvlText w:val="%7."/>
+      <w:lvlJc w:val="left"/>
+      <w:pPr>
+        <w:tabs>
+          <w:tab w:val="num" w:pos="5040"/>
+        </w:tabs>
+        <w:ind w:left="5040" w:hanging="360"/>
+      </w:pPr>
+    </w:lvl>
+    <w:lvl w:ilvl="7" w:tentative="1">
+      <w:start w:val="1"/>
+      <w:numFmt w:val="decimal"/>
+      <w:lvlText w:val="%8."/>
+      <w:lvlJc w:val="left"/>
+      <w:pPr>
+        <w:tabs>
+          <w:tab w:val="num" w:pos="5760"/>
+        </w:tabs>
+        <w:ind w:left="5760" w:hanging="360"/>
+      </w:pPr>
+    </w:lvl>
+    <w:lvl w:ilvl="8" w:tentative="1">
+      <w:start w:val="1"/>
+      <w:numFmt w:val="decimal"/>
+      <w:lvlText w:val="%9."/>
+      <w:lvlJc w:val="left"/>
+      <w:pPr>
+        <w:tabs>
+          <w:tab w:val="num" w:pos="6480"/>
+        </w:tabs>
+        <w:ind w:left="6480" w:hanging="360"/>
+      </w:pPr>
+    </w:lvl>
+  </w:abstractNum>
+  <w:abstractNum w:abstractNumId="50" w15:restartNumberingAfterBreak="0">
     <w:nsid w:val="765B5118"/>
     <w:multiLevelType w:val="hybridMultilevel"/>
     <w:tmpl w:val="72163D28"/>
@@ -11082,7 +13565,156 @@
       </w:rPr>
     </w:lvl>
   </w:abstractNum>
-  <w:abstractNum w:abstractNumId="46" w15:restartNumberingAfterBreak="0">
+  <w:abstractNum w:abstractNumId="51" w15:restartNumberingAfterBreak="0">
+    <w:nsid w:val="7906217E"/>
+    <w:multiLevelType w:val="multilevel"/>
+    <w:tmpl w:val="51140162"/>
+    <w:lvl w:ilvl="0">
+      <w:start w:val="1"/>
+      <w:numFmt w:val="bullet"/>
+      <w:lvlText w:val=""/>
+      <w:lvlJc w:val="left"/>
+      <w:pPr>
+        <w:tabs>
+          <w:tab w:val="num" w:pos="720"/>
+        </w:tabs>
+        <w:ind w:left="720" w:hanging="360"/>
+      </w:pPr>
+      <w:rPr>
+        <w:rFonts w:ascii="Symbol" w:hAnsi="Symbol" w:hint="default"/>
+        <w:sz w:val="20"/>
+      </w:rPr>
+    </w:lvl>
+    <w:lvl w:ilvl="1" w:tentative="1">
+      <w:start w:val="1"/>
+      <w:numFmt w:val="bullet"/>
+      <w:lvlText w:val="o"/>
+      <w:lvlJc w:val="left"/>
+      <w:pPr>
+        <w:tabs>
+          <w:tab w:val="num" w:pos="1440"/>
+        </w:tabs>
+        <w:ind w:left="1440" w:hanging="360"/>
+      </w:pPr>
+      <w:rPr>
+        <w:rFonts w:ascii="Courier New" w:hAnsi="Courier New" w:hint="default"/>
+        <w:sz w:val="20"/>
+      </w:rPr>
+    </w:lvl>
+    <w:lvl w:ilvl="2" w:tentative="1">
+      <w:start w:val="1"/>
+      <w:numFmt w:val="bullet"/>
+      <w:lvlText w:val=""/>
+      <w:lvlJc w:val="left"/>
+      <w:pPr>
+        <w:tabs>
+          <w:tab w:val="num" w:pos="2160"/>
+        </w:tabs>
+        <w:ind w:left="2160" w:hanging="360"/>
+      </w:pPr>
+      <w:rPr>
+        <w:rFonts w:ascii="Wingdings" w:hAnsi="Wingdings" w:hint="default"/>
+        <w:sz w:val="20"/>
+      </w:rPr>
+    </w:lvl>
+    <w:lvl w:ilvl="3" w:tentative="1">
+      <w:start w:val="1"/>
+      <w:numFmt w:val="bullet"/>
+      <w:lvlText w:val=""/>
+      <w:lvlJc w:val="left"/>
+      <w:pPr>
+        <w:tabs>
+          <w:tab w:val="num" w:pos="2880"/>
+        </w:tabs>
+        <w:ind w:left="2880" w:hanging="360"/>
+      </w:pPr>
+      <w:rPr>
+        <w:rFonts w:ascii="Wingdings" w:hAnsi="Wingdings" w:hint="default"/>
+        <w:sz w:val="20"/>
+      </w:rPr>
+    </w:lvl>
+    <w:lvl w:ilvl="4" w:tentative="1">
+      <w:start w:val="1"/>
+      <w:numFmt w:val="bullet"/>
+      <w:lvlText w:val=""/>
+      <w:lvlJc w:val="left"/>
+      <w:pPr>
+        <w:tabs>
+          <w:tab w:val="num" w:pos="3600"/>
+        </w:tabs>
+        <w:ind w:left="3600" w:hanging="360"/>
+      </w:pPr>
+      <w:rPr>
+        <w:rFonts w:ascii="Wingdings" w:hAnsi="Wingdings" w:hint="default"/>
+        <w:sz w:val="20"/>
+      </w:rPr>
+    </w:lvl>
+    <w:lvl w:ilvl="5" w:tentative="1">
+      <w:start w:val="1"/>
+      <w:numFmt w:val="bullet"/>
+      <w:lvlText w:val=""/>
+      <w:lvlJc w:val="left"/>
+      <w:pPr>
+        <w:tabs>
+          <w:tab w:val="num" w:pos="4320"/>
+        </w:tabs>
+        <w:ind w:left="4320" w:hanging="360"/>
+      </w:pPr>
+      <w:rPr>
+        <w:rFonts w:ascii="Wingdings" w:hAnsi="Wingdings" w:hint="default"/>
+        <w:sz w:val="20"/>
+      </w:rPr>
+    </w:lvl>
+    <w:lvl w:ilvl="6" w:tentative="1">
+      <w:start w:val="1"/>
+      <w:numFmt w:val="bullet"/>
+      <w:lvlText w:val=""/>
+      <w:lvlJc w:val="left"/>
+      <w:pPr>
+        <w:tabs>
+          <w:tab w:val="num" w:pos="5040"/>
+        </w:tabs>
+        <w:ind w:left="5040" w:hanging="360"/>
+      </w:pPr>
+      <w:rPr>
+        <w:rFonts w:ascii="Wingdings" w:hAnsi="Wingdings" w:hint="default"/>
+        <w:sz w:val="20"/>
+      </w:rPr>
+    </w:lvl>
+    <w:lvl w:ilvl="7" w:tentative="1">
+      <w:start w:val="1"/>
+      <w:numFmt w:val="bullet"/>
+      <w:lvlText w:val=""/>
+      <w:lvlJc w:val="left"/>
+      <w:pPr>
+        <w:tabs>
+          <w:tab w:val="num" w:pos="5760"/>
+        </w:tabs>
+        <w:ind w:left="5760" w:hanging="360"/>
+      </w:pPr>
+      <w:rPr>
+        <w:rFonts w:ascii="Wingdings" w:hAnsi="Wingdings" w:hint="default"/>
+        <w:sz w:val="20"/>
+      </w:rPr>
+    </w:lvl>
+    <w:lvl w:ilvl="8" w:tentative="1">
+      <w:start w:val="1"/>
+      <w:numFmt w:val="bullet"/>
+      <w:lvlText w:val=""/>
+      <w:lvlJc w:val="left"/>
+      <w:pPr>
+        <w:tabs>
+          <w:tab w:val="num" w:pos="6480"/>
+        </w:tabs>
+        <w:ind w:left="6480" w:hanging="360"/>
+      </w:pPr>
+      <w:rPr>
+        <w:rFonts w:ascii="Wingdings" w:hAnsi="Wingdings" w:hint="default"/>
+        <w:sz w:val="20"/>
+      </w:rPr>
+    </w:lvl>
+  </w:abstractNum>
+  <w:abstractNum w:abstractNumId="52" w15:restartNumberingAfterBreak="0">
     <w:nsid w:val="7B2059CF"/>
     <w:multiLevelType w:val="hybridMultilevel"/>
     <w:tmpl w:val="6CB49738"/>
@@ -11194,7 +13826,7 @@
       </w:rPr>
     </w:lvl>
   </w:abstractNum>
-  <w:abstractNum w:abstractNumId="47" w15:restartNumberingAfterBreak="0">
+  <w:abstractNum w:abstractNumId="53" w15:restartNumberingAfterBreak="0">
     <w:nsid w:val="7D8A6DE3"/>
     <w:multiLevelType w:val="multilevel"/>
     <w:tmpl w:val="B6F43586"/>
@@ -11347,13 +13979,13 @@
     <w:abstractNumId w:val="12"/>
   </w:num>
   <w:num w:numId="2" w16cid:durableId="1117411469">
-    <w:abstractNumId w:val="36"/>
+    <w:abstractNumId w:val="38"/>
   </w:num>
   <w:num w:numId="3" w16cid:durableId="1522816010">
-    <w:abstractNumId w:val="27"/>
+    <w:abstractNumId w:val="28"/>
   </w:num>
   <w:num w:numId="4" w16cid:durableId="534998966">
-    <w:abstractNumId w:val="30"/>
+    <w:abstractNumId w:val="31"/>
   </w:num>
   <w:num w:numId="5" w16cid:durableId="553582691">
     <w:abstractNumId w:val="18"/>
@@ -11362,13 +13994,13 @@
     <w:abstractNumId w:val="4"/>
   </w:num>
   <w:num w:numId="7" w16cid:durableId="1910726522">
-    <w:abstractNumId w:val="31"/>
+    <w:abstractNumId w:val="32"/>
   </w:num>
   <w:num w:numId="8" w16cid:durableId="617300819">
     <w:abstractNumId w:val="5"/>
   </w:num>
   <w:num w:numId="9" w16cid:durableId="1904754058">
-    <w:abstractNumId w:val="47"/>
+    <w:abstractNumId w:val="53"/>
   </w:num>
   <w:num w:numId="10" w16cid:durableId="772632459">
     <w:abstractNumId w:val="8"/>
@@ -11377,10 +14009,10 @@
     <w:abstractNumId w:val="1"/>
   </w:num>
   <w:num w:numId="12" w16cid:durableId="368651224">
-    <w:abstractNumId w:val="44"/>
+    <w:abstractNumId w:val="48"/>
   </w:num>
   <w:num w:numId="13" w16cid:durableId="600722039">
-    <w:abstractNumId w:val="28"/>
+    <w:abstractNumId w:val="29"/>
   </w:num>
   <w:num w:numId="14" w16cid:durableId="1996104669">
     <w:abstractNumId w:val="0"/>
@@ -11398,16 +14030,16 @@
     <w:abstractNumId w:val="17"/>
   </w:num>
   <w:num w:numId="19" w16cid:durableId="56246595">
-    <w:abstractNumId w:val="35"/>
+    <w:abstractNumId w:val="37"/>
   </w:num>
   <w:num w:numId="20" w16cid:durableId="1055930065">
-    <w:abstractNumId w:val="46"/>
+    <w:abstractNumId w:val="52"/>
   </w:num>
   <w:num w:numId="21" w16cid:durableId="1256206101">
     <w:abstractNumId w:val="23"/>
   </w:num>
   <w:num w:numId="22" w16cid:durableId="190731501">
-    <w:abstractNumId w:val="40"/>
+    <w:abstractNumId w:val="43"/>
   </w:num>
   <w:num w:numId="23" w16cid:durableId="1082288953">
     <w:abstractNumId w:val="3"/>
@@ -11422,19 +14054,19 @@
     <w:abstractNumId w:val="11"/>
   </w:num>
   <w:num w:numId="27" w16cid:durableId="1308319225">
+    <w:abstractNumId w:val="41"/>
+  </w:num>
+  <w:num w:numId="28" w16cid:durableId="1721131143">
     <w:abstractNumId w:val="39"/>
   </w:num>
-  <w:num w:numId="28" w16cid:durableId="1721131143">
-    <w:abstractNumId w:val="37"/>
-  </w:num>
   <w:num w:numId="29" w16cid:durableId="146627364">
-    <w:abstractNumId w:val="32"/>
+    <w:abstractNumId w:val="33"/>
   </w:num>
   <w:num w:numId="30" w16cid:durableId="672538931">
-    <w:abstractNumId w:val="38"/>
+    <w:abstractNumId w:val="40"/>
   </w:num>
   <w:num w:numId="31" w16cid:durableId="719666608">
-    <w:abstractNumId w:val="33"/>
+    <w:abstractNumId w:val="34"/>
   </w:num>
   <w:num w:numId="32" w16cid:durableId="1677727842">
     <w:abstractNumId w:val="14"/>
@@ -11446,16 +14078,16 @@
     <w:abstractNumId w:val="21"/>
   </w:num>
   <w:num w:numId="35" w16cid:durableId="223687238">
-    <w:abstractNumId w:val="41"/>
+    <w:abstractNumId w:val="45"/>
   </w:num>
   <w:num w:numId="36" w16cid:durableId="1961260971">
     <w:abstractNumId w:val="25"/>
   </w:num>
   <w:num w:numId="37" w16cid:durableId="899823822">
-    <w:abstractNumId w:val="43"/>
+    <w:abstractNumId w:val="47"/>
   </w:num>
   <w:num w:numId="38" w16cid:durableId="1912930853">
-    <w:abstractNumId w:val="42"/>
+    <w:abstractNumId w:val="46"/>
   </w:num>
   <w:num w:numId="39" w16cid:durableId="512039661">
     <w:abstractNumId w:val="16"/>
@@ -11476,16 +14108,34 @@
     <w:abstractNumId w:val="7"/>
   </w:num>
   <w:num w:numId="45" w16cid:durableId="1783455629">
-    <w:abstractNumId w:val="45"/>
+    <w:abstractNumId w:val="50"/>
   </w:num>
   <w:num w:numId="46" w16cid:durableId="1881042422">
-    <w:abstractNumId w:val="29"/>
+    <w:abstractNumId w:val="30"/>
   </w:num>
   <w:num w:numId="47" w16cid:durableId="2096052289">
-    <w:abstractNumId w:val="34"/>
+    <w:abstractNumId w:val="35"/>
   </w:num>
   <w:num w:numId="48" w16cid:durableId="1154880200">
+    <w:abstractNumId w:val="27"/>
+  </w:num>
+  <w:num w:numId="49" w16cid:durableId="1189641139">
+    <w:abstractNumId w:val="44"/>
+  </w:num>
+  <w:num w:numId="50" w16cid:durableId="2090496520">
+    <w:abstractNumId w:val="42"/>
+  </w:num>
+  <w:num w:numId="51" w16cid:durableId="990065286">
+    <w:abstractNumId w:val="49"/>
+  </w:num>
+  <w:num w:numId="52" w16cid:durableId="750933603">
+    <w:abstractNumId w:val="51"/>
+  </w:num>
+  <w:num w:numId="53" w16cid:durableId="169296948">
     <w:abstractNumId w:val="26"/>
+  </w:num>
+  <w:num w:numId="54" w16cid:durableId="665011810">
+    <w:abstractNumId w:val="36"/>
   </w:num>
 </w:numbering>
 </file>

</xml_diff>